<commit_message>
chpater 4 completed (text only)
</commit_message>
<xml_diff>
--- a/documents/thesis_10499057.docx
+++ b/documents/thesis_10499057.docx
@@ -23956,13 +23956,7 @@
         <w:rPr>
           <w:rFonts w:eastAsiaTheme="minorEastAsia"/>
         </w:rPr>
-        <w:t xml:space="preserve"> we see the </w:t>
-      </w:r>
-      <w:r>
-        <w:rPr>
-          <w:rFonts w:eastAsiaTheme="minorEastAsia"/>
-        </w:rPr>
-        <w:t xml:space="preserve">computation graph of node </w:t>
+        <w:t xml:space="preserve"> we see the computation graph of node </w:t>
       </w:r>
       <m:oMath>
         <m:r>
@@ -23976,13 +23970,7 @@
         <w:rPr>
           <w:rFonts w:eastAsiaTheme="minorEastAsia"/>
         </w:rPr>
-        <w:t>, constructed from the graph</w:t>
-      </w:r>
-      <w:r>
-        <w:rPr>
-          <w:rFonts w:eastAsiaTheme="minorEastAsia"/>
-        </w:rPr>
-        <w:t xml:space="preserve"> in </w:t>
+        <w:t xml:space="preserve">, constructed from the graph in </w:t>
       </w:r>
       <w:r>
         <w:rPr>
@@ -30781,7 +30769,1731 @@
         <w:br w:type="page"/>
       </w:r>
     </w:p>
-    <w:bookmarkStart w:id="75" w:name="_Toc114161830" w:displacedByCustomXml="next"/>
+    <w:p>
+      <w:pPr>
+        <w:pStyle w:val="Heading1"/>
+      </w:pPr>
+      <w:r>
+        <w:lastRenderedPageBreak/>
+        <w:t>General Approach</w:t>
+      </w:r>
+    </w:p>
+    <w:p>
+      <w:r>
+        <w:t>After the discussion on the basics of Process Mining and Process Discovery in the first two chapters and the overview on Deep Learning and graphs in the last one, in this chapter we will introduce the ideas behind our approach that will be further explored in</w:t>
+      </w:r>
+      <w:r>
+        <w:t xml:space="preserve"> this document</w:t>
+      </w:r>
+      <w:r>
+        <w:t>.</w:t>
+      </w:r>
+      <w:r>
+        <w:t xml:space="preserve"> We will briefly lay out the evolution of the reasoning behind </w:t>
+      </w:r>
+      <w:r>
+        <w:t xml:space="preserve">the final version of our approach to APD using Deep Learning, passing through </w:t>
+      </w:r>
+      <w:r>
+        <w:t xml:space="preserve">some of the most important </w:t>
+      </w:r>
+      <w:r>
+        <w:t xml:space="preserve">stages in the development of the discovery algorithm; we will then proceed to outline the main </w:t>
+      </w:r>
+      <w:r>
+        <w:t>features</w:t>
+      </w:r>
+      <w:r>
+        <w:t xml:space="preserve"> of the algorithm</w:t>
+      </w:r>
+      <w:r>
+        <w:t>, that will be discussed in more details in the next chapters.</w:t>
+      </w:r>
+    </w:p>
+    <w:p>
+      <w:pPr>
+        <w:pStyle w:val="ListParagraph"/>
+        <w:keepNext/>
+        <w:keepLines/>
+        <w:numPr>
+          <w:ilvl w:val="0"/>
+          <w:numId w:val="1"/>
+        </w:numPr>
+        <w:spacing w:before="360"/>
+        <w:ind w:left="851" w:hanging="851"/>
+        <w:contextualSpacing w:val="0"/>
+        <w:outlineLvl w:val="1"/>
+        <w:rPr>
+          <w:rFonts w:eastAsiaTheme="majorEastAsia" w:cstheme="majorBidi"/>
+          <w:vanish/>
+          <w:color w:val="728FA5"/>
+          <w:sz w:val="36"/>
+          <w:szCs w:val="26"/>
+          <w:lang w:val="en-US"/>
+        </w:rPr>
+      </w:pPr>
+    </w:p>
+    <w:p>
+      <w:pPr>
+        <w:pStyle w:val="Heading2"/>
+      </w:pPr>
+      <w:r>
+        <w:t>Difference with the State of the Art</w:t>
+      </w:r>
+    </w:p>
+    <w:p>
+      <w:r>
+        <w:t xml:space="preserve">As already mentioned, the main idea behind </w:t>
+      </w:r>
+      <w:sdt>
+        <w:sdtPr>
+          <w:id w:val="2023435911"/>
+          <w:citation/>
+        </w:sdtPr>
+        <w:sdtContent>
+          <w:r>
+            <w:fldChar w:fldCharType="begin"/>
+          </w:r>
+          <w:r>
+            <w:instrText xml:space="preserve"> CITATION Dom21 \l 1040 </w:instrText>
+          </w:r>
+          <w:r>
+            <w:fldChar w:fldCharType="separate"/>
+          </w:r>
+          <w:r>
+            <w:rPr>
+              <w:noProof/>
+            </w:rPr>
+            <w:t>[1]</w:t>
+          </w:r>
+          <w:r>
+            <w:fldChar w:fldCharType="end"/>
+          </w:r>
+        </w:sdtContent>
+      </w:sdt>
+      <w:r>
+        <w:t xml:space="preserve"> is to develop an automatic method to discover processes that resembles the way humans would approach the problem: </w:t>
+      </w:r>
+      <w:r>
+        <w:t xml:space="preserve">given the set of transitions of a Petri net, choose one place at a time by conditioning this decision on the choices made in the past. To </w:t>
+      </w:r>
+      <w:r>
+        <w:t>improve on such decisions (and consider the structure of the proposed Petri net) GNNs are introduced into the algorithm</w:t>
+      </w:r>
+      <w:r>
+        <w:t>: their task is to produce embeddings of the individual nodes in the graph</w:t>
+      </w:r>
+      <w:r>
+        <w:t xml:space="preserve"> and allow shallow MLPs to make an informed choice about what place to consider next and whether to include it in the final solution.</w:t>
+      </w:r>
+    </w:p>
+    <w:p>
+      <w:r>
+        <w:t xml:space="preserve">Our algorithm shares </w:t>
+      </w:r>
+      <w:r>
+        <w:t xml:space="preserve">with </w:t>
+      </w:r>
+      <w:sdt>
+        <w:sdtPr>
+          <w:id w:val="572012473"/>
+          <w:citation/>
+        </w:sdtPr>
+        <w:sdtContent>
+          <w:r>
+            <w:fldChar w:fldCharType="begin"/>
+          </w:r>
+          <w:r>
+            <w:instrText xml:space="preserve"> CITATION Dom21 \l 1040 </w:instrText>
+          </w:r>
+          <w:r>
+            <w:fldChar w:fldCharType="separate"/>
+          </w:r>
+          <w:r>
+            <w:rPr>
+              <w:noProof/>
+            </w:rPr>
+            <w:t>[1]</w:t>
+          </w:r>
+          <w:r>
+            <w:fldChar w:fldCharType="end"/>
+          </w:r>
+        </w:sdtContent>
+      </w:sdt>
+      <w:r>
+        <w:t xml:space="preserve"> </w:t>
+      </w:r>
+      <w:r>
+        <w:t xml:space="preserve">the use of GNNs for the embeddings and shallow MLPs to make decisions, but differs in the underlying approach to the problem: instead of emulating the human reasoning, it </w:t>
+      </w:r>
+      <w:r>
+        <w:t>exploits</w:t>
+      </w:r>
+      <w:r>
+        <w:t xml:space="preserve"> the fact that </w:t>
+      </w:r>
+      <w:r>
+        <w:t xml:space="preserve">processes develop over time, so it builds a temporal dependency among the activities in an event log by considering </w:t>
+      </w:r>
+      <w:r>
+        <w:t>them in the order they appear in the trace variants. By operating on trace variants, we introduce two kinds of temporal dependencies: one intra-variant, among the activities belonging to the same variant, and one inter-variant, linking the decisions made across the different variants of the model.</w:t>
+      </w:r>
+      <w:r>
+        <w:t xml:space="preserve"> For each process, the variants are sampled at each iteration during training, to prevent the algorithm from learning patterns from the order in which they are considered. This idea was what guided us in the development of the final algorithm, so it is present in all the different intermediate versions of the al</w:t>
+      </w:r>
+      <w:r>
+        <w:t>gorithm, though in different forms.</w:t>
+      </w:r>
+    </w:p>
+    <w:p>
+      <w:r>
+        <w:t xml:space="preserve">In all the different versions of the algorithm, the input maintained the same structure: a Petri net composed of a list of places produced according to the alpha relations of the </w:t>
+      </w:r>
+      <w:r>
+        <w:lastRenderedPageBreak/>
+        <w:t xml:space="preserve">corresponding log and the suggestions from </w:t>
+      </w:r>
+      <w:sdt>
+        <w:sdtPr>
+          <w:id w:val="-1567952008"/>
+          <w:citation/>
+        </w:sdtPr>
+        <w:sdtContent>
+          <w:r>
+            <w:fldChar w:fldCharType="begin"/>
+          </w:r>
+          <w:r>
+            <w:instrText xml:space="preserve"> CITATION Dom21 \l 1040 </w:instrText>
+          </w:r>
+          <w:r>
+            <w:fldChar w:fldCharType="separate"/>
+          </w:r>
+          <w:r>
+            <w:rPr>
+              <w:noProof/>
+            </w:rPr>
+            <w:t>[1]</w:t>
+          </w:r>
+          <w:r>
+            <w:fldChar w:fldCharType="end"/>
+          </w:r>
+        </w:sdtContent>
+      </w:sdt>
+      <w:r>
+        <w:t xml:space="preserve"> on how to build the candidate places (minus the features, that we generated in a different way).</w:t>
+      </w:r>
+    </w:p>
+    <w:p>
+      <w:pPr>
+        <w:pStyle w:val="Heading2"/>
+      </w:pPr>
+      <w:r>
+        <w:t>Most relevant f</w:t>
+      </w:r>
+      <w:r>
+        <w:t>ailed attempts</w:t>
+      </w:r>
+    </w:p>
+    <w:p>
+      <w:r>
+        <w:t xml:space="preserve">The first idea we explored was to exploit the memory produced by the TGN to infer something about the structure of the Petri net that describes the process. In this scenario we modified the training procedure of the TGN to work on </w:t>
+      </w:r>
+      <w:r>
+        <w:t xml:space="preserve">a dataset composed of different logs as opposed to a collection of chronological </w:t>
+      </w:r>
+      <w:r>
+        <w:t>interactions. T</w:t>
+      </w:r>
+      <w:r>
+        <w:t>his included the preprocessing of the logs to turn them into lists of interactions</w:t>
+      </w:r>
+      <w:r>
+        <w:t>: in the new format, a single line would not just represent a single event, but a pair of consecutive events. Two special activities, the start and end activities, were introduced in the list of interactions, so to have a clear separation between different traces. The memory of the TGN was also reset at each new log to prevent information from virtually independent processes to influence one another.</w:t>
+      </w:r>
+    </w:p>
+    <w:p>
+      <w:r>
+        <w:t>A</w:t>
+      </w:r>
+      <w:r>
+        <w:t xml:space="preserve"> GNN-based module </w:t>
+      </w:r>
+      <w:r>
+        <w:t xml:space="preserve">was added </w:t>
+      </w:r>
+      <w:r>
+        <w:t>to the architecture of the TGN</w:t>
+      </w:r>
+      <w:r>
+        <w:t xml:space="preserve"> to make predictions about </w:t>
+      </w:r>
+      <w:r>
+        <w:t>the places present in the Petri net</w:t>
+      </w:r>
+      <w:r>
+        <w:t xml:space="preserve"> </w:t>
+      </w:r>
+      <w:r>
+        <w:t xml:space="preserve">given in input. This new model would work in two steps: first it would make the predictions about the batches of data fed into the TGN part, then the new GNN-based module would activate. This module would fetch the memory produced by the TGN part during its </w:t>
+      </w:r>
+      <w:r>
+        <w:t>predictions and</w:t>
+      </w:r>
+      <w:r>
+        <w:t xml:space="preserve"> use this information as features for the transitions of the Petri net (while the places’ features would be initialized to zero) and then generate a prediction about the </w:t>
+      </w:r>
+      <w:r>
+        <w:t>places of the input.</w:t>
+      </w:r>
+    </w:p>
+    <w:p>
+      <w:r>
+        <w:t xml:space="preserve">This module </w:t>
+      </w:r>
+      <w:r>
+        <w:t xml:space="preserve">was trained in a supervised way: the input net was </w:t>
+      </w:r>
+      <w:r>
+        <w:t>built</w:t>
+      </w:r>
+      <w:r>
+        <w:t xml:space="preserve"> on top the model produced </w:t>
+      </w:r>
+      <w:r>
+        <w:t xml:space="preserve">by </w:t>
+      </w:r>
+      <w:r>
+        <w:t>the Alpha miner</w:t>
+      </w:r>
+      <w:r>
+        <w:t xml:space="preserve"> by adding one-to-one, many-to-one, one-to-many and many-to-many places as done in </w:t>
+      </w:r>
+      <w:sdt>
+        <w:sdtPr>
+          <w:id w:val="550811116"/>
+          <w:citation/>
+        </w:sdtPr>
+        <w:sdtContent>
+          <w:r>
+            <w:fldChar w:fldCharType="begin"/>
+          </w:r>
+          <w:r>
+            <w:instrText xml:space="preserve"> CITATION Dom21 \l 1040 </w:instrText>
+          </w:r>
+          <w:r>
+            <w:fldChar w:fldCharType="separate"/>
+          </w:r>
+          <w:r>
+            <w:rPr>
+              <w:noProof/>
+            </w:rPr>
+            <w:t>[1]</w:t>
+          </w:r>
+          <w:r>
+            <w:fldChar w:fldCharType="end"/>
+          </w:r>
+        </w:sdtContent>
+      </w:sdt>
+      <w:r>
+        <w:t xml:space="preserve">, and so the predictions of our algorithm could be confronted with the </w:t>
+      </w:r>
+      <w:r>
+        <w:rPr>
+          <w:i/>
+          <w:iCs/>
+        </w:rPr>
+        <w:t>right</w:t>
+      </w:r>
+      <w:r>
+        <w:t xml:space="preserve"> solution proposed by the Alpha miner for that event log. This approach would have had the drawback of producing solution that would have been not better that those produced by the Alpha miner.</w:t>
+      </w:r>
+      <w:r>
+        <w:t xml:space="preserve"> Unfortunately, this architecture proved to be unable to produced well</w:t>
+      </w:r>
+      <w:r>
+        <w:t>-</w:t>
+      </w:r>
+      <w:r>
+        <w:t>formed Petri nets, often yielding unconnected graph in which some transitions were isolated from the rest of the net (and therefore always enabled).</w:t>
+      </w:r>
+    </w:p>
+    <w:p>
+      <w:r>
+        <w:t xml:space="preserve">The simplest GNN-based module we tried consisted in a few GAT layers with a </w:t>
+      </w:r>
+      <w:r>
+        <w:t>Sigmoid activation</w:t>
+      </w:r>
+      <w:r>
+        <w:rPr>
+          <w:rStyle w:val="FootnoteReference"/>
+        </w:rPr>
+        <w:footnoteReference w:id="17"/>
+      </w:r>
+      <w:r>
+        <w:t xml:space="preserve"> at the end to produce a prediction for each node. The nodes </w:t>
+      </w:r>
+      <w:r>
+        <w:lastRenderedPageBreak/>
+        <w:t>corresponding to the transitions of the Petri net were masked, so that the module could focus on the places and not produce predictions for nodes that we knew must have been in the target solution.</w:t>
+      </w:r>
+      <w:r>
+        <w:t xml:space="preserve"> Other solutions we explored involved more complex structures, with the GNN-based module being composed of few GAT layers and a shallow MLP to make predictions for each place individually.</w:t>
+      </w:r>
+    </w:p>
+    <w:p>
+      <w:r>
+        <w:t>Beside</w:t>
+      </w:r>
+      <w:r>
+        <w:t>s</w:t>
+      </w:r>
+      <w:r>
+        <w:t xml:space="preserve"> the already mentioned problem of not being able to produce well-formed Petri nets, s</w:t>
+      </w:r>
+      <w:r>
+        <w:t xml:space="preserve">uch architecture </w:t>
+      </w:r>
+      <w:r>
+        <w:t>was characterized by an</w:t>
+      </w:r>
+      <w:r>
+        <w:t xml:space="preserve"> </w:t>
+      </w:r>
+      <w:r>
+        <w:t>i</w:t>
+      </w:r>
+      <w:r>
+        <w:t>nstable loss during training, caused by the</w:t>
+      </w:r>
+      <w:r>
+        <w:t xml:space="preserve"> conflicting objectives of the two modules</w:t>
+      </w:r>
+      <w:r>
+        <w:t>.</w:t>
+      </w:r>
+    </w:p>
+    <w:p>
+      <w:r>
+        <w:t xml:space="preserve">Other attempts were made in which the TGN was only used to preprocess the data and </w:t>
+      </w:r>
+      <w:r>
+        <w:t xml:space="preserve">to </w:t>
+      </w:r>
+      <w:r>
+        <w:t xml:space="preserve">produce the features of the nodes </w:t>
+      </w:r>
+      <w:r>
+        <w:t>of each input Petri net. The adjacency matrix of the net, augmented with the features fetched from the TGN</w:t>
+      </w:r>
+      <w:r>
+        <w:t>,</w:t>
+      </w:r>
+      <w:r>
+        <w:t xml:space="preserve"> w</w:t>
+      </w:r>
+      <w:r>
+        <w:t>as</w:t>
+      </w:r>
+      <w:r>
+        <w:t xml:space="preserve"> fed into a</w:t>
+      </w:r>
+      <w:r>
+        <w:t xml:space="preserve"> neural network</w:t>
+      </w:r>
+      <w:r>
+        <w:t xml:space="preserve"> composed of two parts: an encoder built using two to four layers of GAT or GCN and a decoder usually composed of a shallow MLP. Moreover, the training and inference procedure were changed: the model would not produce </w:t>
+      </w:r>
+      <w:r>
+        <w:t>the predictions for the entire net in a single pass, but the procedure was repeated for each trace variant individually, and the predictions associated to the places involved in each variant were combined at the end to produce a unique and complete prediction for all the places in the net.</w:t>
+      </w:r>
+      <w:r>
+        <w:t xml:space="preserve"> </w:t>
+      </w:r>
+      <w:r>
+        <w:t>For each trace variant, a selection of the places connected to the transitions involved was considered</w:t>
+      </w:r>
+      <w:r>
+        <w:t>,</w:t>
+      </w:r>
+      <w:r>
+        <w:t xml:space="preserve"> and the corresponding embedding </w:t>
+      </w:r>
+      <w:r>
+        <w:t xml:space="preserve">fetched from the encoder. The MLP was used to produce a </w:t>
+      </w:r>
+      <w:r>
+        <w:t xml:space="preserve">log </w:t>
+      </w:r>
+      <w:r>
+        <w:t>probability for each place</w:t>
+      </w:r>
+      <w:r>
+        <w:t xml:space="preserve"> involved in the execution of the trace variant</w:t>
+      </w:r>
+      <w:r>
+        <w:t>, indicating whether a place should have</w:t>
+      </w:r>
+      <w:r>
+        <w:t xml:space="preserve"> been</w:t>
+      </w:r>
+      <w:r>
+        <w:t xml:space="preserve"> included in the result. </w:t>
+      </w:r>
+      <w:r>
+        <w:t>At the end, t</w:t>
+      </w:r>
+      <w:r>
+        <w:t xml:space="preserve">he predictions </w:t>
+      </w:r>
+      <w:r>
+        <w:t xml:space="preserve">based on the different variants were averaged according to the frequency with which each </w:t>
+      </w:r>
+      <w:r>
+        <w:t>variant appeared in the log, and the averaged prediction used as result.</w:t>
+      </w:r>
+      <w:r>
+        <w:t xml:space="preserve"> The last layer of the MLP </w:t>
+      </w:r>
+      <w:r>
+        <w:t>presented a log SoftMax</w:t>
+      </w:r>
+      <w:r>
+        <w:rPr>
+          <w:rStyle w:val="FootnoteReference"/>
+        </w:rPr>
+        <w:footnoteReference w:id="18"/>
+      </w:r>
+      <w:r>
+        <w:t xml:space="preserve"> activation used to produce, for each place, a prediction over two classes: class </w:t>
+      </w:r>
+      <w:r>
+        <w:rPr>
+          <w:i/>
+          <w:iCs/>
+        </w:rPr>
+        <w:t>zero</w:t>
+      </w:r>
+      <w:r>
+        <w:t xml:space="preserve"> and class </w:t>
+      </w:r>
+      <w:r>
+        <w:rPr>
+          <w:i/>
+          <w:iCs/>
+        </w:rPr>
+        <w:t>one</w:t>
+      </w:r>
+      <w:r>
+        <w:t>, the first indicating that the place should not have been considered, the second suggesting the opposite. By applying the argmax operator to the result we produced a bit vector indicating whether a place should be kept in the solution.</w:t>
+      </w:r>
+    </w:p>
+    <w:p>
+      <w:r>
+        <w:t xml:space="preserve">This version of the algorithm behaved better that the previous, but still produced disconnected Petri nets, even though </w:t>
+      </w:r>
+      <w:r>
+        <w:t>less frequently</w:t>
+      </w:r>
+      <w:r>
+        <w:t>.</w:t>
+      </w:r>
+    </w:p>
+    <w:p>
+      <w:pPr>
+        <w:pStyle w:val="Heading2"/>
+      </w:pPr>
+      <w:r>
+        <w:lastRenderedPageBreak/>
+        <w:t>Final approach</w:t>
+      </w:r>
+    </w:p>
+    <w:p>
+      <w:r>
+        <w:t>The final version of the algorithm adopts a more complex architecture, and a slightly different version of the training procedure described above, even though similar to what we already discussed.</w:t>
+      </w:r>
+    </w:p>
+    <w:p>
+      <w:r>
+        <w:t xml:space="preserve">The model is composed of four different modules: an encoder, </w:t>
+      </w:r>
+      <w:r>
+        <w:t xml:space="preserve">which is </w:t>
+      </w:r>
+      <w:r>
+        <w:t xml:space="preserve">a two-layer GCN with residual connection that produces the embedding for each node of the input graph; </w:t>
+      </w:r>
+      <w:r>
+        <w:t xml:space="preserve">a module responsible for the elaboration of the initial embeddings called </w:t>
+      </w:r>
+      <w:r>
+        <w:rPr>
+          <w:i/>
+          <w:iCs/>
+        </w:rPr>
+        <w:t>info aggregator</w:t>
+      </w:r>
+      <w:r>
+        <w:t xml:space="preserve">; a decoder, that assigns to each place in the graph a score based on the </w:t>
+      </w:r>
+      <w:r>
+        <w:t>elaborated features; a final module that ranks the places according to their score, chooses the best places based on that score and that computes for each place the likelihood of it being actually present in the resulting Petri net. The log likelihood of all the chosen places is the summed and used as loss during training.</w:t>
+      </w:r>
+    </w:p>
+    <w:p>
+      <w:pPr>
+        <w:rPr>
+          <w:rFonts w:eastAsiaTheme="minorEastAsia"/>
+        </w:rPr>
+      </w:pPr>
+      <w:r>
+        <w:t>Training and inference share a similar procedure. First</w:t>
+      </w:r>
+      <w:r>
+        <w:t>, the</w:t>
+      </w:r>
+      <w:r>
+        <w:t xml:space="preserve"> data (complete of adjacency matrix and node features) is fetched and sent into the </w:t>
+      </w:r>
+      <w:r>
+        <w:t xml:space="preserve">encoder, that produces the initial embedding for each node in the graph. Then these embeddings are modified by the </w:t>
+      </w:r>
+      <w:r>
+        <w:rPr>
+          <w:i/>
+          <w:iCs/>
+        </w:rPr>
+        <w:t>aggregator</w:t>
+      </w:r>
+      <w:r>
+        <w:t xml:space="preserve">. This module considers the sequence of places reached by the tokens during the execution of each trace </w:t>
+      </w:r>
+      <w:r>
+        <w:t xml:space="preserve">variant and extends the embeddings of such places by including information about their surroundings in the graph. This procedure is repeated for each trace </w:t>
+      </w:r>
+      <w:r>
+        <w:t>variant,</w:t>
+      </w:r>
+      <w:r>
+        <w:t xml:space="preserve"> and</w:t>
+      </w:r>
+      <w:r>
+        <w:t>,</w:t>
+      </w:r>
+      <w:r>
+        <w:t xml:space="preserve"> at the end, the e</w:t>
+      </w:r>
+      <w:r>
+        <w:t>xtended embeddings of each place are summed across the variants, so that the final embedding associated to each place is a combination of the extended embeddings produced when considering different trace variants. Let us clear this procedure with an example. Consider an event log composed of the two variants &lt;a, b, c&gt; and &lt;a, d, c&gt;</w:t>
+      </w:r>
+      <w:r>
+        <w:t xml:space="preserve"> and let us focus only on the places connected to activity </w:t>
+      </w:r>
+      <m:oMath>
+        <m:r>
+          <w:rPr>
+            <w:rFonts w:ascii="Cambria Math" w:hAnsi="Cambria Math"/>
+          </w:rPr>
+          <m:t>a</m:t>
+        </m:r>
+      </m:oMath>
+      <w:r>
+        <w:t xml:space="preserve">. When reading the first variant, the </w:t>
+      </w:r>
+      <w:r>
+        <w:rPr>
+          <w:i/>
+          <w:iCs/>
+        </w:rPr>
+        <w:t>aggregator</w:t>
+      </w:r>
+      <w:r>
+        <w:t xml:space="preserve"> considers the places that are reached by each activity in the </w:t>
+      </w:r>
+      <w:r>
+        <w:t xml:space="preserve">variant, that in the case of activity </w:t>
+      </w:r>
+      <m:oMath>
+        <m:r>
+          <w:rPr>
+            <w:rFonts w:ascii="Cambria Math" w:hAnsi="Cambria Math"/>
+          </w:rPr>
+          <m:t>a</m:t>
+        </m:r>
+      </m:oMath>
+      <w:r>
+        <w:t xml:space="preserve"> we can call </w:t>
+      </w:r>
+      <m:oMath>
+        <m:sSub>
+          <m:sSubPr>
+            <m:ctrlPr>
+              <w:rPr>
+                <w:rFonts w:ascii="Cambria Math" w:hAnsi="Cambria Math"/>
+                <w:i/>
+              </w:rPr>
+            </m:ctrlPr>
+          </m:sSubPr>
+          <m:e>
+            <m:r>
+              <w:rPr>
+                <w:rFonts w:ascii="Cambria Math" w:hAnsi="Cambria Math"/>
+              </w:rPr>
+              <m:t>p</m:t>
+            </m:r>
+          </m:e>
+          <m:sub>
+            <m:r>
+              <w:rPr>
+                <w:rFonts w:ascii="Cambria Math" w:hAnsi="Cambria Math"/>
+              </w:rPr>
+              <m:t>0</m:t>
+            </m:r>
+          </m:sub>
+        </m:sSub>
+      </m:oMath>
+      <w:r>
+        <w:rPr>
+          <w:rFonts w:eastAsiaTheme="minorEastAsia"/>
+        </w:rPr>
+        <w:t>,</w:t>
+      </w:r>
+      <w:r>
+        <w:t xml:space="preserve"> </w:t>
+      </w:r>
+      <m:oMath>
+        <m:sSub>
+          <m:sSubPr>
+            <m:ctrlPr>
+              <w:rPr>
+                <w:rFonts w:ascii="Cambria Math" w:hAnsi="Cambria Math"/>
+                <w:i/>
+              </w:rPr>
+            </m:ctrlPr>
+          </m:sSubPr>
+          <m:e>
+            <m:r>
+              <w:rPr>
+                <w:rFonts w:ascii="Cambria Math" w:hAnsi="Cambria Math"/>
+              </w:rPr>
+              <m:t>p</m:t>
+            </m:r>
+          </m:e>
+          <m:sub>
+            <m:r>
+              <w:rPr>
+                <w:rFonts w:ascii="Cambria Math" w:hAnsi="Cambria Math"/>
+              </w:rPr>
+              <m:t>1</m:t>
+            </m:r>
+          </m:sub>
+        </m:sSub>
+      </m:oMath>
+      <w:r>
+        <w:rPr>
+          <w:rFonts w:eastAsiaTheme="minorEastAsia"/>
+        </w:rPr>
+        <w:t xml:space="preserve"> and </w:t>
+      </w:r>
+      <m:oMath>
+        <m:sSub>
+          <m:sSubPr>
+            <m:ctrlPr>
+              <w:rPr>
+                <w:rFonts w:ascii="Cambria Math" w:hAnsi="Cambria Math"/>
+                <w:i/>
+              </w:rPr>
+            </m:ctrlPr>
+          </m:sSubPr>
+          <m:e>
+            <m:r>
+              <w:rPr>
+                <w:rFonts w:ascii="Cambria Math" w:hAnsi="Cambria Math"/>
+              </w:rPr>
+              <m:t>p</m:t>
+            </m:r>
+          </m:e>
+          <m:sub>
+            <m:r>
+              <w:rPr>
+                <w:rFonts w:ascii="Cambria Math" w:hAnsi="Cambria Math"/>
+              </w:rPr>
+              <m:t>2</m:t>
+            </m:r>
+          </m:sub>
+        </m:sSub>
+      </m:oMath>
+      <w:r>
+        <w:t xml:space="preserve"> </w:t>
+      </w:r>
+      <w:r>
+        <w:t xml:space="preserve">(in the hypothesis that </w:t>
+      </w:r>
+      <m:oMath>
+        <m:r>
+          <w:rPr>
+            <w:rFonts w:ascii="Cambria Math" w:hAnsi="Cambria Math"/>
+          </w:rPr>
+          <m:t>a</m:t>
+        </m:r>
+      </m:oMath>
+      <w:r>
+        <w:t xml:space="preserve"> has only </w:t>
+      </w:r>
+      <w:r>
+        <w:t>three</w:t>
+      </w:r>
+      <w:r>
+        <w:t xml:space="preserve"> outgoing arcs). Their features are extended by including information about their neighbors in the graph and saved. The module proceeds to read the second variant and extend the embeddings of </w:t>
+      </w:r>
+      <m:oMath>
+        <m:sSub>
+          <m:sSubPr>
+            <m:ctrlPr>
+              <w:rPr>
+                <w:rFonts w:ascii="Cambria Math" w:hAnsi="Cambria Math"/>
+                <w:i/>
+              </w:rPr>
+            </m:ctrlPr>
+          </m:sSubPr>
+          <m:e>
+            <m:r>
+              <w:rPr>
+                <w:rFonts w:ascii="Cambria Math" w:hAnsi="Cambria Math"/>
+              </w:rPr>
+              <m:t>p</m:t>
+            </m:r>
+          </m:e>
+          <m:sub>
+            <m:r>
+              <w:rPr>
+                <w:rFonts w:ascii="Cambria Math" w:hAnsi="Cambria Math"/>
+              </w:rPr>
+              <m:t>0</m:t>
+            </m:r>
+          </m:sub>
+        </m:sSub>
+      </m:oMath>
+      <w:r>
+        <w:rPr>
+          <w:rFonts w:eastAsiaTheme="minorEastAsia"/>
+        </w:rPr>
+        <w:t>,</w:t>
+      </w:r>
+      <w:r>
+        <w:t xml:space="preserve"> </w:t>
+      </w:r>
+      <m:oMath>
+        <m:sSub>
+          <m:sSubPr>
+            <m:ctrlPr>
+              <w:rPr>
+                <w:rFonts w:ascii="Cambria Math" w:hAnsi="Cambria Math"/>
+                <w:i/>
+              </w:rPr>
+            </m:ctrlPr>
+          </m:sSubPr>
+          <m:e>
+            <m:r>
+              <w:rPr>
+                <w:rFonts w:ascii="Cambria Math" w:hAnsi="Cambria Math"/>
+              </w:rPr>
+              <m:t>p</m:t>
+            </m:r>
+          </m:e>
+          <m:sub>
+            <m:r>
+              <w:rPr>
+                <w:rFonts w:ascii="Cambria Math" w:hAnsi="Cambria Math"/>
+              </w:rPr>
+              <m:t>1</m:t>
+            </m:r>
+          </m:sub>
+        </m:sSub>
+      </m:oMath>
+      <w:r>
+        <w:rPr>
+          <w:rFonts w:eastAsiaTheme="minorEastAsia"/>
+        </w:rPr>
+        <w:t xml:space="preserve"> and </w:t>
+      </w:r>
+      <m:oMath>
+        <m:sSub>
+          <m:sSubPr>
+            <m:ctrlPr>
+              <w:rPr>
+                <w:rFonts w:ascii="Cambria Math" w:hAnsi="Cambria Math"/>
+                <w:i/>
+              </w:rPr>
+            </m:ctrlPr>
+          </m:sSubPr>
+          <m:e>
+            <m:r>
+              <w:rPr>
+                <w:rFonts w:ascii="Cambria Math" w:hAnsi="Cambria Math"/>
+              </w:rPr>
+              <m:t>p</m:t>
+            </m:r>
+          </m:e>
+          <m:sub>
+            <m:r>
+              <w:rPr>
+                <w:rFonts w:ascii="Cambria Math" w:hAnsi="Cambria Math"/>
+              </w:rPr>
+              <m:t>2</m:t>
+            </m:r>
+          </m:sub>
+        </m:sSub>
+      </m:oMath>
+      <w:r>
+        <w:t xml:space="preserve"> </w:t>
+      </w:r>
+      <w:r>
+        <w:rPr>
+          <w:rFonts w:eastAsiaTheme="minorEastAsia"/>
+        </w:rPr>
+        <w:t xml:space="preserve">as before. When </w:t>
+      </w:r>
+      <w:r>
+        <w:rPr>
+          <w:rFonts w:eastAsiaTheme="minorEastAsia"/>
+        </w:rPr>
+        <w:t xml:space="preserve">all the variants are read, the embeddings associated with </w:t>
+      </w:r>
+      <m:oMath>
+        <m:sSub>
+          <m:sSubPr>
+            <m:ctrlPr>
+              <w:rPr>
+                <w:rFonts w:ascii="Cambria Math" w:hAnsi="Cambria Math"/>
+                <w:i/>
+              </w:rPr>
+            </m:ctrlPr>
+          </m:sSubPr>
+          <m:e>
+            <m:r>
+              <w:rPr>
+                <w:rFonts w:ascii="Cambria Math" w:hAnsi="Cambria Math"/>
+              </w:rPr>
+              <m:t>p</m:t>
+            </m:r>
+          </m:e>
+          <m:sub>
+            <m:r>
+              <w:rPr>
+                <w:rFonts w:ascii="Cambria Math" w:hAnsi="Cambria Math"/>
+              </w:rPr>
+              <m:t>0</m:t>
+            </m:r>
+          </m:sub>
+        </m:sSub>
+      </m:oMath>
+      <w:r>
+        <w:rPr>
+          <w:rFonts w:eastAsiaTheme="minorEastAsia"/>
+        </w:rPr>
+        <w:t xml:space="preserve"> are summed together, and the same happens for those of </w:t>
+      </w:r>
+      <m:oMath>
+        <m:sSub>
+          <m:sSubPr>
+            <m:ctrlPr>
+              <w:rPr>
+                <w:rFonts w:ascii="Cambria Math" w:hAnsi="Cambria Math"/>
+                <w:i/>
+              </w:rPr>
+            </m:ctrlPr>
+          </m:sSubPr>
+          <m:e>
+            <m:r>
+              <w:rPr>
+                <w:rFonts w:ascii="Cambria Math" w:hAnsi="Cambria Math"/>
+              </w:rPr>
+              <m:t>p</m:t>
+            </m:r>
+          </m:e>
+          <m:sub>
+            <m:r>
+              <w:rPr>
+                <w:rFonts w:ascii="Cambria Math" w:hAnsi="Cambria Math"/>
+              </w:rPr>
+              <m:t>1</m:t>
+            </m:r>
+          </m:sub>
+        </m:sSub>
+      </m:oMath>
+      <w:r>
+        <w:rPr>
+          <w:rFonts w:eastAsiaTheme="minorEastAsia"/>
+        </w:rPr>
+        <w:t xml:space="preserve"> and </w:t>
+      </w:r>
+      <m:oMath>
+        <m:sSub>
+          <m:sSubPr>
+            <m:ctrlPr>
+              <w:rPr>
+                <w:rFonts w:ascii="Cambria Math" w:hAnsi="Cambria Math"/>
+                <w:i/>
+              </w:rPr>
+            </m:ctrlPr>
+          </m:sSubPr>
+          <m:e>
+            <m:r>
+              <w:rPr>
+                <w:rFonts w:ascii="Cambria Math" w:hAnsi="Cambria Math"/>
+              </w:rPr>
+              <m:t>p</m:t>
+            </m:r>
+          </m:e>
+          <m:sub>
+            <m:r>
+              <w:rPr>
+                <w:rFonts w:ascii="Cambria Math" w:hAnsi="Cambria Math"/>
+              </w:rPr>
+              <m:t>2</m:t>
+            </m:r>
+          </m:sub>
+        </m:sSub>
+      </m:oMath>
+      <w:r>
+        <w:rPr>
+          <w:rFonts w:eastAsiaTheme="minorEastAsia"/>
+        </w:rPr>
+        <w:t xml:space="preserve">. So, if we call </w:t>
+      </w:r>
+      <m:oMath>
+        <m:sSubSup>
+          <m:sSubSupPr>
+            <m:ctrlPr>
+              <w:rPr>
+                <w:rFonts w:ascii="Cambria Math" w:eastAsiaTheme="minorEastAsia" w:hAnsi="Cambria Math"/>
+                <w:i/>
+              </w:rPr>
+            </m:ctrlPr>
+          </m:sSubSupPr>
+          <m:e>
+            <m:r>
+              <w:rPr>
+                <w:rFonts w:ascii="Cambria Math" w:eastAsiaTheme="minorEastAsia" w:hAnsi="Cambria Math"/>
+              </w:rPr>
+              <m:t>e</m:t>
+            </m:r>
+          </m:e>
+          <m:sub>
+            <m:r>
+              <w:rPr>
+                <w:rFonts w:ascii="Cambria Math" w:eastAsiaTheme="minorEastAsia" w:hAnsi="Cambria Math"/>
+              </w:rPr>
+              <m:t>0</m:t>
+            </m:r>
+          </m:sub>
+          <m:sup>
+            <m:r>
+              <w:rPr>
+                <w:rFonts w:ascii="Cambria Math" w:eastAsiaTheme="minorEastAsia" w:hAnsi="Cambria Math"/>
+              </w:rPr>
+              <m:t>'</m:t>
+            </m:r>
+          </m:sup>
+        </m:sSubSup>
+      </m:oMath>
+      <w:r>
+        <w:rPr>
+          <w:rFonts w:eastAsiaTheme="minorEastAsia"/>
+        </w:rPr>
+        <w:t xml:space="preserve"> the embedding of </w:t>
+      </w:r>
+      <m:oMath>
+        <m:sSub>
+          <m:sSubPr>
+            <m:ctrlPr>
+              <w:rPr>
+                <w:rFonts w:ascii="Cambria Math" w:hAnsi="Cambria Math"/>
+                <w:i/>
+              </w:rPr>
+            </m:ctrlPr>
+          </m:sSubPr>
+          <m:e>
+            <m:r>
+              <w:rPr>
+                <w:rFonts w:ascii="Cambria Math" w:hAnsi="Cambria Math"/>
+              </w:rPr>
+              <m:t>p</m:t>
+            </m:r>
+          </m:e>
+          <m:sub>
+            <m:r>
+              <w:rPr>
+                <w:rFonts w:ascii="Cambria Math" w:hAnsi="Cambria Math"/>
+              </w:rPr>
+              <m:t>0</m:t>
+            </m:r>
+          </m:sub>
+        </m:sSub>
+      </m:oMath>
+      <w:r>
+        <w:rPr>
+          <w:rFonts w:eastAsiaTheme="minorEastAsia"/>
+        </w:rPr>
+        <w:t xml:space="preserve"> when considering the first variant and </w:t>
+      </w:r>
+      <m:oMath>
+        <m:sSubSup>
+          <m:sSubSupPr>
+            <m:ctrlPr>
+              <w:rPr>
+                <w:rFonts w:ascii="Cambria Math" w:eastAsiaTheme="minorEastAsia" w:hAnsi="Cambria Math"/>
+                <w:i/>
+              </w:rPr>
+            </m:ctrlPr>
+          </m:sSubSupPr>
+          <m:e>
+            <m:r>
+              <w:rPr>
+                <w:rFonts w:ascii="Cambria Math" w:eastAsiaTheme="minorEastAsia" w:hAnsi="Cambria Math"/>
+              </w:rPr>
+              <m:t>e</m:t>
+            </m:r>
+          </m:e>
+          <m:sub>
+            <m:r>
+              <w:rPr>
+                <w:rFonts w:ascii="Cambria Math" w:eastAsiaTheme="minorEastAsia" w:hAnsi="Cambria Math"/>
+              </w:rPr>
+              <m:t>0</m:t>
+            </m:r>
+          </m:sub>
+          <m:sup>
+            <m:r>
+              <w:rPr>
+                <w:rFonts w:ascii="Cambria Math" w:eastAsiaTheme="minorEastAsia" w:hAnsi="Cambria Math"/>
+              </w:rPr>
+              <m:t>'</m:t>
+            </m:r>
+            <m:r>
+              <w:rPr>
+                <w:rFonts w:ascii="Cambria Math" w:eastAsiaTheme="minorEastAsia" w:hAnsi="Cambria Math"/>
+              </w:rPr>
+              <m:t>'</m:t>
+            </m:r>
+          </m:sup>
+        </m:sSubSup>
+      </m:oMath>
+      <w:r>
+        <w:rPr>
+          <w:rFonts w:eastAsiaTheme="minorEastAsia"/>
+        </w:rPr>
+        <w:t xml:space="preserve"> the embedding of </w:t>
+      </w:r>
+      <m:oMath>
+        <m:sSub>
+          <m:sSubPr>
+            <m:ctrlPr>
+              <w:rPr>
+                <w:rFonts w:ascii="Cambria Math" w:hAnsi="Cambria Math"/>
+                <w:i/>
+              </w:rPr>
+            </m:ctrlPr>
+          </m:sSubPr>
+          <m:e>
+            <m:r>
+              <w:rPr>
+                <w:rFonts w:ascii="Cambria Math" w:hAnsi="Cambria Math"/>
+              </w:rPr>
+              <m:t>p</m:t>
+            </m:r>
+          </m:e>
+          <m:sub>
+            <m:r>
+              <w:rPr>
+                <w:rFonts w:ascii="Cambria Math" w:hAnsi="Cambria Math"/>
+              </w:rPr>
+              <m:t>0</m:t>
+            </m:r>
+          </m:sub>
+        </m:sSub>
+      </m:oMath>
+      <w:r>
+        <w:rPr>
+          <w:rFonts w:eastAsiaTheme="minorEastAsia"/>
+        </w:rPr>
+        <w:t xml:space="preserve"> when considering the </w:t>
+      </w:r>
+      <w:r>
+        <w:rPr>
+          <w:rFonts w:eastAsiaTheme="minorEastAsia"/>
+        </w:rPr>
+        <w:t>second</w:t>
+      </w:r>
+      <w:r>
+        <w:rPr>
+          <w:rFonts w:eastAsiaTheme="minorEastAsia"/>
+        </w:rPr>
+        <w:t xml:space="preserve"> variant</w:t>
+      </w:r>
+      <w:r>
+        <w:rPr>
+          <w:rFonts w:eastAsiaTheme="minorEastAsia"/>
+        </w:rPr>
+        <w:t xml:space="preserve">, the final elaborated embedding of </w:t>
+      </w:r>
+      <m:oMath>
+        <m:sSub>
+          <m:sSubPr>
+            <m:ctrlPr>
+              <w:rPr>
+                <w:rFonts w:ascii="Cambria Math" w:hAnsi="Cambria Math"/>
+                <w:i/>
+              </w:rPr>
+            </m:ctrlPr>
+          </m:sSubPr>
+          <m:e>
+            <m:r>
+              <w:rPr>
+                <w:rFonts w:ascii="Cambria Math" w:hAnsi="Cambria Math"/>
+              </w:rPr>
+              <m:t>p</m:t>
+            </m:r>
+          </m:e>
+          <m:sub>
+            <m:r>
+              <w:rPr>
+                <w:rFonts w:ascii="Cambria Math" w:hAnsi="Cambria Math"/>
+              </w:rPr>
+              <m:t>0</m:t>
+            </m:r>
+          </m:sub>
+        </m:sSub>
+      </m:oMath>
+      <w:r>
+        <w:rPr>
+          <w:rFonts w:eastAsiaTheme="minorEastAsia"/>
+        </w:rPr>
+        <w:t xml:space="preserve"> will be </w:t>
+      </w:r>
+      <m:oMath>
+        <m:sSub>
+          <m:sSubPr>
+            <m:ctrlPr>
+              <w:rPr>
+                <w:rFonts w:ascii="Cambria Math" w:eastAsiaTheme="minorEastAsia" w:hAnsi="Cambria Math"/>
+                <w:i/>
+              </w:rPr>
+            </m:ctrlPr>
+          </m:sSubPr>
+          <m:e>
+            <m:r>
+              <w:rPr>
+                <w:rFonts w:ascii="Cambria Math" w:eastAsiaTheme="minorEastAsia" w:hAnsi="Cambria Math"/>
+              </w:rPr>
+              <m:t>e</m:t>
+            </m:r>
+          </m:e>
+          <m:sub>
+            <m:r>
+              <w:rPr>
+                <w:rFonts w:ascii="Cambria Math" w:eastAsiaTheme="minorEastAsia" w:hAnsi="Cambria Math"/>
+              </w:rPr>
+              <m:t>0</m:t>
+            </m:r>
+          </m:sub>
+        </m:sSub>
+        <m:r>
+          <w:rPr>
+            <w:rFonts w:ascii="Cambria Math" w:eastAsiaTheme="minorEastAsia" w:hAnsi="Cambria Math"/>
+          </w:rPr>
+          <m:t>=</m:t>
+        </m:r>
+        <m:sSubSup>
+          <m:sSubSupPr>
+            <m:ctrlPr>
+              <w:rPr>
+                <w:rFonts w:ascii="Cambria Math" w:eastAsiaTheme="minorEastAsia" w:hAnsi="Cambria Math"/>
+                <w:i/>
+              </w:rPr>
+            </m:ctrlPr>
+          </m:sSubSupPr>
+          <m:e>
+            <m:r>
+              <w:rPr>
+                <w:rFonts w:ascii="Cambria Math" w:eastAsiaTheme="minorEastAsia" w:hAnsi="Cambria Math"/>
+              </w:rPr>
+              <m:t>e</m:t>
+            </m:r>
+          </m:e>
+          <m:sub>
+            <m:r>
+              <w:rPr>
+                <w:rFonts w:ascii="Cambria Math" w:eastAsiaTheme="minorEastAsia" w:hAnsi="Cambria Math"/>
+              </w:rPr>
+              <m:t>0</m:t>
+            </m:r>
+          </m:sub>
+          <m:sup>
+            <m:r>
+              <w:rPr>
+                <w:rFonts w:ascii="Cambria Math" w:eastAsiaTheme="minorEastAsia" w:hAnsi="Cambria Math"/>
+              </w:rPr>
+              <m:t>'</m:t>
+            </m:r>
+          </m:sup>
+        </m:sSubSup>
+        <m:r>
+          <w:rPr>
+            <w:rFonts w:ascii="Cambria Math" w:eastAsiaTheme="minorEastAsia" w:hAnsi="Cambria Math"/>
+          </w:rPr>
+          <m:t>+</m:t>
+        </m:r>
+        <m:sSubSup>
+          <m:sSubSupPr>
+            <m:ctrlPr>
+              <w:rPr>
+                <w:rFonts w:ascii="Cambria Math" w:eastAsiaTheme="minorEastAsia" w:hAnsi="Cambria Math"/>
+                <w:i/>
+              </w:rPr>
+            </m:ctrlPr>
+          </m:sSubSupPr>
+          <m:e>
+            <m:r>
+              <w:rPr>
+                <w:rFonts w:ascii="Cambria Math" w:eastAsiaTheme="minorEastAsia" w:hAnsi="Cambria Math"/>
+              </w:rPr>
+              <m:t>e</m:t>
+            </m:r>
+          </m:e>
+          <m:sub>
+            <m:r>
+              <w:rPr>
+                <w:rFonts w:ascii="Cambria Math" w:eastAsiaTheme="minorEastAsia" w:hAnsi="Cambria Math"/>
+              </w:rPr>
+              <m:t>0</m:t>
+            </m:r>
+          </m:sub>
+          <m:sup>
+            <m:r>
+              <w:rPr>
+                <w:rFonts w:ascii="Cambria Math" w:eastAsiaTheme="minorEastAsia" w:hAnsi="Cambria Math"/>
+              </w:rPr>
+              <m:t>''</m:t>
+            </m:r>
+          </m:sup>
+        </m:sSubSup>
+      </m:oMath>
+      <w:r>
+        <w:rPr>
+          <w:rFonts w:eastAsiaTheme="minorEastAsia"/>
+        </w:rPr>
+        <w:t>.</w:t>
+      </w:r>
+      <w:r>
+        <w:rPr>
+          <w:rFonts w:eastAsiaTheme="minorEastAsia"/>
+        </w:rPr>
+        <w:t xml:space="preserve"> This procedure is done for each place reached in a variant. Beware that the neighborhood of each activity is not guaranteed to be the same across different variants, because it depends on the sequence of activities in the variant. In our example, if </w:t>
+      </w:r>
+      <m:oMath>
+        <m:r>
+          <w:rPr>
+            <w:rFonts w:ascii="Cambria Math" w:hAnsi="Cambria Math"/>
+          </w:rPr>
+          <m:t>a</m:t>
+        </m:r>
+      </m:oMath>
+      <w:r>
+        <w:rPr>
+          <w:rFonts w:eastAsiaTheme="minorEastAsia"/>
+        </w:rPr>
+        <w:t xml:space="preserve"> is connected to</w:t>
+      </w:r>
+      <w:r>
+        <w:rPr>
+          <w:rFonts w:eastAsiaTheme="minorEastAsia"/>
+        </w:rPr>
+        <w:t xml:space="preserve"> </w:t>
+      </w:r>
+      <w:r>
+        <w:rPr>
+          <w:rFonts w:eastAsiaTheme="minorEastAsia"/>
+        </w:rPr>
+        <w:t>both</w:t>
+      </w:r>
+      <w:r>
+        <w:rPr>
+          <w:rFonts w:eastAsiaTheme="minorEastAsia"/>
+        </w:rPr>
+        <w:t xml:space="preserve"> activities </w:t>
+      </w:r>
+      <m:oMath>
+        <m:r>
+          <w:rPr>
+            <w:rFonts w:ascii="Cambria Math" w:hAnsi="Cambria Math"/>
+          </w:rPr>
+          <m:t>b</m:t>
+        </m:r>
+      </m:oMath>
+      <w:r>
+        <w:rPr>
+          <w:rFonts w:eastAsiaTheme="minorEastAsia"/>
+        </w:rPr>
+        <w:t xml:space="preserve"> and </w:t>
+      </w:r>
+      <m:oMath>
+        <m:r>
+          <w:rPr>
+            <w:rFonts w:ascii="Cambria Math" w:hAnsi="Cambria Math"/>
+          </w:rPr>
+          <m:t>d</m:t>
+        </m:r>
+      </m:oMath>
+      <w:r>
+        <w:rPr>
+          <w:rFonts w:eastAsiaTheme="minorEastAsia"/>
+        </w:rPr>
+        <w:t xml:space="preserve"> through place </w:t>
+      </w:r>
+      <m:oMath>
+        <m:sSub>
+          <m:sSubPr>
+            <m:ctrlPr>
+              <w:rPr>
+                <w:rFonts w:ascii="Cambria Math" w:hAnsi="Cambria Math"/>
+                <w:i/>
+              </w:rPr>
+            </m:ctrlPr>
+          </m:sSubPr>
+          <m:e>
+            <m:r>
+              <w:rPr>
+                <w:rFonts w:ascii="Cambria Math" w:hAnsi="Cambria Math"/>
+              </w:rPr>
+              <m:t>p</m:t>
+            </m:r>
+          </m:e>
+          <m:sub>
+            <m:r>
+              <w:rPr>
+                <w:rFonts w:ascii="Cambria Math" w:hAnsi="Cambria Math"/>
+              </w:rPr>
+              <m:t>2</m:t>
+            </m:r>
+          </m:sub>
+        </m:sSub>
+      </m:oMath>
+      <w:r>
+        <w:rPr>
+          <w:rFonts w:eastAsiaTheme="minorEastAsia"/>
+        </w:rPr>
+        <w:t xml:space="preserve">, in the first variant the neighborhood of </w:t>
+      </w:r>
+      <m:oMath>
+        <m:sSub>
+          <m:sSubPr>
+            <m:ctrlPr>
+              <w:rPr>
+                <w:rFonts w:ascii="Cambria Math" w:hAnsi="Cambria Math"/>
+                <w:i/>
+              </w:rPr>
+            </m:ctrlPr>
+          </m:sSubPr>
+          <m:e>
+            <m:r>
+              <w:rPr>
+                <w:rFonts w:ascii="Cambria Math" w:hAnsi="Cambria Math"/>
+              </w:rPr>
+              <m:t>p</m:t>
+            </m:r>
+          </m:e>
+          <m:sub>
+            <m:r>
+              <w:rPr>
+                <w:rFonts w:ascii="Cambria Math" w:hAnsi="Cambria Math"/>
+              </w:rPr>
+              <m:t>2</m:t>
+            </m:r>
+          </m:sub>
+        </m:sSub>
+      </m:oMath>
+      <w:r>
+        <w:rPr>
+          <w:rFonts w:eastAsiaTheme="minorEastAsia"/>
+        </w:rPr>
+        <w:t xml:space="preserve"> consists of </w:t>
+      </w:r>
+      <m:oMath>
+        <m:r>
+          <w:rPr>
+            <w:rFonts w:ascii="Cambria Math" w:hAnsi="Cambria Math"/>
+          </w:rPr>
+          <m:t>a</m:t>
+        </m:r>
+      </m:oMath>
+      <w:r>
+        <w:rPr>
+          <w:rFonts w:eastAsiaTheme="minorEastAsia"/>
+        </w:rPr>
+        <w:t xml:space="preserve"> and </w:t>
+      </w:r>
+      <m:oMath>
+        <m:r>
+          <w:rPr>
+            <w:rFonts w:ascii="Cambria Math" w:hAnsi="Cambria Math"/>
+          </w:rPr>
+          <m:t>b</m:t>
+        </m:r>
+      </m:oMath>
+      <w:r>
+        <w:rPr>
+          <w:rFonts w:eastAsiaTheme="minorEastAsia"/>
+        </w:rPr>
+        <w:t xml:space="preserve">, while in the second variant it consists of </w:t>
+      </w:r>
+      <w:r>
+        <w:rPr>
+          <w:rFonts w:eastAsiaTheme="minorEastAsia"/>
+        </w:rPr>
+        <w:t xml:space="preserve">consists of </w:t>
+      </w:r>
+      <m:oMath>
+        <m:r>
+          <w:rPr>
+            <w:rFonts w:ascii="Cambria Math" w:hAnsi="Cambria Math"/>
+          </w:rPr>
+          <m:t>a</m:t>
+        </m:r>
+      </m:oMath>
+      <w:r>
+        <w:rPr>
+          <w:rFonts w:eastAsiaTheme="minorEastAsia"/>
+        </w:rPr>
+        <w:t xml:space="preserve"> and </w:t>
+      </w:r>
+      <m:oMath>
+        <m:r>
+          <w:rPr>
+            <w:rFonts w:ascii="Cambria Math" w:hAnsi="Cambria Math"/>
+          </w:rPr>
+          <m:t>d</m:t>
+        </m:r>
+      </m:oMath>
+      <w:r>
+        <w:rPr>
+          <w:rFonts w:eastAsiaTheme="minorEastAsia"/>
+        </w:rPr>
+        <w:t>.</w:t>
+      </w:r>
+    </w:p>
+    <w:p>
+      <w:pPr>
+        <w:rPr>
+          <w:rFonts w:eastAsiaTheme="minorEastAsia"/>
+        </w:rPr>
+      </w:pPr>
+      <w:r>
+        <w:rPr>
+          <w:rFonts w:eastAsiaTheme="minorEastAsia"/>
+        </w:rPr>
+        <w:lastRenderedPageBreak/>
+        <w:t xml:space="preserve">Once the initial embeddings are modified by the </w:t>
+      </w:r>
+      <w:r>
+        <w:rPr>
+          <w:rFonts w:eastAsiaTheme="minorEastAsia"/>
+          <w:i/>
+          <w:iCs/>
+        </w:rPr>
+        <w:t>aggregator</w:t>
+      </w:r>
+      <w:r>
+        <w:rPr>
+          <w:rFonts w:eastAsiaTheme="minorEastAsia"/>
+        </w:rPr>
+        <w:t xml:space="preserve">, they are sent to the decoder (a shallow MLP) that converts them into a number, used as a score to rank places. </w:t>
+      </w:r>
+      <w:r>
+        <w:rPr>
+          <w:rFonts w:eastAsiaTheme="minorEastAsia"/>
+        </w:rPr>
+        <w:t>Then, following the breadth first order of the activities in the graph, each activity is connected to one or more places, with the guarantee of obtaining a connected graph in the end.</w:t>
+      </w:r>
+    </w:p>
+    <w:p>
+      <w:r>
+        <w:rPr>
+          <w:rFonts w:eastAsiaTheme="minorEastAsia"/>
+        </w:rPr>
+        <w:t>The difference in the procedures for training and inference lays in the fact that during training the log likelihood of each place is also computed, and their sum used as training loss</w:t>
+      </w:r>
+      <w:r>
+        <w:rPr>
+          <w:rFonts w:eastAsiaTheme="minorEastAsia"/>
+        </w:rPr>
+        <w:t>, while during inference we are only interested in the list of places chosen for the result.</w:t>
+      </w:r>
+    </w:p>
+    <w:p>
+      <w:r>
+        <w:t xml:space="preserve">More details about the </w:t>
+      </w:r>
+      <w:r>
+        <w:t xml:space="preserve">structure of each module will be provided in chapter </w:t>
+      </w:r>
+      <w:r>
+        <w:fldChar w:fldCharType="begin"/>
+      </w:r>
+      <w:r>
+        <w:instrText xml:space="preserve"> PAGEREF _Ref113197129 \h </w:instrText>
+      </w:r>
+      <w:r>
+        <w:fldChar w:fldCharType="separate"/>
+      </w:r>
+      <w:r>
+        <w:fldChar w:fldCharType="end"/>
+      </w:r>
+      <w:r>
+        <w:fldChar w:fldCharType="begin"/>
+      </w:r>
+      <w:r>
+        <w:instrText xml:space="preserve"> REF _Ref115218854 \r \h </w:instrText>
+      </w:r>
+      <w:r>
+        <w:fldChar w:fldCharType="separate"/>
+      </w:r>
+      <w:r>
+        <w:t>6</w:t>
+      </w:r>
+      <w:r>
+        <w:fldChar w:fldCharType="end"/>
+      </w:r>
+      <w:r>
+        <w:t>, as well as additional information about the training procedure and the inference process. In the next chapter, instead, we will focus on the data preparation, including the generation of synthetic data and the processing of real-life data.</w:t>
+      </w:r>
+    </w:p>
+    <w:p>
+      <w:pPr>
+        <w:pStyle w:val="Heading1"/>
+      </w:pPr>
+      <w:r>
+        <w:lastRenderedPageBreak/>
+        <w:t>Data preparation</w:t>
+      </w:r>
+    </w:p>
+    <w:p>
+      <w:pPr>
+        <w:pStyle w:val="ListParagraph"/>
+        <w:keepNext/>
+        <w:keepLines/>
+        <w:numPr>
+          <w:ilvl w:val="0"/>
+          <w:numId w:val="1"/>
+        </w:numPr>
+        <w:spacing w:before="360"/>
+        <w:ind w:left="851" w:hanging="851"/>
+        <w:contextualSpacing w:val="0"/>
+        <w:outlineLvl w:val="1"/>
+        <w:rPr>
+          <w:rFonts w:eastAsiaTheme="majorEastAsia" w:cstheme="majorBidi"/>
+          <w:vanish/>
+          <w:color w:val="728FA5"/>
+          <w:sz w:val="36"/>
+          <w:szCs w:val="26"/>
+          <w:lang w:val="en-US"/>
+        </w:rPr>
+      </w:pPr>
+    </w:p>
+    <w:p>
+      <w:pPr>
+        <w:pStyle w:val="Heading2"/>
+      </w:pPr>
+      <w:r>
+        <w:t>Synthetic data generation</w:t>
+      </w:r>
+    </w:p>
+    <w:p>
+      <w:pPr>
+        <w:pStyle w:val="Heading2"/>
+      </w:pPr>
+      <w:r>
+        <w:t>Generation of the input model</w:t>
+      </w:r>
+    </w:p>
+    <w:p>
+      <w:pPr>
+        <w:pStyle w:val="Heading2"/>
+      </w:pPr>
+      <w:r>
+        <w:t>Train/test split</w:t>
+      </w:r>
+    </w:p>
+    <w:p>
+      <w:pPr>
+        <w:pStyle w:val="Heading1"/>
+      </w:pPr>
+      <w:bookmarkStart w:id="75" w:name="_Ref115218854"/>
+      <w:r>
+        <w:t>Architecture, training, and inference</w:t>
+      </w:r>
+      <w:bookmarkEnd w:id="75"/>
+    </w:p>
+    <w:p>
+      <w:pPr>
+        <w:pStyle w:val="Heading2"/>
+      </w:pPr>
+      <w:r>
+        <w:t>Architecture</w:t>
+      </w:r>
+    </w:p>
+    <w:p>
+      <w:pPr>
+        <w:pStyle w:val="Heading2"/>
+      </w:pPr>
+      <w:r>
+        <w:t>Training</w:t>
+      </w:r>
+    </w:p>
+    <w:p>
+      <w:pPr>
+        <w:pStyle w:val="Heading2"/>
+      </w:pPr>
+      <w:r>
+        <w:t>Inference</w:t>
+      </w:r>
+    </w:p>
+    <w:p>
+      <w:pPr>
+        <w:pStyle w:val="Heading1"/>
+      </w:pPr>
+      <w:r>
+        <w:t>Results</w:t>
+      </w:r>
+    </w:p>
+    <w:p>
+      <w:pPr>
+        <w:pStyle w:val="Heading2"/>
+      </w:pPr>
+      <w:r>
+        <w:t>On synthetic data</w:t>
+      </w:r>
+    </w:p>
+    <w:p>
+      <w:pPr>
+        <w:pStyle w:val="Heading2"/>
+      </w:pPr>
+      <w:r>
+        <w:lastRenderedPageBreak/>
+        <w:t>On real-life data</w:t>
+      </w:r>
+    </w:p>
+    <w:p>
+      <w:pPr>
+        <w:pStyle w:val="Heading1"/>
+      </w:pPr>
+      <w:r>
+        <w:t>Conclusion</w:t>
+      </w:r>
+    </w:p>
+    <w:p/>
+    <w:bookmarkStart w:id="76" w:name="_Toc114161830" w:displacedByCustomXml="next"/>
     <w:sdt>
       <w:sdtPr>
         <w:rPr>
@@ -30804,7 +32516,7 @@
           <w:r>
             <w:t>Bibliography</w:t>
           </w:r>
-          <w:bookmarkEnd w:id="75"/>
+          <w:bookmarkEnd w:id="76"/>
         </w:p>
         <w:sdt>
           <w:sdtPr>
@@ -31159,6 +32871,7 @@
                       <w:rPr>
                         <w:noProof/>
                       </w:rPr>
+                      <w:lastRenderedPageBreak/>
                       <w:t xml:space="preserve">[7] </w:t>
                     </w:r>
                   </w:p>
@@ -31477,7 +33190,6 @@
                       <w:rPr>
                         <w:noProof/>
                       </w:rPr>
-                      <w:lastRenderedPageBreak/>
                       <w:t xml:space="preserve">[13] </w:t>
                     </w:r>
                   </w:p>
@@ -31788,12 +33500,12 @@
       <w:pPr>
         <w:pStyle w:val="Heading1"/>
       </w:pPr>
-      <w:bookmarkStart w:id="76" w:name="_Toc114161831"/>
+      <w:bookmarkStart w:id="77" w:name="_Toc114161831"/>
       <w:r>
         <w:lastRenderedPageBreak/>
         <w:t>List of Figures</w:t>
       </w:r>
-      <w:bookmarkEnd w:id="76"/>
+      <w:bookmarkEnd w:id="77"/>
     </w:p>
     <w:p>
       <w:pPr>
@@ -34028,6 +35740,370 @@
           <w:rFonts w:eastAsiaTheme="minorEastAsia"/>
         </w:rPr>
         <w:t>Since the first batch of data does not have a predecessor, the memory is initialized to zero.</w:t>
+      </w:r>
+    </w:p>
+  </w:footnote>
+  <w:footnote w:id="17">
+    <w:p>
+      <w:pPr>
+        <w:pStyle w:val="FootnoteText"/>
+      </w:pPr>
+      <w:r>
+        <w:rPr>
+          <w:rStyle w:val="FootnoteReference"/>
+        </w:rPr>
+        <w:footnoteRef/>
+      </w:r>
+      <w:r>
+        <w:t xml:space="preserve"> S-shaped function </w:t>
+      </w:r>
+      <m:oMath>
+        <m:r>
+          <w:rPr>
+            <w:rFonts w:ascii="Cambria Math" w:hAnsi="Cambria Math"/>
+          </w:rPr>
+          <m:t>S</m:t>
+        </m:r>
+        <m:d>
+          <m:dPr>
+            <m:ctrlPr>
+              <w:rPr>
+                <w:rFonts w:ascii="Cambria Math" w:hAnsi="Cambria Math"/>
+                <w:i/>
+              </w:rPr>
+            </m:ctrlPr>
+          </m:dPr>
+          <m:e>
+            <m:r>
+              <w:rPr>
+                <w:rFonts w:ascii="Cambria Math" w:hAnsi="Cambria Math"/>
+              </w:rPr>
+              <m:t>x</m:t>
+            </m:r>
+          </m:e>
+        </m:d>
+        <m:r>
+          <w:rPr>
+            <w:rFonts w:ascii="Cambria Math" w:hAnsi="Cambria Math"/>
+          </w:rPr>
+          <m:t>=</m:t>
+        </m:r>
+        <m:f>
+          <m:fPr>
+            <m:ctrlPr>
+              <w:rPr>
+                <w:rFonts w:ascii="Cambria Math" w:hAnsi="Cambria Math"/>
+                <w:i/>
+              </w:rPr>
+            </m:ctrlPr>
+          </m:fPr>
+          <m:num>
+            <m:r>
+              <w:rPr>
+                <w:rFonts w:ascii="Cambria Math" w:hAnsi="Cambria Math"/>
+              </w:rPr>
+              <m:t>1</m:t>
+            </m:r>
+          </m:num>
+          <m:den>
+            <m:r>
+              <w:rPr>
+                <w:rFonts w:ascii="Cambria Math" w:hAnsi="Cambria Math"/>
+              </w:rPr>
+              <m:t>1+</m:t>
+            </m:r>
+            <m:sSup>
+              <m:sSupPr>
+                <m:ctrlPr>
+                  <w:rPr>
+                    <w:rFonts w:ascii="Cambria Math" w:hAnsi="Cambria Math"/>
+                    <w:i/>
+                  </w:rPr>
+                </m:ctrlPr>
+              </m:sSupPr>
+              <m:e>
+                <m:r>
+                  <w:rPr>
+                    <w:rFonts w:ascii="Cambria Math" w:hAnsi="Cambria Math"/>
+                  </w:rPr>
+                  <m:t>e</m:t>
+                </m:r>
+              </m:e>
+              <m:sup>
+                <m:r>
+                  <w:rPr>
+                    <w:rFonts w:ascii="Cambria Math" w:hAnsi="Cambria Math"/>
+                  </w:rPr>
+                  <m:t>-x</m:t>
+                </m:r>
+              </m:sup>
+            </m:sSup>
+          </m:den>
+        </m:f>
+      </m:oMath>
+      <w:r>
+        <w:rPr>
+          <w:rFonts w:eastAsiaTheme="minorEastAsia"/>
+        </w:rPr>
+        <w:t xml:space="preserve"> that produces an output that is between zero and one, usually interpreted as the probability of the event described by x (e.g., in classification problems).</w:t>
+      </w:r>
+    </w:p>
+  </w:footnote>
+  <w:footnote w:id="18">
+    <w:p>
+      <w:pPr>
+        <w:pStyle w:val="FootnoteText"/>
+      </w:pPr>
+      <w:r>
+        <w:rPr>
+          <w:rStyle w:val="FootnoteReference"/>
+        </w:rPr>
+        <w:footnoteRef/>
+      </w:r>
+      <w:r>
+        <w:t xml:space="preserve"> </w:t>
+      </w:r>
+      <m:oMath>
+        <m:sSub>
+          <m:sSubPr>
+            <m:ctrlPr>
+              <w:rPr>
+                <w:rFonts w:ascii="Cambria Math" w:hAnsi="Cambria Math"/>
+                <w:i/>
+              </w:rPr>
+            </m:ctrlPr>
+          </m:sSubPr>
+          <m:e>
+            <m:r>
+              <w:rPr>
+                <w:rFonts w:ascii="Cambria Math" w:hAnsi="Cambria Math"/>
+              </w:rPr>
+              <m:t>σ</m:t>
+            </m:r>
+            <m:d>
+              <m:dPr>
+                <m:ctrlPr>
+                  <w:rPr>
+                    <w:rFonts w:ascii="Cambria Math" w:hAnsi="Cambria Math"/>
+                    <w:i/>
+                  </w:rPr>
+                </m:ctrlPr>
+              </m:dPr>
+              <m:e>
+                <m:r>
+                  <w:rPr>
+                    <w:rFonts w:ascii="Cambria Math" w:hAnsi="Cambria Math"/>
+                  </w:rPr>
+                  <m:t>x</m:t>
+                </m:r>
+              </m:e>
+            </m:d>
+          </m:e>
+          <m:sub>
+            <m:r>
+              <w:rPr>
+                <w:rFonts w:ascii="Cambria Math" w:hAnsi="Cambria Math"/>
+              </w:rPr>
+              <m:t>i</m:t>
+            </m:r>
+          </m:sub>
+        </m:sSub>
+        <m:r>
+          <w:rPr>
+            <w:rFonts w:ascii="Cambria Math" w:hAnsi="Cambria Math"/>
+          </w:rPr>
+          <m:t>=</m:t>
+        </m:r>
+        <m:f>
+          <m:fPr>
+            <m:ctrlPr>
+              <w:rPr>
+                <w:rFonts w:ascii="Cambria Math" w:hAnsi="Cambria Math"/>
+                <w:i/>
+              </w:rPr>
+            </m:ctrlPr>
+          </m:fPr>
+          <m:num>
+            <m:sSup>
+              <m:sSupPr>
+                <m:ctrlPr>
+                  <w:rPr>
+                    <w:rFonts w:ascii="Cambria Math" w:hAnsi="Cambria Math"/>
+                    <w:i/>
+                  </w:rPr>
+                </m:ctrlPr>
+              </m:sSupPr>
+              <m:e>
+                <m:r>
+                  <w:rPr>
+                    <w:rFonts w:ascii="Cambria Math" w:hAnsi="Cambria Math"/>
+                  </w:rPr>
+                  <m:t>e</m:t>
+                </m:r>
+              </m:e>
+              <m:sup>
+                <m:sSub>
+                  <m:sSubPr>
+                    <m:ctrlPr>
+                      <w:rPr>
+                        <w:rFonts w:ascii="Cambria Math" w:hAnsi="Cambria Math"/>
+                        <w:i/>
+                      </w:rPr>
+                    </m:ctrlPr>
+                  </m:sSubPr>
+                  <m:e>
+                    <m:r>
+                      <w:rPr>
+                        <w:rFonts w:ascii="Cambria Math" w:hAnsi="Cambria Math"/>
+                      </w:rPr>
+                      <m:t>x</m:t>
+                    </m:r>
+                  </m:e>
+                  <m:sub>
+                    <m:r>
+                      <w:rPr>
+                        <w:rFonts w:ascii="Cambria Math" w:hAnsi="Cambria Math"/>
+                      </w:rPr>
+                      <m:t>i</m:t>
+                    </m:r>
+                  </m:sub>
+                </m:sSub>
+              </m:sup>
+            </m:sSup>
+          </m:num>
+          <m:den>
+            <m:nary>
+              <m:naryPr>
+                <m:chr m:val="∑"/>
+                <m:limLoc m:val="undOvr"/>
+                <m:ctrlPr>
+                  <w:rPr>
+                    <w:rFonts w:ascii="Cambria Math" w:hAnsi="Cambria Math"/>
+                    <w:i/>
+                  </w:rPr>
+                </m:ctrlPr>
+              </m:naryPr>
+              <m:sub>
+                <m:r>
+                  <w:rPr>
+                    <w:rFonts w:ascii="Cambria Math" w:hAnsi="Cambria Math"/>
+                  </w:rPr>
+                  <m:t>j=1</m:t>
+                </m:r>
+              </m:sub>
+              <m:sup>
+                <m:r>
+                  <w:rPr>
+                    <w:rFonts w:ascii="Cambria Math" w:hAnsi="Cambria Math"/>
+                  </w:rPr>
+                  <m:t>K</m:t>
+                </m:r>
+              </m:sup>
+              <m:e>
+                <m:sSup>
+                  <m:sSupPr>
+                    <m:ctrlPr>
+                      <w:rPr>
+                        <w:rFonts w:ascii="Cambria Math" w:hAnsi="Cambria Math"/>
+                        <w:i/>
+                      </w:rPr>
+                    </m:ctrlPr>
+                  </m:sSupPr>
+                  <m:e>
+                    <m:r>
+                      <w:rPr>
+                        <w:rFonts w:ascii="Cambria Math" w:hAnsi="Cambria Math"/>
+                      </w:rPr>
+                      <m:t>e</m:t>
+                    </m:r>
+                  </m:e>
+                  <m:sup>
+                    <m:sSub>
+                      <m:sSubPr>
+                        <m:ctrlPr>
+                          <w:rPr>
+                            <w:rFonts w:ascii="Cambria Math" w:hAnsi="Cambria Math"/>
+                            <w:i/>
+                          </w:rPr>
+                        </m:ctrlPr>
+                      </m:sSubPr>
+                      <m:e>
+                        <m:r>
+                          <w:rPr>
+                            <w:rFonts w:ascii="Cambria Math" w:hAnsi="Cambria Math"/>
+                          </w:rPr>
+                          <m:t>x</m:t>
+                        </m:r>
+                      </m:e>
+                      <m:sub>
+                        <m:r>
+                          <w:rPr>
+                            <w:rFonts w:ascii="Cambria Math" w:hAnsi="Cambria Math"/>
+                          </w:rPr>
+                          <m:t>j</m:t>
+                        </m:r>
+                      </m:sub>
+                    </m:sSub>
+                  </m:sup>
+                </m:sSup>
+              </m:e>
+            </m:nary>
+          </m:den>
+        </m:f>
+      </m:oMath>
+      <w:r>
+        <w:rPr>
+          <w:rFonts w:eastAsiaTheme="minorEastAsia"/>
+        </w:rPr>
+        <w:t xml:space="preserve">, with </w:t>
+      </w:r>
+      <m:oMath>
+        <m:r>
+          <w:rPr>
+            <w:rFonts w:ascii="Cambria Math" w:eastAsiaTheme="minorEastAsia" w:hAnsi="Cambria Math"/>
+          </w:rPr>
+          <m:t>K</m:t>
+        </m:r>
+      </m:oMath>
+      <w:r>
+        <w:rPr>
+          <w:rFonts w:eastAsiaTheme="minorEastAsia"/>
+        </w:rPr>
+        <w:t xml:space="preserve"> the number of classes considered. It is a</w:t>
+      </w:r>
+      <w:r>
+        <w:rPr>
+          <w:rFonts w:eastAsiaTheme="minorEastAsia"/>
+        </w:rPr>
+        <w:t>lso called</w:t>
+      </w:r>
+      <w:r>
+        <w:rPr>
+          <w:rFonts w:eastAsiaTheme="minorEastAsia"/>
+        </w:rPr>
+        <w:t xml:space="preserve"> </w:t>
+      </w:r>
+      <w:r>
+        <w:rPr>
+          <w:rFonts w:eastAsiaTheme="minorEastAsia"/>
+          <w:i/>
+          <w:iCs/>
+        </w:rPr>
+        <w:t xml:space="preserve">normalized </w:t>
+      </w:r>
+      <w:r>
+        <w:rPr>
+          <w:rFonts w:eastAsiaTheme="minorEastAsia"/>
+          <w:i/>
+          <w:iCs/>
+        </w:rPr>
+        <w:t>exponential function</w:t>
+      </w:r>
+      <w:r>
+        <w:rPr>
+          <w:rFonts w:eastAsiaTheme="minorEastAsia"/>
+        </w:rPr>
+        <w:t>.</w:t>
       </w:r>
     </w:p>
   </w:footnote>
@@ -34334,7 +36410,7 @@
                   <w:color w:val="728FA5"/>
                   <w:lang w:val="it-IT"/>
                 </w:rPr>
-                <w:t>4</w:t>
+                <w:t>8</w:t>
               </w:r>
               <w:r>
                 <w:rPr>
@@ -34379,7 +36455,7 @@
                   <w:bCs/>
                   <w:noProof/>
                 </w:rPr>
-                <w:t>Bibliography</w:t>
+                <w:t>Conclusion</w:t>
               </w:r>
               <w:r>
                 <w:rPr>
@@ -34469,7 +36545,7 @@
               <w:color w:val="728FA5"/>
               <w:lang w:val="it-IT"/>
             </w:rPr>
-            <w:t>3</w:t>
+            <w:t>9</w:t>
           </w:r>
           <w:r>
             <w:rPr>
@@ -34514,7 +36590,7 @@
               <w:bCs/>
               <w:noProof/>
             </w:rPr>
-            <w:t>Deep Learning on Graphs</w:t>
+            <w:t>Bibliography</w:t>
           </w:r>
           <w:r>
             <w:rPr>
@@ -37788,6 +39864,119 @@
     <w:numStyleLink w:val="Style1"/>
   </w:abstractNum>
   <w:abstractNum w:abstractNumId="18" w15:restartNumberingAfterBreak="0">
+    <w:nsid w:val="788E42DC"/>
+    <w:multiLevelType w:val="hybridMultilevel"/>
+    <w:tmpl w:val="881C102A"/>
+    <w:lvl w:ilvl="0" w:tplc="04090001">
+      <w:start w:val="1"/>
+      <w:numFmt w:val="bullet"/>
+      <w:lvlText w:val=""/>
+      <w:lvlJc w:val="left"/>
+      <w:pPr>
+        <w:ind w:left="720" w:hanging="360"/>
+      </w:pPr>
+      <w:rPr>
+        <w:rFonts w:ascii="Symbol" w:hAnsi="Symbol" w:hint="default"/>
+      </w:rPr>
+    </w:lvl>
+    <w:lvl w:ilvl="1" w:tplc="04090003" w:tentative="1">
+      <w:start w:val="1"/>
+      <w:numFmt w:val="bullet"/>
+      <w:lvlText w:val="o"/>
+      <w:lvlJc w:val="left"/>
+      <w:pPr>
+        <w:ind w:left="1440" w:hanging="360"/>
+      </w:pPr>
+      <w:rPr>
+        <w:rFonts w:ascii="Courier New" w:hAnsi="Courier New" w:cs="Courier New" w:hint="default"/>
+      </w:rPr>
+    </w:lvl>
+    <w:lvl w:ilvl="2" w:tplc="04090005" w:tentative="1">
+      <w:start w:val="1"/>
+      <w:numFmt w:val="bullet"/>
+      <w:lvlText w:val=""/>
+      <w:lvlJc w:val="left"/>
+      <w:pPr>
+        <w:ind w:left="2160" w:hanging="360"/>
+      </w:pPr>
+      <w:rPr>
+        <w:rFonts w:ascii="Wingdings" w:hAnsi="Wingdings" w:hint="default"/>
+      </w:rPr>
+    </w:lvl>
+    <w:lvl w:ilvl="3" w:tplc="04090001" w:tentative="1">
+      <w:start w:val="1"/>
+      <w:numFmt w:val="bullet"/>
+      <w:lvlText w:val=""/>
+      <w:lvlJc w:val="left"/>
+      <w:pPr>
+        <w:ind w:left="2880" w:hanging="360"/>
+      </w:pPr>
+      <w:rPr>
+        <w:rFonts w:ascii="Symbol" w:hAnsi="Symbol" w:hint="default"/>
+      </w:rPr>
+    </w:lvl>
+    <w:lvl w:ilvl="4" w:tplc="04090003" w:tentative="1">
+      <w:start w:val="1"/>
+      <w:numFmt w:val="bullet"/>
+      <w:lvlText w:val="o"/>
+      <w:lvlJc w:val="left"/>
+      <w:pPr>
+        <w:ind w:left="3600" w:hanging="360"/>
+      </w:pPr>
+      <w:rPr>
+        <w:rFonts w:ascii="Courier New" w:hAnsi="Courier New" w:cs="Courier New" w:hint="default"/>
+      </w:rPr>
+    </w:lvl>
+    <w:lvl w:ilvl="5" w:tplc="04090005" w:tentative="1">
+      <w:start w:val="1"/>
+      <w:numFmt w:val="bullet"/>
+      <w:lvlText w:val=""/>
+      <w:lvlJc w:val="left"/>
+      <w:pPr>
+        <w:ind w:left="4320" w:hanging="360"/>
+      </w:pPr>
+      <w:rPr>
+        <w:rFonts w:ascii="Wingdings" w:hAnsi="Wingdings" w:hint="default"/>
+      </w:rPr>
+    </w:lvl>
+    <w:lvl w:ilvl="6" w:tplc="04090001" w:tentative="1">
+      <w:start w:val="1"/>
+      <w:numFmt w:val="bullet"/>
+      <w:lvlText w:val=""/>
+      <w:lvlJc w:val="left"/>
+      <w:pPr>
+        <w:ind w:left="5040" w:hanging="360"/>
+      </w:pPr>
+      <w:rPr>
+        <w:rFonts w:ascii="Symbol" w:hAnsi="Symbol" w:hint="default"/>
+      </w:rPr>
+    </w:lvl>
+    <w:lvl w:ilvl="7" w:tplc="04090003" w:tentative="1">
+      <w:start w:val="1"/>
+      <w:numFmt w:val="bullet"/>
+      <w:lvlText w:val="o"/>
+      <w:lvlJc w:val="left"/>
+      <w:pPr>
+        <w:ind w:left="5760" w:hanging="360"/>
+      </w:pPr>
+      <w:rPr>
+        <w:rFonts w:ascii="Courier New" w:hAnsi="Courier New" w:cs="Courier New" w:hint="default"/>
+      </w:rPr>
+    </w:lvl>
+    <w:lvl w:ilvl="8" w:tplc="04090005" w:tentative="1">
+      <w:start w:val="1"/>
+      <w:numFmt w:val="bullet"/>
+      <w:lvlText w:val=""/>
+      <w:lvlJc w:val="left"/>
+      <w:pPr>
+        <w:ind w:left="6480" w:hanging="360"/>
+      </w:pPr>
+      <w:rPr>
+        <w:rFonts w:ascii="Wingdings" w:hAnsi="Wingdings" w:hint="default"/>
+      </w:rPr>
+    </w:lvl>
+  </w:abstractNum>
+  <w:abstractNum w:abstractNumId="19" w15:restartNumberingAfterBreak="0">
     <w:nsid w:val="79EF24DE"/>
     <w:multiLevelType w:val="hybridMultilevel"/>
     <w:tmpl w:val="18F0F48C"/>
@@ -37934,7 +40123,7 @@
     <w:abstractNumId w:val="13"/>
   </w:num>
   <w:num w:numId="12" w16cid:durableId="635376860">
-    <w:abstractNumId w:val="18"/>
+    <w:abstractNumId w:val="19"/>
   </w:num>
   <w:num w:numId="13" w16cid:durableId="700589549">
     <w:abstractNumId w:val="4"/>
@@ -37956,6 +40145,9 @@
   </w:num>
   <w:num w:numId="19" w16cid:durableId="682240570">
     <w:abstractNumId w:val="1"/>
+  </w:num>
+  <w:num w:numId="20" w16cid:durableId="2044206124">
+    <w:abstractNumId w:val="18"/>
   </w:num>
   <w:numIdMacAtCleanup w:val="5"/>
 </w:numbering>

</xml_diff>

<commit_message>
minor changes and beginning of chapter 6
</commit_message>
<xml_diff>
--- a/documents/thesis_10499057.docx
+++ b/documents/thesis_10499057.docx
@@ -4792,7 +4792,7 @@
                 <w:noProof/>
                 <w:webHidden/>
               </w:rPr>
-              <w:t>69</w:t>
+              <w:t>68</w:t>
             </w:r>
             <w:r>
               <w:rPr>
@@ -6043,6 +6043,266 @@
           <w:lang w:val="en-US"/>
         </w:rPr>
         <w:t xml:space="preserve"> overview of Deep Learning, especially when applied to graph-structured datasets.</w:t>
+      </w:r>
+    </w:p>
+    <w:p>
+      <w:pPr>
+        <w:pStyle w:val="ListParagraph"/>
+        <w:numPr>
+          <w:ilvl w:val="0"/>
+          <w:numId w:val="18"/>
+        </w:numPr>
+        <w:rPr>
+          <w:lang w:val="en-US"/>
+        </w:rPr>
+      </w:pPr>
+      <w:r>
+        <w:rPr>
+          <w:lang w:val="en-US"/>
+        </w:rPr>
+        <w:t xml:space="preserve">In chapter </w:t>
+      </w:r>
+      <w:r>
+        <w:rPr>
+          <w:lang w:val="en-US"/>
+        </w:rPr>
+        <w:fldChar w:fldCharType="begin"/>
+      </w:r>
+      <w:r>
+        <w:rPr>
+          <w:lang w:val="en-US"/>
+        </w:rPr>
+        <w:instrText xml:space="preserve"> REF _Ref116666555 \r \h </w:instrText>
+      </w:r>
+      <w:r>
+        <w:rPr>
+          <w:lang w:val="en-US"/>
+        </w:rPr>
+      </w:r>
+      <w:r>
+        <w:rPr>
+          <w:lang w:val="en-US"/>
+        </w:rPr>
+        <w:fldChar w:fldCharType="separate"/>
+      </w:r>
+      <w:r>
+        <w:rPr>
+          <w:lang w:val="en-US"/>
+        </w:rPr>
+        <w:t>4</w:t>
+      </w:r>
+      <w:r>
+        <w:rPr>
+          <w:lang w:val="en-US"/>
+        </w:rPr>
+        <w:fldChar w:fldCharType="end"/>
+      </w:r>
+      <w:r>
+        <w:rPr>
+          <w:lang w:val="en-US"/>
+        </w:rPr>
+        <w:t xml:space="preserve"> </w:t>
+      </w:r>
+      <w:r>
+        <w:rPr>
+          <w:lang w:val="en-US"/>
+        </w:rPr>
+        <w:t xml:space="preserve">we will discuss the main differences between our work and the algorithm proposed by </w:t>
+      </w:r>
+      <w:sdt>
+        <w:sdtPr>
+          <w:rPr>
+            <w:lang w:val="en-US"/>
+          </w:rPr>
+          <w:id w:val="1206605987"/>
+          <w:citation/>
+        </w:sdtPr>
+        <w:sdtContent>
+          <w:r>
+            <w:rPr>
+              <w:lang w:val="en-US"/>
+            </w:rPr>
+            <w:fldChar w:fldCharType="begin"/>
+          </w:r>
+          <w:r>
+            <w:rPr>
+              <w:lang w:val="en-US"/>
+            </w:rPr>
+            <w:instrText xml:space="preserve"> CITATION Dom21 \l 1040 </w:instrText>
+          </w:r>
+          <w:r>
+            <w:rPr>
+              <w:lang w:val="en-US"/>
+            </w:rPr>
+            <w:fldChar w:fldCharType="separate"/>
+          </w:r>
+          <w:r>
+            <w:rPr>
+              <w:noProof/>
+              <w:lang w:val="en-US"/>
+            </w:rPr>
+            <w:t>[1]</w:t>
+          </w:r>
+          <w:r>
+            <w:rPr>
+              <w:lang w:val="en-US"/>
+            </w:rPr>
+            <w:fldChar w:fldCharType="end"/>
+          </w:r>
+        </w:sdtContent>
+      </w:sdt>
+      <w:r>
+        <w:rPr>
+          <w:lang w:val="en-US"/>
+        </w:rPr>
+        <w:t xml:space="preserve">, as well as some key steps in the development of our algorithm. A more comprehensive description of the inner workings of our algorithm is given in chapters </w:t>
+      </w:r>
+      <w:r>
+        <w:rPr>
+          <w:lang w:val="en-US"/>
+        </w:rPr>
+        <w:fldChar w:fldCharType="begin"/>
+      </w:r>
+      <w:r>
+        <w:rPr>
+          <w:lang w:val="en-US"/>
+        </w:rPr>
+        <w:instrText xml:space="preserve"> REF _Ref116666593 \r \h </w:instrText>
+      </w:r>
+      <w:r>
+        <w:rPr>
+          <w:lang w:val="en-US"/>
+        </w:rPr>
+      </w:r>
+      <w:r>
+        <w:rPr>
+          <w:lang w:val="en-US"/>
+        </w:rPr>
+        <w:fldChar w:fldCharType="separate"/>
+      </w:r>
+      <w:r>
+        <w:rPr>
+          <w:lang w:val="en-US"/>
+        </w:rPr>
+        <w:t>5</w:t>
+      </w:r>
+      <w:r>
+        <w:rPr>
+          <w:lang w:val="en-US"/>
+        </w:rPr>
+        <w:fldChar w:fldCharType="end"/>
+      </w:r>
+      <w:r>
+        <w:rPr>
+          <w:lang w:val="en-US"/>
+        </w:rPr>
+        <w:t xml:space="preserve"> and </w:t>
+      </w:r>
+      <w:r>
+        <w:rPr>
+          <w:lang w:val="en-US"/>
+        </w:rPr>
+        <w:fldChar w:fldCharType="begin"/>
+      </w:r>
+      <w:r>
+        <w:rPr>
+          <w:lang w:val="en-US"/>
+        </w:rPr>
+        <w:instrText xml:space="preserve"> REF _Ref116666595 \r \h </w:instrText>
+      </w:r>
+      <w:r>
+        <w:rPr>
+          <w:lang w:val="en-US"/>
+        </w:rPr>
+      </w:r>
+      <w:r>
+        <w:rPr>
+          <w:lang w:val="en-US"/>
+        </w:rPr>
+        <w:fldChar w:fldCharType="separate"/>
+      </w:r>
+      <w:r>
+        <w:rPr>
+          <w:lang w:val="en-US"/>
+        </w:rPr>
+        <w:t>6</w:t>
+      </w:r>
+      <w:r>
+        <w:rPr>
+          <w:lang w:val="en-US"/>
+        </w:rPr>
+        <w:fldChar w:fldCharType="end"/>
+      </w:r>
+      <w:r>
+        <w:rPr>
+          <w:lang w:val="en-US"/>
+        </w:rPr>
+        <w:t>.</w:t>
+      </w:r>
+    </w:p>
+    <w:p>
+      <w:pPr>
+        <w:pStyle w:val="ListParagraph"/>
+        <w:numPr>
+          <w:ilvl w:val="0"/>
+          <w:numId w:val="18"/>
+        </w:numPr>
+        <w:rPr>
+          <w:lang w:val="en-US"/>
+        </w:rPr>
+      </w:pPr>
+      <w:r>
+        <w:rPr>
+          <w:lang w:val="en-US"/>
+        </w:rPr>
+        <w:t xml:space="preserve">In chapter </w:t>
+      </w:r>
+      <w:r>
+        <w:rPr>
+          <w:lang w:val="en-US"/>
+        </w:rPr>
+        <w:fldChar w:fldCharType="begin"/>
+      </w:r>
+      <w:r>
+        <w:rPr>
+          <w:lang w:val="en-US"/>
+        </w:rPr>
+        <w:instrText xml:space="preserve"> REF _Ref116666936 \r \h </w:instrText>
+      </w:r>
+      <w:r>
+        <w:rPr>
+          <w:lang w:val="en-US"/>
+        </w:rPr>
+      </w:r>
+      <w:r>
+        <w:rPr>
+          <w:lang w:val="en-US"/>
+        </w:rPr>
+        <w:fldChar w:fldCharType="separate"/>
+      </w:r>
+      <w:r>
+        <w:rPr>
+          <w:lang w:val="en-US"/>
+        </w:rPr>
+        <w:t>5</w:t>
+      </w:r>
+      <w:r>
+        <w:rPr>
+          <w:lang w:val="en-US"/>
+        </w:rPr>
+        <w:fldChar w:fldCharType="end"/>
+      </w:r>
+      <w:r>
+        <w:rPr>
+          <w:lang w:val="en-US"/>
+        </w:rPr>
+        <w:t xml:space="preserve"> </w:t>
+      </w:r>
+      <w:r>
+        <w:rPr>
+          <w:lang w:val="en-US"/>
+        </w:rPr>
+        <w:t>we describe the procedure to create a synthetic dataset and split it into train and test sets. We also outline the procedure to convert event logs into graphs that represent the input of our algorithm.</w:t>
       </w:r>
     </w:p>
     <w:p>
@@ -7058,11 +7318,11 @@
       <w:pPr>
         <w:pStyle w:val="Heading2"/>
       </w:pPr>
-      <w:bookmarkStart w:id="8" w:name="_Toc115907224"/>
+      <w:bookmarkStart w:id="7" w:name="_Toc115907224"/>
       <w:r>
         <w:t>Data</w:t>
       </w:r>
-      <w:bookmarkEnd w:id="8"/>
+      <w:bookmarkEnd w:id="7"/>
     </w:p>
     <w:p>
       <w:r>
@@ -7377,8 +7637,8 @@
                                 <w:noProof/>
                               </w:rPr>
                             </w:pPr>
-                            <w:bookmarkStart w:id="9" w:name="_Toc113029419"/>
-                            <w:bookmarkStart w:id="10" w:name="_Ref111323875"/>
+                            <w:bookmarkStart w:id="8" w:name="_Toc113029419"/>
+                            <w:bookmarkStart w:id="9" w:name="_Ref111323875"/>
                             <w:r>
                               <w:t xml:space="preserve">Figure </w:t>
                             </w:r>
@@ -7397,11 +7657,11 @@
                               </w:rPr>
                               <w:t>2</w:t>
                             </w:r>
-                            <w:bookmarkEnd w:id="9"/>
+                            <w:bookmarkEnd w:id="8"/>
                             <w:r>
                               <w:fldChar w:fldCharType="end"/>
                             </w:r>
-                            <w:bookmarkEnd w:id="10"/>
+                            <w:bookmarkEnd w:id="9"/>
                           </w:p>
                         </w:txbxContent>
                       </wps:txbx>
@@ -7528,11 +7788,11 @@
       <w:pPr>
         <w:pStyle w:val="Heading2"/>
       </w:pPr>
-      <w:bookmarkStart w:id="13" w:name="_Toc115907225"/>
+      <w:bookmarkStart w:id="10" w:name="_Toc115907225"/>
       <w:r>
         <w:t>Models</w:t>
       </w:r>
-      <w:bookmarkEnd w:id="13"/>
+      <w:bookmarkEnd w:id="10"/>
     </w:p>
     <w:p>
       <w:pPr>
@@ -7586,7 +7846,7 @@
       <w:r>
         <w:t xml:space="preserve"> </w:t>
       </w:r>
-      <w:bookmarkStart w:id="14" w:name="_Toc115907226"/>
+      <w:bookmarkStart w:id="11" w:name="_Toc115907226"/>
       <w:r>
         <w:t xml:space="preserve">Directly </w:t>
       </w:r>
@@ -7605,7 +7865,7 @@
       <w:r>
         <w:t>s</w:t>
       </w:r>
-      <w:bookmarkEnd w:id="14"/>
+      <w:bookmarkEnd w:id="11"/>
     </w:p>
     <w:p>
       <w:r>
@@ -7783,8 +8043,8 @@
       <w:pPr>
         <w:pStyle w:val="Caption"/>
       </w:pPr>
-      <w:bookmarkStart w:id="15" w:name="_Toc113029420"/>
-      <w:bookmarkStart w:id="16" w:name="_Ref113029372"/>
+      <w:bookmarkStart w:id="12" w:name="_Toc113029420"/>
+      <w:bookmarkStart w:id="13" w:name="_Ref113029372"/>
       <w:r>
         <w:t xml:space="preserve">Figure </w:t>
       </w:r>
@@ -7803,11 +8063,11 @@
         </w:rPr>
         <w:t>3</w:t>
       </w:r>
-      <w:bookmarkEnd w:id="15"/>
+      <w:bookmarkEnd w:id="12"/>
       <w:r>
         <w:fldChar w:fldCharType="end"/>
       </w:r>
-      <w:bookmarkEnd w:id="16"/>
+      <w:bookmarkEnd w:id="13"/>
     </w:p>
     <w:p>
       <w:pPr>
@@ -7816,14 +8076,14 @@
       <w:r>
         <w:t xml:space="preserve"> </w:t>
       </w:r>
-      <w:bookmarkStart w:id="17" w:name="_Toc115907227"/>
+      <w:bookmarkStart w:id="14" w:name="_Toc115907227"/>
       <w:r>
         <w:t>Petri Nets</w:t>
       </w:r>
       <w:r>
         <w:t xml:space="preserve"> and Workflow Nets</w:t>
       </w:r>
-      <w:bookmarkEnd w:id="17"/>
+      <w:bookmarkEnd w:id="14"/>
     </w:p>
     <w:p>
       <w:r>
@@ -7980,8 +8240,8 @@
                             <w:pPr>
                               <w:pStyle w:val="Caption"/>
                             </w:pPr>
-                            <w:bookmarkStart w:id="18" w:name="_Toc113029421"/>
-                            <w:bookmarkStart w:id="19" w:name="_Ref111323689"/>
+                            <w:bookmarkStart w:id="15" w:name="_Toc113029421"/>
+                            <w:bookmarkStart w:id="16" w:name="_Ref111323689"/>
                             <w:r>
                               <w:t xml:space="preserve">Figure </w:t>
                             </w:r>
@@ -8000,11 +8260,11 @@
                               </w:rPr>
                               <w:t>4</w:t>
                             </w:r>
-                            <w:bookmarkEnd w:id="18"/>
+                            <w:bookmarkEnd w:id="15"/>
                             <w:r>
                               <w:fldChar w:fldCharType="end"/>
                             </w:r>
-                            <w:bookmarkEnd w:id="19"/>
+                            <w:bookmarkEnd w:id="16"/>
                           </w:p>
                         </w:txbxContent>
                       </wps:txbx>
@@ -8202,8 +8462,8 @@
                                 <w:noProof/>
                               </w:rPr>
                             </w:pPr>
-                            <w:bookmarkStart w:id="22" w:name="_Toc113029422"/>
-                            <w:bookmarkStart w:id="23" w:name="_Ref111323714"/>
+                            <w:bookmarkStart w:id="17" w:name="_Toc113029422"/>
+                            <w:bookmarkStart w:id="18" w:name="_Ref111323714"/>
                             <w:r>
                               <w:t xml:space="preserve">Figure </w:t>
                             </w:r>
@@ -8222,11 +8482,11 @@
                               </w:rPr>
                               <w:t>5</w:t>
                             </w:r>
-                            <w:bookmarkEnd w:id="22"/>
+                            <w:bookmarkEnd w:id="17"/>
                             <w:r>
                               <w:fldChar w:fldCharType="end"/>
                             </w:r>
-                            <w:bookmarkEnd w:id="23"/>
+                            <w:bookmarkEnd w:id="18"/>
                           </w:p>
                         </w:txbxContent>
                       </wps:txbx>
@@ -8725,14 +8985,14 @@
       <w:r>
         <w:t xml:space="preserve"> </w:t>
       </w:r>
-      <w:bookmarkStart w:id="26" w:name="_Toc115907228"/>
+      <w:bookmarkStart w:id="19" w:name="_Toc115907228"/>
       <w:r>
         <w:t>Transition System</w:t>
       </w:r>
       <w:r>
         <w:t>s</w:t>
       </w:r>
-      <w:bookmarkEnd w:id="26"/>
+      <w:bookmarkEnd w:id="19"/>
     </w:p>
     <w:p>
       <w:r>
@@ -8815,14 +9075,14 @@
       <w:r>
         <w:t xml:space="preserve"> </w:t>
       </w:r>
-      <w:bookmarkStart w:id="27" w:name="_Toc115907229"/>
+      <w:bookmarkStart w:id="20" w:name="_Toc115907229"/>
       <w:r>
         <w:t>Dependency Gr</w:t>
       </w:r>
       <w:r>
         <w:t>aphs and Causal Nets</w:t>
       </w:r>
-      <w:bookmarkEnd w:id="27"/>
+      <w:bookmarkEnd w:id="20"/>
     </w:p>
     <w:p>
       <w:r>
@@ -8988,8 +9248,8 @@
             <w:pPr>
               <w:pStyle w:val="Caption"/>
             </w:pPr>
-            <w:bookmarkStart w:id="28" w:name="_Toc113029423"/>
-            <w:bookmarkStart w:id="29" w:name="_Ref111323739"/>
+            <w:bookmarkStart w:id="21" w:name="_Toc113029423"/>
+            <w:bookmarkStart w:id="22" w:name="_Ref111323739"/>
             <w:r>
               <w:t xml:space="preserve">Figure </w:t>
             </w:r>
@@ -9008,11 +9268,11 @@
               </w:rPr>
               <w:t>6</w:t>
             </w:r>
-            <w:bookmarkEnd w:id="28"/>
+            <w:bookmarkEnd w:id="21"/>
             <w:r>
               <w:fldChar w:fldCharType="end"/>
             </w:r>
-            <w:bookmarkEnd w:id="29"/>
+            <w:bookmarkEnd w:id="22"/>
           </w:p>
         </w:tc>
         <w:tc>
@@ -9075,8 +9335,8 @@
             <w:pPr>
               <w:pStyle w:val="Caption"/>
             </w:pPr>
-            <w:bookmarkStart w:id="30" w:name="_Toc113029424"/>
-            <w:bookmarkStart w:id="31" w:name="_Ref111323755"/>
+            <w:bookmarkStart w:id="23" w:name="_Toc113029424"/>
+            <w:bookmarkStart w:id="24" w:name="_Ref111323755"/>
             <w:r>
               <w:t xml:space="preserve">Figure </w:t>
             </w:r>
@@ -9095,11 +9355,11 @@
               </w:rPr>
               <w:t>7</w:t>
             </w:r>
-            <w:bookmarkEnd w:id="30"/>
+            <w:bookmarkEnd w:id="23"/>
             <w:r>
               <w:fldChar w:fldCharType="end"/>
             </w:r>
-            <w:bookmarkEnd w:id="31"/>
+            <w:bookmarkEnd w:id="24"/>
           </w:p>
           <w:p>
             <w:pPr>
@@ -9409,16 +9669,16 @@
       <w:r>
         <w:t xml:space="preserve"> </w:t>
       </w:r>
-      <w:bookmarkStart w:id="32" w:name="_Ref115626485"/>
-      <w:bookmarkStart w:id="33" w:name="_Toc115907230"/>
+      <w:bookmarkStart w:id="25" w:name="_Ref115626485"/>
+      <w:bookmarkStart w:id="26" w:name="_Toc115907230"/>
       <w:r>
         <w:t>Process Tree</w:t>
       </w:r>
       <w:r>
         <w:t>s</w:t>
       </w:r>
-      <w:bookmarkEnd w:id="32"/>
-      <w:bookmarkEnd w:id="33"/>
+      <w:bookmarkEnd w:id="25"/>
+      <w:bookmarkEnd w:id="26"/>
     </w:p>
     <w:p>
       <w:r>
@@ -10973,7 +11233,7 @@
           <w:noProof/>
         </w:rPr>
       </w:pPr>
-      <w:bookmarkStart w:id="34" w:name="_Ref115910247"/>
+      <w:bookmarkStart w:id="27" w:name="_Ref115910247"/>
       <w:r>
         <w:t xml:space="preserve">Figure </w:t>
       </w:r>
@@ -10995,7 +11255,7 @@
       <w:r>
         <w:fldChar w:fldCharType="end"/>
       </w:r>
-      <w:bookmarkEnd w:id="34"/>
+      <w:bookmarkEnd w:id="27"/>
     </w:p>
     <w:p>
       <w:pPr>
@@ -11017,14 +11277,14 @@
         <w:pStyle w:val="Heading1"/>
         <w:jc w:val="both"/>
       </w:pPr>
-      <w:bookmarkStart w:id="35" w:name="_Ref113197468"/>
-      <w:bookmarkStart w:id="36" w:name="_Toc115907231"/>
+      <w:bookmarkStart w:id="28" w:name="_Ref113197468"/>
+      <w:bookmarkStart w:id="29" w:name="_Toc115907231"/>
       <w:r>
         <w:lastRenderedPageBreak/>
         <w:t>Process Discovery</w:t>
       </w:r>
-      <w:bookmarkEnd w:id="35"/>
-      <w:bookmarkEnd w:id="36"/>
+      <w:bookmarkEnd w:id="28"/>
+      <w:bookmarkEnd w:id="29"/>
     </w:p>
     <w:p>
       <w:pPr>
@@ -11107,22 +11367,22 @@
           <w:lang w:val="en-US"/>
         </w:rPr>
       </w:pPr>
-      <w:bookmarkStart w:id="37" w:name="_Toc115271277"/>
-      <w:bookmarkStart w:id="38" w:name="_Toc115792764"/>
-      <w:bookmarkStart w:id="39" w:name="_Toc115907232"/>
-      <w:bookmarkEnd w:id="37"/>
-      <w:bookmarkEnd w:id="38"/>
-      <w:bookmarkEnd w:id="39"/>
+      <w:bookmarkStart w:id="30" w:name="_Toc115271277"/>
+      <w:bookmarkStart w:id="31" w:name="_Toc115792764"/>
+      <w:bookmarkStart w:id="32" w:name="_Toc115907232"/>
+      <w:bookmarkEnd w:id="30"/>
+      <w:bookmarkEnd w:id="31"/>
+      <w:bookmarkEnd w:id="32"/>
     </w:p>
     <w:p>
       <w:pPr>
         <w:pStyle w:val="Heading2"/>
       </w:pPr>
-      <w:bookmarkStart w:id="40" w:name="_Toc115907233"/>
+      <w:bookmarkStart w:id="33" w:name="_Toc115907233"/>
       <w:r>
         <w:t>Overview and objectives</w:t>
       </w:r>
-      <w:bookmarkEnd w:id="40"/>
+      <w:bookmarkEnd w:id="33"/>
     </w:p>
     <w:p>
       <w:r>
@@ -11191,8 +11451,8 @@
       <w:pPr>
         <w:pStyle w:val="Caption"/>
       </w:pPr>
-      <w:bookmarkStart w:id="41" w:name="_Toc113029425"/>
-      <w:bookmarkStart w:id="42" w:name="_Ref112770603"/>
+      <w:bookmarkStart w:id="34" w:name="_Toc113029425"/>
+      <w:bookmarkStart w:id="35" w:name="_Ref112770603"/>
       <w:r>
         <w:t xml:space="preserve">Figure </w:t>
       </w:r>
@@ -11211,11 +11471,11 @@
         </w:rPr>
         <w:t>9</w:t>
       </w:r>
-      <w:bookmarkEnd w:id="41"/>
+      <w:bookmarkEnd w:id="34"/>
       <w:r>
         <w:fldChar w:fldCharType="end"/>
       </w:r>
-      <w:bookmarkEnd w:id="42"/>
+      <w:bookmarkEnd w:id="35"/>
     </w:p>
     <w:p>
       <w:r>
@@ -11419,8 +11679,8 @@
       <w:pPr>
         <w:pStyle w:val="Caption"/>
       </w:pPr>
-      <w:bookmarkStart w:id="43" w:name="_Toc113029426"/>
-      <w:bookmarkStart w:id="44" w:name="_Ref112771159"/>
+      <w:bookmarkStart w:id="36" w:name="_Toc113029426"/>
+      <w:bookmarkStart w:id="37" w:name="_Ref112771159"/>
       <w:r>
         <w:t xml:space="preserve">Figure </w:t>
       </w:r>
@@ -11439,11 +11699,11 @@
         </w:rPr>
         <w:t>10</w:t>
       </w:r>
-      <w:bookmarkEnd w:id="43"/>
+      <w:bookmarkEnd w:id="36"/>
       <w:r>
         <w:fldChar w:fldCharType="end"/>
       </w:r>
-      <w:bookmarkEnd w:id="44"/>
+      <w:bookmarkEnd w:id="37"/>
     </w:p>
     <w:p>
       <w:r>
@@ -11457,11 +11717,11 @@
       <w:pPr>
         <w:pStyle w:val="Heading2"/>
       </w:pPr>
-      <w:bookmarkStart w:id="45" w:name="_Toc115907234"/>
+      <w:bookmarkStart w:id="38" w:name="_Toc115907234"/>
       <w:r>
         <w:t>Challenges of Process Discovery</w:t>
       </w:r>
-      <w:bookmarkEnd w:id="45"/>
+      <w:bookmarkEnd w:id="38"/>
     </w:p>
     <w:p>
       <w:r>
@@ -11566,11 +11826,11 @@
       <w:pPr>
         <w:pStyle w:val="Heading2"/>
       </w:pPr>
-      <w:bookmarkStart w:id="46" w:name="_Toc115907235"/>
+      <w:bookmarkStart w:id="39" w:name="_Toc115907235"/>
       <w:r>
         <w:t>Alpha relations and footprint</w:t>
       </w:r>
-      <w:bookmarkEnd w:id="46"/>
+      <w:bookmarkEnd w:id="39"/>
     </w:p>
     <w:p>
       <w:r>
@@ -12125,6 +12385,7 @@
           </w:tcPr>
           <w:p>
             <w:pPr>
+              <w:jc w:val="center"/>
               <w:cnfStyle w:val="100000000000" w:firstRow="1" w:lastRow="0" w:firstColumn="0" w:lastColumn="0" w:oddVBand="0" w:evenVBand="0" w:oddHBand="0" w:evenHBand="0" w:firstRowFirstColumn="0" w:firstRowLastColumn="0" w:lastRowFirstColumn="0" w:lastRowLastColumn="0"/>
             </w:pPr>
             <w:r>
@@ -12138,6 +12399,7 @@
           </w:tcPr>
           <w:p>
             <w:pPr>
+              <w:jc w:val="center"/>
               <w:cnfStyle w:val="100000000000" w:firstRow="1" w:lastRow="0" w:firstColumn="0" w:lastColumn="0" w:oddVBand="0" w:evenVBand="0" w:oddHBand="0" w:evenHBand="0" w:firstRowFirstColumn="0" w:firstRowLastColumn="0" w:lastRowFirstColumn="0" w:lastRowLastColumn="0"/>
             </w:pPr>
             <w:r>
@@ -12151,6 +12413,7 @@
           </w:tcPr>
           <w:p>
             <w:pPr>
+              <w:jc w:val="center"/>
               <w:cnfStyle w:val="100000000000" w:firstRow="1" w:lastRow="0" w:firstColumn="0" w:lastColumn="0" w:oddVBand="0" w:evenVBand="0" w:oddHBand="0" w:evenHBand="0" w:firstRowFirstColumn="0" w:firstRowLastColumn="0" w:lastRowFirstColumn="0" w:lastRowLastColumn="0"/>
             </w:pPr>
             <w:r>
@@ -12164,6 +12427,7 @@
           </w:tcPr>
           <w:p>
             <w:pPr>
+              <w:jc w:val="center"/>
               <w:cnfStyle w:val="100000000000" w:firstRow="1" w:lastRow="0" w:firstColumn="0" w:lastColumn="0" w:oddVBand="0" w:evenVBand="0" w:oddHBand="0" w:evenHBand="0" w:firstRowFirstColumn="0" w:firstRowLastColumn="0" w:lastRowFirstColumn="0" w:lastRowLastColumn="0"/>
             </w:pPr>
             <w:r>
@@ -12177,6 +12441,7 @@
           </w:tcPr>
           <w:p>
             <w:pPr>
+              <w:jc w:val="center"/>
               <w:cnfStyle w:val="100000000000" w:firstRow="1" w:lastRow="0" w:firstColumn="0" w:lastColumn="0" w:oddVBand="0" w:evenVBand="0" w:oddHBand="0" w:evenHBand="0" w:firstRowFirstColumn="0" w:firstRowLastColumn="0" w:lastRowFirstColumn="0" w:lastRowLastColumn="0"/>
             </w:pPr>
             <w:r>
@@ -12815,11 +13080,11 @@
       <w:pPr>
         <w:pStyle w:val="Heading2"/>
       </w:pPr>
-      <w:bookmarkStart w:id="47" w:name="_Toc115907236"/>
+      <w:bookmarkStart w:id="40" w:name="_Toc115907236"/>
       <w:r>
         <w:t>Metrics</w:t>
       </w:r>
-      <w:bookmarkEnd w:id="47"/>
+      <w:bookmarkEnd w:id="40"/>
     </w:p>
     <w:p>
       <w:r>
@@ -12872,11 +13137,11 @@
       <w:r>
         <w:t xml:space="preserve"> </w:t>
       </w:r>
-      <w:bookmarkStart w:id="48" w:name="_Toc115907237"/>
+      <w:bookmarkStart w:id="41" w:name="_Toc115907237"/>
       <w:r>
         <w:t>Fitness</w:t>
       </w:r>
-      <w:bookmarkEnd w:id="48"/>
+      <w:bookmarkEnd w:id="41"/>
     </w:p>
     <w:p>
       <w:r>
@@ -14190,11 +14455,11 @@
       <w:r>
         <w:t xml:space="preserve"> </w:t>
       </w:r>
-      <w:bookmarkStart w:id="49" w:name="_Toc115907238"/>
+      <w:bookmarkStart w:id="42" w:name="_Toc115907238"/>
       <w:r>
         <w:t>Precision</w:t>
       </w:r>
-      <w:bookmarkEnd w:id="49"/>
+      <w:bookmarkEnd w:id="42"/>
     </w:p>
     <w:p>
       <w:r>
@@ -14293,11 +14558,11 @@
       <w:r>
         <w:t xml:space="preserve"> </w:t>
       </w:r>
-      <w:bookmarkStart w:id="50" w:name="_Toc115907239"/>
+      <w:bookmarkStart w:id="43" w:name="_Toc115907239"/>
       <w:r>
         <w:t>Simplicity</w:t>
       </w:r>
-      <w:bookmarkEnd w:id="50"/>
+      <w:bookmarkEnd w:id="43"/>
     </w:p>
     <w:p>
       <w:r>
@@ -14485,11 +14750,11 @@
       <w:r>
         <w:t xml:space="preserve"> </w:t>
       </w:r>
-      <w:bookmarkStart w:id="51" w:name="_Toc115907240"/>
+      <w:bookmarkStart w:id="44" w:name="_Toc115907240"/>
       <w:r>
         <w:t>Generalization</w:t>
       </w:r>
-      <w:bookmarkEnd w:id="51"/>
+      <w:bookmarkEnd w:id="44"/>
     </w:p>
     <w:p>
       <w:r>
@@ -14684,12 +14949,12 @@
       <w:pPr>
         <w:pStyle w:val="Heading2"/>
       </w:pPr>
-      <w:bookmarkStart w:id="52" w:name="_Toc115907241"/>
+      <w:bookmarkStart w:id="45" w:name="_Toc115907241"/>
       <w:r>
         <w:lastRenderedPageBreak/>
         <w:t>State of the Art</w:t>
       </w:r>
-      <w:bookmarkEnd w:id="52"/>
+      <w:bookmarkEnd w:id="45"/>
     </w:p>
     <w:p>
       <w:r>
@@ -14703,14 +14968,14 @@
       <w:r>
         <w:t xml:space="preserve"> </w:t>
       </w:r>
-      <w:bookmarkStart w:id="53" w:name="_Toc115907242"/>
+      <w:bookmarkStart w:id="46" w:name="_Toc115907242"/>
       <w:r>
         <w:t>Algorithmic</w:t>
       </w:r>
       <w:r>
         <w:t xml:space="preserve"> Miners</w:t>
       </w:r>
-      <w:bookmarkEnd w:id="53"/>
+      <w:bookmarkEnd w:id="46"/>
     </w:p>
     <w:p>
       <w:pPr>
@@ -15531,8 +15796,8 @@
                 <w:rFonts w:eastAsiaTheme="minorEastAsia"/>
               </w:rPr>
             </w:pPr>
-            <w:bookmarkStart w:id="54" w:name="_Toc113029427"/>
-            <w:bookmarkStart w:id="55" w:name="_Ref112773636"/>
+            <w:bookmarkStart w:id="47" w:name="_Toc113029427"/>
+            <w:bookmarkStart w:id="48" w:name="_Ref112773636"/>
             <w:r>
               <w:t xml:space="preserve">Figure </w:t>
             </w:r>
@@ -15551,11 +15816,11 @@
               </w:rPr>
               <w:t>11</w:t>
             </w:r>
-            <w:bookmarkEnd w:id="54"/>
+            <w:bookmarkEnd w:id="47"/>
             <w:r>
               <w:fldChar w:fldCharType="end"/>
             </w:r>
-            <w:bookmarkEnd w:id="55"/>
+            <w:bookmarkEnd w:id="48"/>
           </w:p>
         </w:tc>
         <w:tc>
@@ -15619,8 +15884,8 @@
             <w:pPr>
               <w:pStyle w:val="Caption"/>
             </w:pPr>
-            <w:bookmarkStart w:id="56" w:name="_Toc113029428"/>
-            <w:bookmarkStart w:id="57" w:name="_Ref112773638"/>
+            <w:bookmarkStart w:id="49" w:name="_Toc113029428"/>
+            <w:bookmarkStart w:id="50" w:name="_Ref112773638"/>
             <w:r>
               <w:t xml:space="preserve">Figure </w:t>
             </w:r>
@@ -15639,11 +15904,11 @@
               </w:rPr>
               <w:t>12</w:t>
             </w:r>
-            <w:bookmarkEnd w:id="56"/>
+            <w:bookmarkEnd w:id="49"/>
             <w:r>
               <w:fldChar w:fldCharType="end"/>
             </w:r>
-            <w:bookmarkEnd w:id="57"/>
+            <w:bookmarkEnd w:id="50"/>
           </w:p>
           <w:p>
             <w:pPr>
@@ -17891,8 +18156,8 @@
             <w:pPr>
               <w:pStyle w:val="Caption"/>
             </w:pPr>
-            <w:bookmarkStart w:id="58" w:name="_Toc113029429"/>
-            <w:bookmarkStart w:id="59" w:name="_Ref112773191"/>
+            <w:bookmarkStart w:id="51" w:name="_Toc113029429"/>
+            <w:bookmarkStart w:id="52" w:name="_Ref112773191"/>
             <w:r>
               <w:t xml:space="preserve">Figure </w:t>
             </w:r>
@@ -17911,11 +18176,11 @@
               </w:rPr>
               <w:t>13</w:t>
             </w:r>
-            <w:bookmarkEnd w:id="58"/>
+            <w:bookmarkEnd w:id="51"/>
             <w:r>
               <w:fldChar w:fldCharType="end"/>
             </w:r>
-            <w:bookmarkEnd w:id="59"/>
+            <w:bookmarkEnd w:id="52"/>
           </w:p>
         </w:tc>
         <w:tc>
@@ -17978,8 +18243,8 @@
             <w:pPr>
               <w:pStyle w:val="Caption"/>
             </w:pPr>
-            <w:bookmarkStart w:id="60" w:name="_Toc113029430"/>
-            <w:bookmarkStart w:id="61" w:name="_Ref112773208"/>
+            <w:bookmarkStart w:id="53" w:name="_Toc113029430"/>
+            <w:bookmarkStart w:id="54" w:name="_Ref112773208"/>
             <w:r>
               <w:t xml:space="preserve">Figure </w:t>
             </w:r>
@@ -17998,11 +18263,11 @@
               </w:rPr>
               <w:t>14</w:t>
             </w:r>
-            <w:bookmarkEnd w:id="60"/>
+            <w:bookmarkEnd w:id="53"/>
             <w:r>
               <w:fldChar w:fldCharType="end"/>
             </w:r>
-            <w:bookmarkEnd w:id="61"/>
+            <w:bookmarkEnd w:id="54"/>
           </w:p>
           <w:p>
             <w:pPr>
@@ -18242,11 +18507,11 @@
       <w:r>
         <w:t xml:space="preserve"> </w:t>
       </w:r>
-      <w:bookmarkStart w:id="62" w:name="_Toc115907243"/>
+      <w:bookmarkStart w:id="55" w:name="_Toc115907243"/>
       <w:r>
         <w:t>Deep learning-based miner</w:t>
       </w:r>
-      <w:bookmarkEnd w:id="62"/>
+      <w:bookmarkEnd w:id="55"/>
     </w:p>
     <w:p>
       <w:r>
@@ -18515,8 +18780,8 @@
       <w:pPr>
         <w:pStyle w:val="Caption"/>
       </w:pPr>
-      <w:bookmarkStart w:id="63" w:name="_Toc113029431"/>
-      <w:bookmarkStart w:id="64" w:name="_Ref112771497"/>
+      <w:bookmarkStart w:id="56" w:name="_Toc113029431"/>
+      <w:bookmarkStart w:id="57" w:name="_Ref112771497"/>
       <w:r>
         <w:t xml:space="preserve">Figure </w:t>
       </w:r>
@@ -18535,11 +18800,11 @@
         </w:rPr>
         <w:t>15</w:t>
       </w:r>
-      <w:bookmarkEnd w:id="63"/>
+      <w:bookmarkEnd w:id="56"/>
       <w:r>
         <w:fldChar w:fldCharType="end"/>
       </w:r>
-      <w:bookmarkEnd w:id="64"/>
+      <w:bookmarkEnd w:id="57"/>
     </w:p>
     <w:p>
       <w:r>
@@ -22042,14 +22307,14 @@
       <w:pPr>
         <w:pStyle w:val="Heading1"/>
       </w:pPr>
-      <w:bookmarkStart w:id="65" w:name="_Ref113197887"/>
-      <w:bookmarkStart w:id="66" w:name="_Toc115907244"/>
+      <w:bookmarkStart w:id="58" w:name="_Ref113197887"/>
+      <w:bookmarkStart w:id="59" w:name="_Toc115907244"/>
       <w:r>
         <w:lastRenderedPageBreak/>
         <w:t>Deep Learning on Graphs</w:t>
       </w:r>
-      <w:bookmarkEnd w:id="65"/>
-      <w:bookmarkEnd w:id="66"/>
+      <w:bookmarkEnd w:id="58"/>
+      <w:bookmarkEnd w:id="59"/>
     </w:p>
     <w:p>
       <w:r>
@@ -22141,18 +22406,18 @@
           <w:lang w:val="en-US"/>
         </w:rPr>
       </w:pPr>
-      <w:bookmarkStart w:id="67" w:name="_Toc115271290"/>
-      <w:bookmarkStart w:id="68" w:name="_Toc115792777"/>
-      <w:bookmarkStart w:id="69" w:name="_Toc115907245"/>
-      <w:bookmarkEnd w:id="67"/>
-      <w:bookmarkEnd w:id="68"/>
-      <w:bookmarkEnd w:id="69"/>
+      <w:bookmarkStart w:id="60" w:name="_Toc115271290"/>
+      <w:bookmarkStart w:id="61" w:name="_Toc115792777"/>
+      <w:bookmarkStart w:id="62" w:name="_Toc115907245"/>
+      <w:bookmarkEnd w:id="60"/>
+      <w:bookmarkEnd w:id="61"/>
+      <w:bookmarkEnd w:id="62"/>
     </w:p>
     <w:p>
       <w:pPr>
         <w:pStyle w:val="Heading2"/>
       </w:pPr>
-      <w:bookmarkStart w:id="70" w:name="_Toc115907246"/>
+      <w:bookmarkStart w:id="63" w:name="_Toc115907246"/>
       <w:r>
         <w:t xml:space="preserve">Basic notions on </w:t>
       </w:r>
@@ -22162,7 +22427,7 @@
       <w:r>
         <w:t>raphs</w:t>
       </w:r>
-      <w:bookmarkEnd w:id="70"/>
+      <w:bookmarkEnd w:id="63"/>
     </w:p>
     <w:p>
       <w:r>
@@ -22375,7 +22640,7 @@
             <w:pPr>
               <w:pStyle w:val="Caption"/>
             </w:pPr>
-            <w:bookmarkStart w:id="71" w:name="_Ref114158976"/>
+            <w:bookmarkStart w:id="64" w:name="_Ref114158976"/>
             <w:r>
               <w:t xml:space="preserve">Figure </w:t>
             </w:r>
@@ -22397,7 +22662,7 @@
             <w:r>
               <w:fldChar w:fldCharType="end"/>
             </w:r>
-            <w:bookmarkEnd w:id="71"/>
+            <w:bookmarkEnd w:id="64"/>
           </w:p>
         </w:tc>
         <w:tc>
@@ -22460,7 +22725,7 @@
             <w:pPr>
               <w:pStyle w:val="Caption"/>
             </w:pPr>
-            <w:bookmarkStart w:id="72" w:name="_Ref114158982"/>
+            <w:bookmarkStart w:id="65" w:name="_Ref114158982"/>
             <w:r>
               <w:t xml:space="preserve">Figure </w:t>
             </w:r>
@@ -22482,7 +22747,7 @@
             <w:r>
               <w:fldChar w:fldCharType="end"/>
             </w:r>
-            <w:bookmarkEnd w:id="72"/>
+            <w:bookmarkEnd w:id="65"/>
           </w:p>
           <w:p>
             <w:pPr>
@@ -23512,11 +23777,11 @@
       <w:pPr>
         <w:pStyle w:val="Heading2"/>
       </w:pPr>
-      <w:bookmarkStart w:id="73" w:name="_Toc115907247"/>
+      <w:bookmarkStart w:id="66" w:name="_Toc115907247"/>
       <w:r>
         <w:t>Introduction to Deep Learning</w:t>
       </w:r>
-      <w:bookmarkEnd w:id="73"/>
+      <w:bookmarkEnd w:id="66"/>
     </w:p>
     <w:p>
       <w:r>
@@ -23796,11 +24061,11 @@
       <w:r>
         <w:t xml:space="preserve"> </w:t>
       </w:r>
-      <w:bookmarkStart w:id="74" w:name="_Toc115907248"/>
+      <w:bookmarkStart w:id="67" w:name="_Toc115907248"/>
       <w:r>
         <w:t>Structure</w:t>
       </w:r>
-      <w:bookmarkEnd w:id="74"/>
+      <w:bookmarkEnd w:id="67"/>
     </w:p>
     <w:p>
       <w:r>
@@ -23905,7 +24170,7 @@
       <w:pPr>
         <w:pStyle w:val="Caption"/>
       </w:pPr>
-      <w:bookmarkStart w:id="75" w:name="_Ref114160917"/>
+      <w:bookmarkStart w:id="68" w:name="_Ref114160917"/>
       <w:r>
         <w:t xml:space="preserve">Figure </w:t>
       </w:r>
@@ -23927,7 +24192,7 @@
       <w:r>
         <w:fldChar w:fldCharType="end"/>
       </w:r>
-      <w:bookmarkEnd w:id="75"/>
+      <w:bookmarkEnd w:id="68"/>
     </w:p>
     <w:p>
       <w:r>
@@ -24926,7 +25191,7 @@
           <w:rFonts w:eastAsiaTheme="minorEastAsia"/>
         </w:rPr>
       </w:pPr>
-      <w:bookmarkStart w:id="76" w:name="_Ref114161007"/>
+      <w:bookmarkStart w:id="69" w:name="_Ref114161007"/>
       <w:r>
         <w:t xml:space="preserve">Figure </w:t>
       </w:r>
@@ -24948,7 +25213,7 @@
       <w:r>
         <w:fldChar w:fldCharType="end"/>
       </w:r>
-      <w:bookmarkEnd w:id="76"/>
+      <w:bookmarkEnd w:id="69"/>
     </w:p>
     <w:p>
       <w:pPr>
@@ -24957,11 +25222,11 @@
       <w:r>
         <w:t xml:space="preserve"> </w:t>
       </w:r>
-      <w:bookmarkStart w:id="77" w:name="_Toc115907249"/>
+      <w:bookmarkStart w:id="70" w:name="_Toc115907249"/>
       <w:r>
         <w:t>Training</w:t>
       </w:r>
-      <w:bookmarkEnd w:id="77"/>
+      <w:bookmarkEnd w:id="70"/>
     </w:p>
     <w:p>
       <w:r>
@@ -25369,11 +25634,11 @@
         <w:lastRenderedPageBreak/>
         <w:t xml:space="preserve"> </w:t>
       </w:r>
-      <w:bookmarkStart w:id="78" w:name="_Toc115907250"/>
+      <w:bookmarkStart w:id="71" w:name="_Toc115907250"/>
       <w:r>
         <w:t>Problems and mitigations</w:t>
       </w:r>
-      <w:bookmarkEnd w:id="78"/>
+      <w:bookmarkEnd w:id="71"/>
     </w:p>
     <w:p>
       <w:r>
@@ -25485,7 +25750,7 @@
       <w:pPr>
         <w:pStyle w:val="Caption"/>
       </w:pPr>
-      <w:bookmarkStart w:id="79" w:name="_Ref114161065"/>
+      <w:bookmarkStart w:id="72" w:name="_Ref114161065"/>
       <w:r>
         <w:t xml:space="preserve">Figure </w:t>
       </w:r>
@@ -25507,7 +25772,7 @@
       <w:r>
         <w:fldChar w:fldCharType="end"/>
       </w:r>
-      <w:bookmarkEnd w:id="79"/>
+      <w:bookmarkEnd w:id="72"/>
       <w:r>
         <w:rPr>
           <w:rStyle w:val="FootnoteReference"/>
@@ -26142,7 +26407,7 @@
       <w:pPr>
         <w:pStyle w:val="Heading2"/>
       </w:pPr>
-      <w:bookmarkStart w:id="80" w:name="_Toc115907251"/>
+      <w:bookmarkStart w:id="73" w:name="_Toc115907251"/>
       <w:r>
         <w:t xml:space="preserve">Deep Learning on </w:t>
       </w:r>
@@ -26152,7 +26417,7 @@
       <w:r>
         <w:t>raphs</w:t>
       </w:r>
-      <w:bookmarkEnd w:id="80"/>
+      <w:bookmarkEnd w:id="73"/>
     </w:p>
     <w:p>
       <w:r>
@@ -26787,7 +27052,7 @@
                                       <w:noProof/>
                                     </w:rPr>
                                   </w:pPr>
-                                  <w:bookmarkStart w:id="81" w:name="_Ref114161469"/>
+                                  <w:bookmarkStart w:id="74" w:name="_Ref114161469"/>
                                   <w:r>
                                     <w:t xml:space="preserve">Figure </w:t>
                                   </w:r>
@@ -26809,7 +27074,7 @@
                                   <w:r>
                                     <w:fldChar w:fldCharType="end"/>
                                   </w:r>
-                                  <w:bookmarkEnd w:id="81"/>
+                                  <w:bookmarkEnd w:id="74"/>
                                 </w:p>
                               </w:txbxContent>
                             </wps:txbx>
@@ -26986,7 +27251,7 @@
             <w:pPr>
               <w:pStyle w:val="Caption"/>
             </w:pPr>
-            <w:bookmarkStart w:id="83" w:name="_Ref114161513"/>
+            <w:bookmarkStart w:id="75" w:name="_Ref114161513"/>
             <w:r>
               <w:t xml:space="preserve">Figure </w:t>
             </w:r>
@@ -27008,7 +27273,7 @@
             <w:r>
               <w:fldChar w:fldCharType="end"/>
             </w:r>
-            <w:bookmarkEnd w:id="83"/>
+            <w:bookmarkEnd w:id="75"/>
           </w:p>
           <w:p>
             <w:pPr>
@@ -27206,14 +27471,14 @@
       <w:r>
         <w:t xml:space="preserve"> </w:t>
       </w:r>
-      <w:bookmarkStart w:id="84" w:name="_Toc115907252"/>
+      <w:bookmarkStart w:id="76" w:name="_Toc115907252"/>
       <w:r>
         <w:t>G</w:t>
       </w:r>
       <w:r>
         <w:t>AT</w:t>
       </w:r>
-      <w:bookmarkEnd w:id="84"/>
+      <w:bookmarkEnd w:id="76"/>
     </w:p>
     <w:p>
       <w:pPr>
@@ -28206,6 +28471,7 @@
         </w:rPr>
         <w:t xml:space="preserve"> is the concatenation operator, and </w:t>
       </w:r>
+      <w:proofErr w:type="spellStart"/>
       <w:r>
         <w:rPr>
           <w:rFonts w:eastAsiaTheme="minorEastAsia"/>
@@ -28214,6 +28480,7 @@
         </w:rPr>
         <w:t>LeakyReLU</w:t>
       </w:r>
+      <w:proofErr w:type="spellEnd"/>
       <w:r>
         <w:rPr>
           <w:rStyle w:val="FootnoteReference"/>
@@ -29058,14 +29325,14 @@
       <w:r>
         <w:t xml:space="preserve"> </w:t>
       </w:r>
-      <w:bookmarkStart w:id="85" w:name="_Toc115907253"/>
+      <w:bookmarkStart w:id="77" w:name="_Toc115907253"/>
       <w:r>
         <w:t>G</w:t>
       </w:r>
       <w:r>
         <w:t>CN</w:t>
       </w:r>
-      <w:bookmarkEnd w:id="85"/>
+      <w:bookmarkEnd w:id="77"/>
     </w:p>
     <w:p>
       <w:r>
@@ -31388,11 +31655,11 @@
       <w:pPr>
         <w:pStyle w:val="Heading2"/>
       </w:pPr>
-      <w:bookmarkStart w:id="86" w:name="_Toc115907254"/>
+      <w:bookmarkStart w:id="78" w:name="_Toc115907254"/>
       <w:r>
         <w:t>Deep Learning on Temporal Graphs</w:t>
       </w:r>
-      <w:bookmarkEnd w:id="86"/>
+      <w:bookmarkEnd w:id="78"/>
     </w:p>
     <w:p>
       <w:r>
@@ -31472,11 +31739,11 @@
       <w:r>
         <w:t xml:space="preserve"> </w:t>
       </w:r>
-      <w:bookmarkStart w:id="87" w:name="_Toc115907255"/>
+      <w:bookmarkStart w:id="79" w:name="_Toc115907255"/>
       <w:r>
         <w:t>TGN</w:t>
       </w:r>
-      <w:bookmarkEnd w:id="87"/>
+      <w:bookmarkEnd w:id="79"/>
     </w:p>
     <w:p>
       <w:r>
@@ -33417,16 +33684,26 @@
       <w:pPr>
         <w:pStyle w:val="Heading1"/>
       </w:pPr>
-      <w:bookmarkStart w:id="88" w:name="_Toc115907256"/>
+      <w:bookmarkStart w:id="80" w:name="_Toc115907256"/>
+      <w:bookmarkStart w:id="81" w:name="_Ref116666555"/>
       <w:r>
         <w:lastRenderedPageBreak/>
         <w:t>General Approach</w:t>
       </w:r>
-      <w:bookmarkEnd w:id="88"/>
+      <w:bookmarkEnd w:id="80"/>
+      <w:bookmarkEnd w:id="81"/>
     </w:p>
     <w:p>
       <w:r>
-        <w:t>After the discussion on the basics of Process Mining and Process Discovery in the first two chapters and the overview on Deep Learning and graphs in the last one, in this chapter we will introduce the ideas behind our.</w:t>
+        <w:t xml:space="preserve">After the discussion on the basics of Process Mining and Process Discovery in the first two chapters and the overview on Deep Learning and graphs in the last one, in this chapter we will introduce the ideas behind </w:t>
+      </w:r>
+      <w:proofErr w:type="spellStart"/>
+      <w:r>
+        <w:t>our</w:t>
+      </w:r>
+      <w:proofErr w:type="spellEnd"/>
+      <w:r>
+        <w:t>.</w:t>
       </w:r>
       <w:r>
         <w:t xml:space="preserve"> We will briefly lay out the evolution of the reasoning behind </w:t>
@@ -33472,22 +33749,22 @@
           <w:lang w:val="en-US"/>
         </w:rPr>
       </w:pPr>
-      <w:bookmarkStart w:id="89" w:name="_Toc115271302"/>
-      <w:bookmarkStart w:id="90" w:name="_Toc115792789"/>
-      <w:bookmarkStart w:id="91" w:name="_Toc115907257"/>
-      <w:bookmarkEnd w:id="89"/>
-      <w:bookmarkEnd w:id="90"/>
-      <w:bookmarkEnd w:id="91"/>
+      <w:bookmarkStart w:id="82" w:name="_Toc115271302"/>
+      <w:bookmarkStart w:id="83" w:name="_Toc115792789"/>
+      <w:bookmarkStart w:id="84" w:name="_Toc115907257"/>
+      <w:bookmarkEnd w:id="82"/>
+      <w:bookmarkEnd w:id="83"/>
+      <w:bookmarkEnd w:id="84"/>
     </w:p>
     <w:p>
       <w:pPr>
         <w:pStyle w:val="Heading2"/>
       </w:pPr>
-      <w:bookmarkStart w:id="92" w:name="_Toc115907258"/>
+      <w:bookmarkStart w:id="85" w:name="_Toc115907258"/>
       <w:r>
         <w:t>Difference with the State of the Art</w:t>
       </w:r>
-      <w:bookmarkEnd w:id="92"/>
+      <w:bookmarkEnd w:id="85"/>
     </w:p>
     <w:p>
       <w:r>
@@ -33637,7 +33914,7 @@
       <w:pPr>
         <w:pStyle w:val="Heading2"/>
       </w:pPr>
-      <w:bookmarkStart w:id="93" w:name="_Toc115907259"/>
+      <w:bookmarkStart w:id="86" w:name="_Toc115907259"/>
       <w:r>
         <w:lastRenderedPageBreak/>
         <w:t>Most relevant f</w:t>
@@ -33645,7 +33922,7 @@
       <w:r>
         <w:t>ailed attempts</w:t>
       </w:r>
-      <w:bookmarkEnd w:id="93"/>
+      <w:bookmarkEnd w:id="86"/>
     </w:p>
     <w:p>
       <w:r>
@@ -33959,12 +34236,12 @@
       <w:pPr>
         <w:pStyle w:val="Heading2"/>
       </w:pPr>
-      <w:bookmarkStart w:id="94" w:name="_Toc115907260"/>
+      <w:bookmarkStart w:id="87" w:name="_Toc115907260"/>
       <w:r>
         <w:lastRenderedPageBreak/>
         <w:t>Final approach</w:t>
       </w:r>
-      <w:bookmarkEnd w:id="94"/>
+      <w:bookmarkEnd w:id="87"/>
     </w:p>
     <w:p>
       <w:r>
@@ -35804,6 +36081,11 @@
       </w:r>
     </w:p>
     <w:p>
+      <w:pPr>
+        <w:rPr>
+          <w:rFonts w:eastAsiaTheme="minorEastAsia"/>
+        </w:rPr>
+      </w:pPr>
       <w:r>
         <w:rPr>
           <w:rFonts w:eastAsiaTheme="minorEastAsia"/>
@@ -35825,6 +36107,21 @@
     </w:p>
     <w:p>
       <w:r>
+        <w:rPr>
+          <w:rFonts w:eastAsiaTheme="minorEastAsia"/>
+        </w:rPr>
+        <w:t xml:space="preserve">This approach does not allow to easily add silent transitions as done in [1]. However, we added to option to extend the proposed solution with one-to-one silent transitions </w:t>
+      </w:r>
+      <w:r>
+        <w:rPr>
+          <w:rFonts w:eastAsiaTheme="minorEastAsia"/>
+        </w:rPr>
+        <w:lastRenderedPageBreak/>
+        <w:t>among the chosen places. We will see in chapter 7 how this influences the goodness of the Petri net produced algorithm.</w:t>
+      </w:r>
+    </w:p>
+    <w:p>
+      <w:r>
         <w:t xml:space="preserve">More details about the </w:t>
       </w:r>
       <w:r>
@@ -35840,17 +36137,13 @@
         <w:fldChar w:fldCharType="separate"/>
       </w:r>
       <w:r>
-        <w:t>6</w:t>
+        <w:t>0</w:t>
       </w:r>
       <w:r>
         <w:fldChar w:fldCharType="end"/>
       </w:r>
       <w:r>
-        <w:t xml:space="preserve">, as well as additional information about the training procedure and the inference process. In </w:t>
-      </w:r>
-      <w:r>
-        <w:lastRenderedPageBreak/>
-        <w:t>the next chapter, instead, we will focus on the data preparation, including the generation of synthetic data and the processing of real-life data.</w:t>
+        <w:t>, as well as additional information about the training procedure and the inference process. In the next chapter, instead, we will focus on the data preparation, including the generation of synthetic data and the processing of real-life data.</w:t>
       </w:r>
     </w:p>
     <w:p>
@@ -35866,12 +36159,18 @@
       <w:pPr>
         <w:pStyle w:val="Heading1"/>
       </w:pPr>
-      <w:bookmarkStart w:id="95" w:name="_Toc115907261"/>
+      <w:bookmarkStart w:id="88" w:name="_Toc115907261"/>
+      <w:bookmarkStart w:id="89" w:name="_Ref116666593"/>
+      <w:bookmarkStart w:id="90" w:name="_Ref116666618"/>
+      <w:bookmarkStart w:id="91" w:name="_Ref116666936"/>
       <w:r>
         <w:lastRenderedPageBreak/>
         <w:t>Data preparation</w:t>
       </w:r>
-      <w:bookmarkEnd w:id="95"/>
+      <w:bookmarkEnd w:id="88"/>
+      <w:bookmarkEnd w:id="89"/>
+      <w:bookmarkEnd w:id="90"/>
+      <w:bookmarkEnd w:id="91"/>
     </w:p>
     <w:p>
       <w:r>
@@ -36000,18 +36299,18 @@
           <w:lang w:val="en-US"/>
         </w:rPr>
       </w:pPr>
-      <w:bookmarkStart w:id="96" w:name="_Toc115907262"/>
-      <w:bookmarkEnd w:id="96"/>
+      <w:bookmarkStart w:id="92" w:name="_Toc115907262"/>
+      <w:bookmarkEnd w:id="92"/>
     </w:p>
     <w:p>
       <w:pPr>
         <w:pStyle w:val="Heading2"/>
       </w:pPr>
-      <w:bookmarkStart w:id="97" w:name="_Toc115907263"/>
+      <w:bookmarkStart w:id="93" w:name="_Toc115907263"/>
       <w:r>
         <w:t>Synthetic data generation</w:t>
       </w:r>
-      <w:bookmarkEnd w:id="97"/>
+      <w:bookmarkEnd w:id="93"/>
     </w:p>
     <w:p>
       <w:pPr>
@@ -36118,6 +36417,7 @@
         </w:rPr>
         <w:t xml:space="preserve"> inside the package </w:t>
       </w:r>
+      <w:proofErr w:type="spellStart"/>
       <w:r>
         <w:rPr>
           <w:rFonts w:eastAsiaTheme="minorEastAsia"/>
@@ -36126,6 +36426,7 @@
         </w:rPr>
         <w:t>tree_generator</w:t>
       </w:r>
+      <w:proofErr w:type="spellEnd"/>
       <w:r>
         <w:rPr>
           <w:rFonts w:eastAsiaTheme="minorEastAsia"/>
@@ -36374,12 +36675,12 @@
       <w:pPr>
         <w:pStyle w:val="Heading2"/>
       </w:pPr>
-      <w:bookmarkStart w:id="98" w:name="_Toc115907264"/>
+      <w:bookmarkStart w:id="94" w:name="_Toc115907264"/>
       <w:r>
         <w:lastRenderedPageBreak/>
         <w:t>Generation of the input model</w:t>
       </w:r>
-      <w:bookmarkEnd w:id="98"/>
+      <w:bookmarkEnd w:id="94"/>
     </w:p>
     <w:p>
       <w:r>
@@ -36438,6 +36739,7 @@
       <w:r>
         <w:t xml:space="preserve">the adjacency matrix </w:t>
       </w:r>
+      <w:proofErr w:type="spellStart"/>
       <w:r>
         <w:rPr>
           <w:i/>
@@ -36459,6 +36761,7 @@
         </w:rPr>
         <w:t>index</w:t>
       </w:r>
+      <w:proofErr w:type="spellEnd"/>
       <w:r>
         <w:t>.</w:t>
       </w:r>
@@ -36473,11 +36776,11 @@
       <w:r>
         <w:t xml:space="preserve"> </w:t>
       </w:r>
-      <w:bookmarkStart w:id="99" w:name="_Toc115907265"/>
+      <w:bookmarkStart w:id="95" w:name="_Toc115907265"/>
       <w:r>
         <w:t>Transitions</w:t>
       </w:r>
-      <w:bookmarkEnd w:id="99"/>
+      <w:bookmarkEnd w:id="95"/>
     </w:p>
     <w:p>
       <w:r>
@@ -36492,6 +36795,7 @@
       <w:r>
         <w:t xml:space="preserve">’s function </w:t>
       </w:r>
+      <w:proofErr w:type="spellStart"/>
       <w:r>
         <w:rPr>
           <w:i/>
@@ -36499,6 +36803,7 @@
         </w:rPr>
         <w:t>get_variants_as_tuples</w:t>
       </w:r>
+      <w:proofErr w:type="spellEnd"/>
       <w:r>
         <w:t xml:space="preserve"> in the </w:t>
       </w:r>
@@ -37904,11 +38209,11 @@
       <w:r>
         <w:t xml:space="preserve"> </w:t>
       </w:r>
-      <w:bookmarkStart w:id="100" w:name="_Toc115907266"/>
+      <w:bookmarkStart w:id="96" w:name="_Toc115907266"/>
       <w:r>
         <w:t>Places</w:t>
       </w:r>
-      <w:bookmarkEnd w:id="100"/>
+      <w:bookmarkEnd w:id="96"/>
     </w:p>
     <w:p>
       <w:pPr>
@@ -39973,13 +40278,7 @@
               <w:rPr>
                 <w:rFonts w:ascii="Cambria Math" w:eastAsiaTheme="minorEastAsia" w:hAnsi="Cambria Math"/>
               </w:rPr>
-              <m:t>&lt;a,b,c&gt;,&lt;a,b,d</m:t>
-            </m:r>
-            <m:r>
-              <w:rPr>
-                <w:rFonts w:ascii="Cambria Math" w:eastAsiaTheme="minorEastAsia" w:hAnsi="Cambria Math"/>
-              </w:rPr>
-              <m:t>&gt;</m:t>
+              <m:t>&lt;a,b,c&gt;,&lt;a,b,d&gt;</m:t>
             </m:r>
           </m:e>
         </m:d>
@@ -40031,19 +40330,7 @@
               <w:rPr>
                 <w:rFonts w:ascii="Cambria Math" w:eastAsiaTheme="minorEastAsia" w:hAnsi="Cambria Math"/>
               </w:rPr>
-              <m:t>(</m:t>
-            </m:r>
-            <m:r>
-              <w:rPr>
-                <w:rFonts w:ascii="Cambria Math" w:eastAsiaTheme="minorEastAsia" w:hAnsi="Cambria Math"/>
-              </w:rPr>
-              <m:t>b</m:t>
-            </m:r>
-            <m:r>
-              <w:rPr>
-                <w:rFonts w:ascii="Cambria Math" w:eastAsiaTheme="minorEastAsia" w:hAnsi="Cambria Math"/>
-              </w:rPr>
-              <m:t>),(c)</m:t>
+              <m:t>(b),(c)</m:t>
             </m:r>
           </m:e>
         </m:d>
@@ -40069,31 +40356,7 @@
               <w:rPr>
                 <w:rFonts w:ascii="Cambria Math" w:eastAsiaTheme="minorEastAsia" w:hAnsi="Cambria Math"/>
               </w:rPr>
-              <m:t>(</m:t>
-            </m:r>
-            <m:r>
-              <w:rPr>
-                <w:rFonts w:ascii="Cambria Math" w:eastAsiaTheme="minorEastAsia" w:hAnsi="Cambria Math"/>
-              </w:rPr>
-              <m:t>b</m:t>
-            </m:r>
-            <m:r>
-              <w:rPr>
-                <w:rFonts w:ascii="Cambria Math" w:eastAsiaTheme="minorEastAsia" w:hAnsi="Cambria Math"/>
-              </w:rPr>
-              <m:t>),(</m:t>
-            </m:r>
-            <m:r>
-              <w:rPr>
-                <w:rFonts w:ascii="Cambria Math" w:eastAsiaTheme="minorEastAsia" w:hAnsi="Cambria Math"/>
-              </w:rPr>
-              <m:t>d</m:t>
-            </m:r>
-            <m:r>
-              <w:rPr>
-                <w:rFonts w:ascii="Cambria Math" w:eastAsiaTheme="minorEastAsia" w:hAnsi="Cambria Math"/>
-              </w:rPr>
-              <m:t>)</m:t>
+              <m:t>(b),(d)</m:t>
             </m:r>
           </m:e>
         </m:d>
@@ -40408,13 +40671,7 @@
                   <w:rPr>
                     <w:rFonts w:ascii="Cambria Math" w:hAnsi="Cambria Math"/>
                   </w:rPr>
-                  <m:t>b,</m:t>
-                </m:r>
-                <m:r>
-                  <w:rPr>
-                    <w:rFonts w:ascii="Cambria Math" w:hAnsi="Cambria Math"/>
-                  </w:rPr>
-                  <m:t>d</m:t>
+                  <m:t>b,d</m:t>
                 </m:r>
               </m:e>
             </m:d>
@@ -40476,13 +40733,7 @@
                   <w:rPr>
                     <w:rFonts w:ascii="Cambria Math" w:hAnsi="Cambria Math"/>
                   </w:rPr>
-                  <m:t>c</m:t>
-                </m:r>
-                <m:r>
-                  <w:rPr>
-                    <w:rFonts w:ascii="Cambria Math" w:hAnsi="Cambria Math"/>
-                  </w:rPr>
-                  <m:t>,d</m:t>
+                  <m:t>c,d</m:t>
                 </m:r>
               </m:e>
             </m:d>
@@ -40544,13 +40795,7 @@
                   <w:rPr>
                     <w:rFonts w:ascii="Cambria Math" w:hAnsi="Cambria Math"/>
                   </w:rPr>
-                  <m:t>b,c</m:t>
-                </m:r>
-                <m:r>
-                  <w:rPr>
-                    <w:rFonts w:ascii="Cambria Math" w:hAnsi="Cambria Math"/>
-                  </w:rPr>
-                  <m:t>,d</m:t>
+                  <m:t>b,c,d</m:t>
                 </m:r>
               </m:e>
             </m:d>
@@ -40582,13 +40827,7 @@
           <w:rPr>
             <w:rFonts w:ascii="Cambria Math" w:hAnsi="Cambria Math"/>
           </w:rPr>
-          <m:t>c</m:t>
-        </m:r>
-        <m:r>
-          <w:rPr>
-            <w:rFonts w:ascii="Cambria Math" w:hAnsi="Cambria Math"/>
-          </w:rPr>
-          <m:t>//d</m:t>
+          <m:t>c//d</m:t>
         </m:r>
       </m:oMath>
       <w:r>
@@ -42087,7 +42326,7 @@
             <w:pPr>
               <w:pStyle w:val="Caption"/>
             </w:pPr>
-            <w:bookmarkStart w:id="101" w:name="_Ref115962737"/>
+            <w:bookmarkStart w:id="97" w:name="_Ref115962737"/>
             <w:r>
               <w:t xml:space="preserve">Figure </w:t>
             </w:r>
@@ -42109,7 +42348,7 @@
             <w:r>
               <w:fldChar w:fldCharType="end"/>
             </w:r>
-            <w:bookmarkEnd w:id="101"/>
+            <w:bookmarkEnd w:id="97"/>
           </w:p>
         </w:tc>
         <w:tc>
@@ -42172,7 +42411,7 @@
             <w:pPr>
               <w:pStyle w:val="Caption"/>
             </w:pPr>
-            <w:bookmarkStart w:id="102" w:name="_Ref115962753"/>
+            <w:bookmarkStart w:id="98" w:name="_Ref115962753"/>
             <w:r>
               <w:t xml:space="preserve">Figure </w:t>
             </w:r>
@@ -42194,7 +42433,7 @@
             <w:r>
               <w:fldChar w:fldCharType="end"/>
             </w:r>
-            <w:bookmarkEnd w:id="102"/>
+            <w:bookmarkEnd w:id="98"/>
           </w:p>
           <w:p>
             <w:pPr>
@@ -42501,7 +42740,7 @@
           <w:rFonts w:eastAsiaTheme="minorEastAsia"/>
         </w:rPr>
       </w:pPr>
-      <w:bookmarkStart w:id="103" w:name="_Ref115962943"/>
+      <w:bookmarkStart w:id="99" w:name="_Ref115962943"/>
       <w:r>
         <w:t xml:space="preserve">Figure </w:t>
       </w:r>
@@ -42523,7 +42762,7 @@
       <w:r>
         <w:fldChar w:fldCharType="end"/>
       </w:r>
-      <w:bookmarkEnd w:id="103"/>
+      <w:bookmarkEnd w:id="99"/>
     </w:p>
     <w:p>
       <w:pPr>
@@ -42533,7 +42772,7 @@
         <w:lastRenderedPageBreak/>
         <w:t xml:space="preserve"> </w:t>
       </w:r>
-      <w:bookmarkStart w:id="104" w:name="_Toc115907267"/>
+      <w:bookmarkStart w:id="100" w:name="_Toc115907267"/>
       <w:r>
         <w:t>Bring</w:t>
       </w:r>
@@ -42543,7 +42782,7 @@
       <w:r>
         <w:t xml:space="preserve"> it all together</w:t>
       </w:r>
-      <w:bookmarkEnd w:id="104"/>
+      <w:bookmarkEnd w:id="100"/>
     </w:p>
     <w:p>
       <w:r>
@@ -43527,11 +43766,11 @@
       <w:pPr>
         <w:pStyle w:val="Heading2"/>
       </w:pPr>
-      <w:bookmarkStart w:id="105" w:name="_Toc115907268"/>
+      <w:bookmarkStart w:id="101" w:name="_Toc115907268"/>
       <w:r>
         <w:t>Node features</w:t>
       </w:r>
-      <w:bookmarkEnd w:id="105"/>
+      <w:bookmarkEnd w:id="101"/>
     </w:p>
     <w:p>
       <w:r>
@@ -45247,11 +45486,11 @@
       <w:pPr>
         <w:pStyle w:val="Heading2"/>
       </w:pPr>
-      <w:bookmarkStart w:id="106" w:name="_Toc115907269"/>
+      <w:bookmarkStart w:id="102" w:name="_Toc115907269"/>
       <w:r>
         <w:t>Train/test split</w:t>
       </w:r>
-      <w:bookmarkEnd w:id="106"/>
+      <w:bookmarkEnd w:id="102"/>
     </w:p>
     <w:p>
       <w:r>
@@ -45262,37 +45501,107 @@
       </w:r>
     </w:p>
     <w:p>
-      <w:r>
-        <w:t>To identify the different strata of the population, we need to classify the graphs based on their characteristics. For each input graph we compute the number of nodes, the mean node degree and the standard deviation in the degree of its nodes. Then we use an unsupervised method to cluster the dataset based on this information. For this purpose, we choose the k-</w:t>
-      </w:r>
-      <w:r>
-        <w:t>N</w:t>
-      </w:r>
-      <w:r>
-        <w:t xml:space="preserve">earest </w:t>
-      </w:r>
-      <w:r>
-        <w:t>N</w:t>
-      </w:r>
-      <w:r>
-        <w:t>eighbors algorithm to identify five clusters in the dataset.</w:t>
-      </w:r>
-      <w:r>
-        <w:t xml:space="preserve"> Each stratum is then sampled using random sampling to produce a partition in which the train set contains 80% of the population and the test set the remaining 20%.</w:t>
+      <w:bookmarkStart w:id="103" w:name="_Ref115218854"/>
+      <w:bookmarkStart w:id="104" w:name="_Toc115907270"/>
+      <w:r>
+        <w:t xml:space="preserve">To identify the different strata of the population, we need to classify the graphs based on their characteristics. For each input graph we compute the number of nodes, the mean node degree and the standard deviation in the degree of its nodes and then we use an unsupervised method to cluster the dataset based on this information. </w:t>
+      </w:r>
+      <w:r>
+        <w:t>First,</w:t>
+      </w:r>
+      <w:r>
+        <w:t xml:space="preserve"> we discretize such variables using the </w:t>
+      </w:r>
+      <w:proofErr w:type="spellStart"/>
+      <w:r>
+        <w:t>KBinDiscretizer</w:t>
+      </w:r>
+      <w:proofErr w:type="spellEnd"/>
+      <w:r>
+        <w:t xml:space="preserve"> module available in Scikit learn</w:t>
+      </w:r>
+      <w:r>
+        <w:rPr>
+          <w:rStyle w:val="FootnoteAnchor"/>
+        </w:rPr>
+        <w:footnoteReference w:id="28"/>
+      </w:r>
+      <w:r>
+        <w:t xml:space="preserve"> with</w:t>
+      </w:r>
+      <w:r>
+        <w:rPr>
+          <w:i/>
+          <w:iCs/>
+        </w:rPr>
+        <w:t xml:space="preserve"> quantile</w:t>
+      </w:r>
+      <w:r>
+        <w:t xml:space="preserve"> strategy, that assigns each variable to a</w:t>
+      </w:r>
+      <w:r>
+        <w:rPr>
+          <w:i/>
+          <w:iCs/>
+        </w:rPr>
+        <w:t xml:space="preserve"> bin</w:t>
+      </w:r>
+      <w:r>
+        <w:t xml:space="preserve"> with the objectives to produce bins that have approximately the same number of samples. In our case, we decided five bins for each </w:t>
+      </w:r>
+      <w:r>
+        <w:t>variable</w:t>
+      </w:r>
+      <w:r>
+        <w:t xml:space="preserve"> were enough. Then we cluster the graphs using pandas</w:t>
+      </w:r>
+      <w:r>
+        <w:rPr>
+          <w:rStyle w:val="FootnoteAnchor"/>
+        </w:rPr>
+        <w:footnoteReference w:id="29"/>
+      </w:r>
+      <w:r>
+        <w:t xml:space="preserve"> by producing a </w:t>
+      </w:r>
+      <w:r>
+        <w:t>data frame</w:t>
+      </w:r>
+      <w:r>
+        <w:t xml:space="preserve"> </w:t>
+      </w:r>
+      <w:r>
+        <w:t>split</w:t>
+      </w:r>
+      <w:r>
+        <w:t xml:space="preserve"> into groups (our strata). Each stratum is then sampled using random sampling to produce a partition in which the train set contains 80% of the population and the test set the remaining 20%.</w:t>
       </w:r>
     </w:p>
     <w:p>
       <w:pPr>
         <w:pStyle w:val="Heading1"/>
       </w:pPr>
-      <w:bookmarkStart w:id="107" w:name="_Ref115218854"/>
-      <w:bookmarkStart w:id="108" w:name="_Toc115907270"/>
+      <w:bookmarkStart w:id="105" w:name="_Ref116666595"/>
       <w:r>
         <w:lastRenderedPageBreak/>
         <w:t>Architecture, training, and inference</w:t>
       </w:r>
-      <w:bookmarkEnd w:id="107"/>
-      <w:bookmarkEnd w:id="108"/>
+      <w:bookmarkEnd w:id="103"/>
+      <w:bookmarkEnd w:id="104"/>
+      <w:bookmarkEnd w:id="105"/>
+    </w:p>
+    <w:p>
+      <w:r>
+        <w:t>In this chapter</w:t>
+      </w:r>
+      <w:bookmarkStart w:id="106" w:name="_Toc115907271"/>
+      <w:bookmarkEnd w:id="106"/>
+      <w:r>
+        <w:t xml:space="preserve"> we will delve into the description of the working of our approach, starting from the explanation of its architecture. </w:t>
+      </w:r>
+      <w:r>
+        <w:t xml:space="preserve">After that we will analyze the </w:t>
+      </w:r>
     </w:p>
     <w:p>
       <w:pPr>
@@ -45316,48 +45625,464 @@
           <w:lang w:val="en-US"/>
         </w:rPr>
       </w:pPr>
-      <w:bookmarkStart w:id="109" w:name="_Toc115907271"/>
-      <w:bookmarkEnd w:id="109"/>
     </w:p>
     <w:p>
       <w:pPr>
         <w:pStyle w:val="Heading2"/>
       </w:pPr>
-      <w:bookmarkStart w:id="110" w:name="_Toc115907272"/>
+      <w:bookmarkStart w:id="107" w:name="_Toc115907272"/>
       <w:r>
         <w:t>Architecture</w:t>
       </w:r>
-      <w:bookmarkEnd w:id="110"/>
+      <w:bookmarkEnd w:id="107"/>
+    </w:p>
+    <w:p>
+      <w:pPr>
+        <w:keepNext/>
+        <w:jc w:val="center"/>
+      </w:pPr>
+      <w:r>
+        <w:rPr>
+          <w:noProof/>
+        </w:rPr>
+        <w:drawing>
+          <wp:inline distT="0" distB="0" distL="0" distR="0" wp14:anchorId="30301A83" wp14:editId="44BE406D">
+            <wp:extent cx="2340000" cy="1872000"/>
+            <wp:effectExtent l="0" t="0" r="3175" b="0"/>
+            <wp:docPr id="44" name="Picture 44" descr="Diagram&#10;&#10;Description automatically generated"/>
+            <wp:cNvGraphicFramePr>
+              <a:graphicFrameLocks xmlns:a="http://schemas.openxmlformats.org/drawingml/2006/main" noChangeAspect="1"/>
+            </wp:cNvGraphicFramePr>
+            <a:graphic xmlns:a="http://schemas.openxmlformats.org/drawingml/2006/main">
+              <a:graphicData uri="http://schemas.openxmlformats.org/drawingml/2006/picture">
+                <pic:pic xmlns:pic="http://schemas.openxmlformats.org/drawingml/2006/picture">
+                  <pic:nvPicPr>
+                    <pic:cNvPr id="44" name="Picture 44" descr="Diagram&#10;&#10;Description automatically generated"/>
+                    <pic:cNvPicPr/>
+                  </pic:nvPicPr>
+                  <pic:blipFill>
+                    <a:blip r:embed="rId70">
+                      <a:extLst>
+                        <a:ext uri="{28A0092B-C50C-407E-A947-70E740481C1C}">
+                          <a14:useLocalDpi xmlns:a14="http://schemas.microsoft.com/office/drawing/2010/main" val="0"/>
+                        </a:ext>
+                      </a:extLst>
+                    </a:blip>
+                    <a:stretch>
+                      <a:fillRect/>
+                    </a:stretch>
+                  </pic:blipFill>
+                  <pic:spPr>
+                    <a:xfrm>
+                      <a:off x="0" y="0"/>
+                      <a:ext cx="2340000" cy="1872000"/>
+                    </a:xfrm>
+                    <a:prstGeom prst="rect">
+                      <a:avLst/>
+                    </a:prstGeom>
+                  </pic:spPr>
+                </pic:pic>
+              </a:graphicData>
+            </a:graphic>
+          </wp:inline>
+        </w:drawing>
+      </w:r>
+    </w:p>
+    <w:p>
+      <w:pPr>
+        <w:pStyle w:val="Caption"/>
+      </w:pPr>
+      <w:r>
+        <w:t xml:space="preserve">Figure </w:t>
+      </w:r>
+      <w:r>
+        <w:fldChar w:fldCharType="begin"/>
+      </w:r>
+      <w:r>
+        <w:instrText xml:space="preserve"> SEQ Figure \* ARABIC </w:instrText>
+      </w:r>
+      <w:r>
+        <w:fldChar w:fldCharType="separate"/>
+      </w:r>
+      <w:r>
+        <w:rPr>
+          <w:noProof/>
+        </w:rPr>
+        <w:t>31</w:t>
+      </w:r>
+      <w:r>
+        <w:fldChar w:fldCharType="end"/>
+      </w:r>
+    </w:p>
+    <w:p>
+      <w:pPr>
+        <w:pStyle w:val="Heading3"/>
+      </w:pPr>
+      <w:r>
+        <w:lastRenderedPageBreak/>
+        <w:t xml:space="preserve"> Encoder</w:t>
+      </w:r>
+    </w:p>
+    <w:p>
+      <w:pPr>
+        <w:pStyle w:val="Heading3"/>
+      </w:pPr>
+      <w:r>
+        <w:t xml:space="preserve"> Information aggregator</w:t>
+      </w:r>
+    </w:p>
+    <w:tbl>
+      <w:tblPr>
+        <w:tblStyle w:val="TableGrid"/>
+        <w:tblW w:w="0" w:type="auto"/>
+        <w:tblBorders>
+          <w:top w:val="none" w:sz="0" w:space="0" w:color="auto"/>
+          <w:left w:val="none" w:sz="0" w:space="0" w:color="auto"/>
+          <w:bottom w:val="none" w:sz="0" w:space="0" w:color="auto"/>
+          <w:right w:val="none" w:sz="0" w:space="0" w:color="auto"/>
+          <w:insideH w:val="none" w:sz="0" w:space="0" w:color="auto"/>
+          <w:insideV w:val="none" w:sz="0" w:space="0" w:color="auto"/>
+        </w:tblBorders>
+        <w:tblLook w:val="04A0" w:firstRow="1" w:lastRow="0" w:firstColumn="1" w:lastColumn="0" w:noHBand="0" w:noVBand="1"/>
+      </w:tblPr>
+      <w:tblGrid>
+        <w:gridCol w:w="9070"/>
+      </w:tblGrid>
+      <w:tr>
+        <w:tc>
+          <w:tcPr>
+            <w:tcW w:w="9060" w:type="dxa"/>
+          </w:tcPr>
+          <w:p>
+            <w:pPr>
+              <w:keepNext/>
+              <w:jc w:val="center"/>
+            </w:pPr>
+            <w:r>
+              <w:rPr>
+                <w:noProof/>
+              </w:rPr>
+              <w:drawing>
+                <wp:inline distT="0" distB="0" distL="0" distR="0" wp14:anchorId="5274E03D" wp14:editId="6FC175EC">
+                  <wp:extent cx="4802400" cy="2095200"/>
+                  <wp:effectExtent l="0" t="0" r="0" b="635"/>
+                  <wp:docPr id="51" name="Picture 51" descr="Shape&#10;&#10;Description automatically generated with medium confidence"/>
+                  <wp:cNvGraphicFramePr>
+                    <a:graphicFrameLocks xmlns:a="http://schemas.openxmlformats.org/drawingml/2006/main" noChangeAspect="1"/>
+                  </wp:cNvGraphicFramePr>
+                  <a:graphic xmlns:a="http://schemas.openxmlformats.org/drawingml/2006/main">
+                    <a:graphicData uri="http://schemas.openxmlformats.org/drawingml/2006/picture">
+                      <pic:pic xmlns:pic="http://schemas.openxmlformats.org/drawingml/2006/picture">
+                        <pic:nvPicPr>
+                          <pic:cNvPr id="51" name="Picture 51" descr="Shape&#10;&#10;Description automatically generated with medium confidence"/>
+                          <pic:cNvPicPr/>
+                        </pic:nvPicPr>
+                        <pic:blipFill>
+                          <a:blip r:embed="rId71">
+                            <a:extLst>
+                              <a:ext uri="{28A0092B-C50C-407E-A947-70E740481C1C}">
+                                <a14:useLocalDpi xmlns:a14="http://schemas.microsoft.com/office/drawing/2010/main" val="0"/>
+                              </a:ext>
+                            </a:extLst>
+                          </a:blip>
+                          <a:stretch>
+                            <a:fillRect/>
+                          </a:stretch>
+                        </pic:blipFill>
+                        <pic:spPr>
+                          <a:xfrm>
+                            <a:off x="0" y="0"/>
+                            <a:ext cx="4802400" cy="2095200"/>
+                          </a:xfrm>
+                          <a:prstGeom prst="rect">
+                            <a:avLst/>
+                          </a:prstGeom>
+                        </pic:spPr>
+                      </pic:pic>
+                    </a:graphicData>
+                  </a:graphic>
+                </wp:inline>
+              </w:drawing>
+            </w:r>
+          </w:p>
+          <w:p>
+            <w:pPr>
+              <w:pStyle w:val="Caption"/>
+            </w:pPr>
+            <w:r>
+              <w:t xml:space="preserve">Figure </w:t>
+            </w:r>
+            <w:r>
+              <w:fldChar w:fldCharType="begin"/>
+            </w:r>
+            <w:r>
+              <w:instrText xml:space="preserve"> SEQ Figure \* ARABIC </w:instrText>
+            </w:r>
+            <w:r>
+              <w:fldChar w:fldCharType="separate"/>
+            </w:r>
+            <w:r>
+              <w:rPr>
+                <w:noProof/>
+              </w:rPr>
+              <w:t>32</w:t>
+            </w:r>
+            <w:r>
+              <w:fldChar w:fldCharType="end"/>
+            </w:r>
+          </w:p>
+          <w:p>
+            <w:pPr>
+              <w:jc w:val="center"/>
+            </w:pPr>
+          </w:p>
+        </w:tc>
+      </w:tr>
+      <w:tr>
+        <w:tc>
+          <w:tcPr>
+            <w:tcW w:w="9060" w:type="dxa"/>
+          </w:tcPr>
+          <w:p>
+            <w:pPr>
+              <w:keepNext/>
+            </w:pPr>
+            <w:r>
+              <w:rPr>
+                <w:noProof/>
+              </w:rPr>
+              <w:drawing>
+                <wp:inline distT="0" distB="0" distL="0" distR="0" wp14:anchorId="03AFB6E5" wp14:editId="07082F7C">
+                  <wp:extent cx="5759450" cy="608965"/>
+                  <wp:effectExtent l="0" t="0" r="0" b="635"/>
+                  <wp:docPr id="50" name="Picture 50"/>
+                  <wp:cNvGraphicFramePr>
+                    <a:graphicFrameLocks xmlns:a="http://schemas.openxmlformats.org/drawingml/2006/main" noChangeAspect="1"/>
+                  </wp:cNvGraphicFramePr>
+                  <a:graphic xmlns:a="http://schemas.openxmlformats.org/drawingml/2006/main">
+                    <a:graphicData uri="http://schemas.openxmlformats.org/drawingml/2006/picture">
+                      <pic:pic xmlns:pic="http://schemas.openxmlformats.org/drawingml/2006/picture">
+                        <pic:nvPicPr>
+                          <pic:cNvPr id="50" name="Picture 50"/>
+                          <pic:cNvPicPr/>
+                        </pic:nvPicPr>
+                        <pic:blipFill>
+                          <a:blip r:embed="rId72">
+                            <a:extLst>
+                              <a:ext uri="{28A0092B-C50C-407E-A947-70E740481C1C}">
+                                <a14:useLocalDpi xmlns:a14="http://schemas.microsoft.com/office/drawing/2010/main" val="0"/>
+                              </a:ext>
+                            </a:extLst>
+                          </a:blip>
+                          <a:stretch>
+                            <a:fillRect/>
+                          </a:stretch>
+                        </pic:blipFill>
+                        <pic:spPr>
+                          <a:xfrm>
+                            <a:off x="0" y="0"/>
+                            <a:ext cx="5759450" cy="608965"/>
+                          </a:xfrm>
+                          <a:prstGeom prst="rect">
+                            <a:avLst/>
+                          </a:prstGeom>
+                        </pic:spPr>
+                      </pic:pic>
+                    </a:graphicData>
+                  </a:graphic>
+                </wp:inline>
+              </w:drawing>
+            </w:r>
+          </w:p>
+          <w:p>
+            <w:pPr>
+              <w:pStyle w:val="Caption"/>
+            </w:pPr>
+            <w:r>
+              <w:t xml:space="preserve">Figure </w:t>
+            </w:r>
+            <w:r>
+              <w:fldChar w:fldCharType="begin"/>
+            </w:r>
+            <w:r>
+              <w:instrText xml:space="preserve"> SEQ Figure \* ARABIC </w:instrText>
+            </w:r>
+            <w:r>
+              <w:fldChar w:fldCharType="separate"/>
+            </w:r>
+            <w:r>
+              <w:rPr>
+                <w:noProof/>
+              </w:rPr>
+              <w:t>33</w:t>
+            </w:r>
+            <w:r>
+              <w:fldChar w:fldCharType="end"/>
+            </w:r>
+          </w:p>
+        </w:tc>
+      </w:tr>
+    </w:tbl>
+    <w:p/>
+    <w:p>
+      <w:pPr>
+        <w:keepNext/>
+      </w:pPr>
+      <w:r>
+        <w:rPr>
+          <w:noProof/>
+        </w:rPr>
+        <w:lastRenderedPageBreak/>
+        <w:drawing>
+          <wp:inline distT="0" distB="0" distL="0" distR="0" wp14:anchorId="64E83495" wp14:editId="090A13AB">
+            <wp:extent cx="5759450" cy="2815590"/>
+            <wp:effectExtent l="0" t="0" r="0" b="3810"/>
+            <wp:docPr id="48" name="Picture 48" descr="Background pattern&#10;&#10;Description automatically generated"/>
+            <wp:cNvGraphicFramePr>
+              <a:graphicFrameLocks xmlns:a="http://schemas.openxmlformats.org/drawingml/2006/main" noChangeAspect="1"/>
+            </wp:cNvGraphicFramePr>
+            <a:graphic xmlns:a="http://schemas.openxmlformats.org/drawingml/2006/main">
+              <a:graphicData uri="http://schemas.openxmlformats.org/drawingml/2006/picture">
+                <pic:pic xmlns:pic="http://schemas.openxmlformats.org/drawingml/2006/picture">
+                  <pic:nvPicPr>
+                    <pic:cNvPr id="48" name="Picture 48" descr="Background pattern&#10;&#10;Description automatically generated"/>
+                    <pic:cNvPicPr/>
+                  </pic:nvPicPr>
+                  <pic:blipFill>
+                    <a:blip r:embed="rId73">
+                      <a:extLst>
+                        <a:ext uri="{28A0092B-C50C-407E-A947-70E740481C1C}">
+                          <a14:useLocalDpi xmlns:a14="http://schemas.microsoft.com/office/drawing/2010/main" val="0"/>
+                        </a:ext>
+                      </a:extLst>
+                    </a:blip>
+                    <a:stretch>
+                      <a:fillRect/>
+                    </a:stretch>
+                  </pic:blipFill>
+                  <pic:spPr>
+                    <a:xfrm>
+                      <a:off x="0" y="0"/>
+                      <a:ext cx="5759450" cy="2815590"/>
+                    </a:xfrm>
+                    <a:prstGeom prst="rect">
+                      <a:avLst/>
+                    </a:prstGeom>
+                  </pic:spPr>
+                </pic:pic>
+              </a:graphicData>
+            </a:graphic>
+          </wp:inline>
+        </w:drawing>
+      </w:r>
+    </w:p>
+    <w:p>
+      <w:pPr>
+        <w:pStyle w:val="Caption"/>
+      </w:pPr>
+      <w:r>
+        <w:t xml:space="preserve">Figure </w:t>
+      </w:r>
+      <w:r>
+        <w:fldChar w:fldCharType="begin"/>
+      </w:r>
+      <w:r>
+        <w:instrText xml:space="preserve"> SEQ Figure \* ARABIC </w:instrText>
+      </w:r>
+      <w:r>
+        <w:fldChar w:fldCharType="separate"/>
+      </w:r>
+      <w:r>
+        <w:rPr>
+          <w:noProof/>
+        </w:rPr>
+        <w:t>34</w:t>
+      </w:r>
+      <w:r>
+        <w:fldChar w:fldCharType="end"/>
+      </w:r>
+    </w:p>
+    <w:p>
+      <w:pPr>
+        <w:pStyle w:val="Heading3"/>
+      </w:pPr>
+      <w:r>
+        <w:t xml:space="preserve"> Decoder</w:t>
+      </w:r>
+    </w:p>
+    <w:p/>
+    <w:p>
+      <w:pPr>
+        <w:pStyle w:val="Heading3"/>
+      </w:pPr>
+      <w:r>
+        <w:t xml:space="preserve"> Chooser</w:t>
+      </w:r>
+    </w:p>
+    <w:p/>
+    <w:p>
+      <w:pPr>
+        <w:pStyle w:val="Heading2"/>
+      </w:pPr>
+      <w:bookmarkStart w:id="108" w:name="_Toc115907273"/>
+      <w:r>
+        <w:t>Training</w:t>
+      </w:r>
+      <w:bookmarkEnd w:id="108"/>
+    </w:p>
+    <w:p>
+      <w:pPr>
+        <w:pStyle w:val="Heading3"/>
+      </w:pPr>
+      <w:r>
+        <w:t xml:space="preserve"> Synthetic dataset</w:t>
+      </w:r>
+    </w:p>
+    <w:p>
+      <w:pPr>
+        <w:pStyle w:val="Heading3"/>
+      </w:pPr>
+      <w:r>
+        <w:t xml:space="preserve"> Training procedure</w:t>
+      </w:r>
     </w:p>
     <w:p>
       <w:pPr>
         <w:pStyle w:val="Heading2"/>
       </w:pPr>
-      <w:bookmarkStart w:id="111" w:name="_Toc115907273"/>
-      <w:r>
-        <w:t>Training</w:t>
-      </w:r>
-      <w:bookmarkEnd w:id="111"/>
+      <w:bookmarkStart w:id="109" w:name="_Toc115907274"/>
+      <w:r>
+        <w:t>Inference</w:t>
+      </w:r>
+      <w:bookmarkEnd w:id="109"/>
     </w:p>
     <w:p>
       <w:pPr>
-        <w:pStyle w:val="Heading2"/>
+        <w:pStyle w:val="Heading3"/>
       </w:pPr>
-      <w:bookmarkStart w:id="112" w:name="_Toc115907274"/>
-      <w:r>
-        <w:t>Inference</w:t>
-      </w:r>
-      <w:bookmarkEnd w:id="112"/>
+      <w:r>
+        <w:t xml:space="preserve"> Silent transitions</w:t>
+      </w:r>
+    </w:p>
+    <w:p>
+      <w:pPr>
+        <w:spacing w:before="0" w:after="160" w:line="259" w:lineRule="auto"/>
+        <w:jc w:val="left"/>
+      </w:pPr>
+      <w:r>
+        <w:br w:type="page"/>
+      </w:r>
     </w:p>
     <w:p>
       <w:pPr>
         <w:pStyle w:val="Heading1"/>
       </w:pPr>
-      <w:bookmarkStart w:id="113" w:name="_Toc115907275"/>
-      <w:r>
+      <w:bookmarkStart w:id="110" w:name="_Toc115907275"/>
+      <w:r>
+        <w:lastRenderedPageBreak/>
         <w:t>Results</w:t>
       </w:r>
-      <w:bookmarkEnd w:id="113"/>
+      <w:bookmarkEnd w:id="110"/>
     </w:p>
     <w:p>
       <w:pPr>
@@ -45381,38 +46106,38 @@
           <w:lang w:val="en-US"/>
         </w:rPr>
       </w:pPr>
-      <w:bookmarkStart w:id="114" w:name="_Toc115907276"/>
-      <w:bookmarkEnd w:id="114"/>
+      <w:bookmarkStart w:id="111" w:name="_Toc115907276"/>
+      <w:bookmarkEnd w:id="111"/>
     </w:p>
     <w:p>
       <w:pPr>
         <w:pStyle w:val="Heading2"/>
       </w:pPr>
-      <w:bookmarkStart w:id="115" w:name="_Toc115907277"/>
+      <w:bookmarkStart w:id="112" w:name="_Toc115907277"/>
       <w:r>
         <w:t>On synthetic data</w:t>
       </w:r>
-      <w:bookmarkEnd w:id="115"/>
+      <w:bookmarkEnd w:id="112"/>
     </w:p>
     <w:p>
       <w:pPr>
         <w:pStyle w:val="Heading2"/>
       </w:pPr>
-      <w:bookmarkStart w:id="116" w:name="_Toc115907278"/>
+      <w:bookmarkStart w:id="113" w:name="_Toc115907278"/>
       <w:r>
         <w:t>On real-life data</w:t>
       </w:r>
-      <w:bookmarkEnd w:id="116"/>
+      <w:bookmarkEnd w:id="113"/>
     </w:p>
     <w:p>
       <w:pPr>
         <w:pStyle w:val="Heading1"/>
       </w:pPr>
-      <w:bookmarkStart w:id="117" w:name="_Toc115907279"/>
+      <w:bookmarkStart w:id="114" w:name="_Toc115907279"/>
       <w:r>
         <w:t>Conclusion</w:t>
       </w:r>
-      <w:bookmarkEnd w:id="117"/>
+      <w:bookmarkEnd w:id="114"/>
     </w:p>
     <w:p>
       <w:pPr>
@@ -45423,7 +46148,7 @@
         <w:br w:type="page"/>
       </w:r>
     </w:p>
-    <w:bookmarkStart w:id="118" w:name="_Toc115907280" w:displacedByCustomXml="next"/>
+    <w:bookmarkStart w:id="115" w:name="_Toc115907280" w:displacedByCustomXml="next"/>
     <w:sdt>
       <w:sdtPr>
         <w:rPr>
@@ -45446,7 +46171,7 @@
           <w:r>
             <w:t>Bibliography</w:t>
           </w:r>
-          <w:bookmarkEnd w:id="118"/>
+          <w:bookmarkEnd w:id="115"/>
         </w:p>
         <w:sdt>
           <w:sdtPr>
@@ -46508,9 +47233,9 @@
             <w:p>
               <w:pPr>
                 <w:sectPr>
-                  <w:headerReference w:type="even" r:id="rId70"/>
-                  <w:headerReference w:type="default" r:id="rId71"/>
-                  <w:headerReference w:type="first" r:id="rId72"/>
+                  <w:headerReference w:type="even" r:id="rId74"/>
+                  <w:headerReference w:type="default" r:id="rId75"/>
+                  <w:headerReference w:type="first" r:id="rId76"/>
                   <w:type w:val="oddPage"/>
                   <w:pgSz w:w="11906" w:h="16838"/>
                   <w:pgMar w:top="2268" w:right="1418" w:bottom="1701" w:left="1418" w:header="708" w:footer="708" w:gutter="0"/>
@@ -46536,12 +47261,12 @@
       <w:pPr>
         <w:pStyle w:val="Heading1"/>
       </w:pPr>
-      <w:bookmarkStart w:id="119" w:name="_Toc115907281"/>
+      <w:bookmarkStart w:id="116" w:name="_Toc115907281"/>
       <w:r>
         <w:lastRenderedPageBreak/>
         <w:t>List of Figures</w:t>
       </w:r>
-      <w:bookmarkEnd w:id="119"/>
+      <w:bookmarkEnd w:id="116"/>
     </w:p>
     <w:p>
       <w:pPr>
@@ -46564,7 +47289,7 @@
       <w:r>
         <w:fldChar w:fldCharType="separate"/>
       </w:r>
-      <w:hyperlink r:id="rId73" w:anchor="_Toc113029418" w:history="1">
+      <w:hyperlink r:id="rId77" w:anchor="_Toc113029418" w:history="1">
         <w:r>
           <w:rPr>
             <w:rStyle w:val="Hyperlink"/>
@@ -46634,7 +47359,7 @@
           <w:sz w:val="22"/>
         </w:rPr>
       </w:pPr>
-      <w:hyperlink r:id="rId74" w:anchor="_Toc113029419" w:history="1">
+      <w:hyperlink r:id="rId78" w:anchor="_Toc113029419" w:history="1">
         <w:r>
           <w:rPr>
             <w:rStyle w:val="Hyperlink"/>
@@ -46774,7 +47499,7 @@
           <w:sz w:val="22"/>
         </w:rPr>
       </w:pPr>
-      <w:hyperlink r:id="rId75" w:anchor="_Toc113029421" w:history="1">
+      <w:hyperlink r:id="rId79" w:anchor="_Toc113029421" w:history="1">
         <w:r>
           <w:rPr>
             <w:rStyle w:val="Hyperlink"/>
@@ -46844,7 +47569,7 @@
           <w:sz w:val="22"/>
         </w:rPr>
       </w:pPr>
-      <w:hyperlink r:id="rId76" w:anchor="_Toc113029422" w:history="1">
+      <w:hyperlink r:id="rId80" w:anchor="_Toc113029422" w:history="1">
         <w:r>
           <w:rPr>
             <w:rStyle w:val="Hyperlink"/>
@@ -47535,8 +48260,8 @@
     <w:p>
       <w:pPr>
         <w:sectPr>
-          <w:headerReference w:type="even" r:id="rId77"/>
-          <w:headerReference w:type="default" r:id="rId78"/>
+          <w:headerReference w:type="even" r:id="rId81"/>
+          <w:headerReference w:type="default" r:id="rId82"/>
           <w:type w:val="oddPage"/>
           <w:pgSz w:w="11906" w:h="16838"/>
           <w:pgMar w:top="2268" w:right="1418" w:bottom="1701" w:left="1418" w:header="708" w:footer="708" w:gutter="0"/>
@@ -47552,10 +48277,10 @@
     <w:p>
       <w:pPr>
         <w:sectPr>
-          <w:headerReference w:type="default" r:id="rId79"/>
-          <w:footerReference w:type="default" r:id="rId80"/>
-          <w:headerReference w:type="first" r:id="rId81"/>
-          <w:footerReference w:type="first" r:id="rId82"/>
+          <w:headerReference w:type="default" r:id="rId83"/>
+          <w:footerReference w:type="default" r:id="rId84"/>
+          <w:headerReference w:type="first" r:id="rId85"/>
+          <w:footerReference w:type="first" r:id="rId86"/>
           <w:type w:val="evenPage"/>
           <w:pgSz w:w="11906" w:h="16838"/>
           <w:pgMar w:top="1418" w:right="1418" w:bottom="1418" w:left="1418" w:header="708" w:footer="708" w:gutter="0"/>
@@ -47575,8 +48300,8 @@
       </w:pPr>
     </w:p>
     <w:sectPr>
-      <w:headerReference w:type="first" r:id="rId83"/>
-      <w:footerReference w:type="first" r:id="rId84"/>
+      <w:headerReference w:type="first" r:id="rId87"/>
+      <w:footerReference w:type="first" r:id="rId88"/>
       <w:pgSz w:w="11906" w:h="16838"/>
       <w:pgMar w:top="2268" w:right="1418" w:bottom="1701" w:left="1418" w:header="708" w:footer="708" w:gutter="0"/>
       <w:cols w:space="708"/>
@@ -48055,13 +48780,7 @@
         <w:footnoteRef/>
       </w:r>
       <w:r>
-        <w:t xml:space="preserve"> Example taken from lesson 10 “Inductive Miner” of the course “</w:t>
-      </w:r>
-      <w:r>
-        <w:t>Process Mining Course @ RWTH Aachen University (BPI 2021)</w:t>
-      </w:r>
-      <w:r>
-        <w:t>” available on YouTube.</w:t>
+        <w:t xml:space="preserve"> Example taken from lesson 10 “Inductive Miner” of the course “Process Mining Course @ RWTH Aachen University (BPI 2021)” available on YouTube.</w:t>
       </w:r>
     </w:p>
   </w:footnote>
@@ -49529,7 +50248,23 @@
           <w:i/>
           <w:iCs/>
         </w:rPr>
-        <w:t xml:space="preserve"> to_petri_net </w:t>
+        <w:t xml:space="preserve"> </w:t>
+      </w:r>
+      <w:proofErr w:type="spellStart"/>
+      <w:r>
+        <w:rPr>
+          <w:i/>
+          <w:iCs/>
+        </w:rPr>
+        <w:t>to_petri_net</w:t>
+      </w:r>
+      <w:proofErr w:type="spellEnd"/>
+      <w:r>
+        <w:rPr>
+          <w:i/>
+          <w:iCs/>
+        </w:rPr>
+        <w:t xml:space="preserve"> </w:t>
       </w:r>
       <w:r>
         <w:t>inside package</w:t>
@@ -49591,6 +50326,38 @@
       </w:sdt>
       <w:r>
         <w:t>.</w:t>
+      </w:r>
+    </w:p>
+  </w:footnote>
+  <w:footnote w:id="28">
+    <w:p>
+      <w:pPr>
+        <w:pStyle w:val="FootnoteText"/>
+      </w:pPr>
+      <w:r>
+        <w:rPr>
+          <w:rStyle w:val="FootnoteCharacters"/>
+        </w:rPr>
+        <w:footnoteRef/>
+      </w:r>
+      <w:r>
+        <w:t>https://scikit-learn.org</w:t>
+      </w:r>
+    </w:p>
+  </w:footnote>
+  <w:footnote w:id="29">
+    <w:p>
+      <w:pPr>
+        <w:pStyle w:val="FootnoteText"/>
+      </w:pPr>
+      <w:r>
+        <w:rPr>
+          <w:rStyle w:val="FootnoteCharacters"/>
+        </w:rPr>
+        <w:footnoteRef/>
+      </w:r>
+      <w:r>
+        <w:t>https://pandas.pydata.org</w:t>
       </w:r>
     </w:p>
   </w:footnote>
@@ -49897,7 +50664,7 @@
                   <w:color w:val="728FA5"/>
                   <w:lang w:val="it-IT"/>
                 </w:rPr>
-                <w:t>4</w:t>
+                <w:t>9</w:t>
               </w:r>
               <w:r>
                 <w:rPr>
@@ -49942,7 +50709,7 @@
                   <w:bCs/>
                   <w:noProof/>
                 </w:rPr>
-                <w:t>General Approach</w:t>
+                <w:t>Bibliography</w:t>
               </w:r>
               <w:r>
                 <w:rPr>
@@ -50032,7 +50799,7 @@
               <w:color w:val="728FA5"/>
               <w:lang w:val="it-IT"/>
             </w:rPr>
-            <w:t>4</w:t>
+            <w:t>9</w:t>
           </w:r>
           <w:r>
             <w:rPr>
@@ -50077,7 +50844,7 @@
               <w:bCs/>
               <w:noProof/>
             </w:rPr>
-            <w:t>General Approach</w:t>
+            <w:t>Bibliography</w:t>
           </w:r>
           <w:r>
             <w:rPr>
@@ -50595,7 +51362,7 @@
             </w:rPr>
             <w:fldChar w:fldCharType="end"/>
           </w:r>
-          <w:bookmarkStart w:id="120" w:name="_Toc115907220"/>
+          <w:bookmarkStart w:id="117" w:name="_Toc115907220"/>
         </w:p>
       </w:tc>
       <w:tc>
@@ -50626,7 +51393,7 @@
         </w:p>
       </w:tc>
     </w:tr>
-    <w:bookmarkEnd w:id="120"/>
+    <w:bookmarkEnd w:id="117"/>
   </w:tbl>
   <w:p>
     <w:pPr>
@@ -51607,6 +52374,119 @@
 <file path=word/numbering.xml><?xml version="1.0" encoding="utf-8"?>
 <w:numbering xmlns:wpc="http://schemas.microsoft.com/office/word/2010/wordprocessingCanvas" xmlns:cx="http://schemas.microsoft.com/office/drawing/2014/chartex" xmlns:cx1="http://schemas.microsoft.com/office/drawing/2015/9/8/chartex" xmlns:cx2="http://schemas.microsoft.com/office/drawing/2015/10/21/chartex" xmlns:cx3="http://schemas.microsoft.com/office/drawing/2016/5/9/chartex" xmlns:cx4="http://schemas.microsoft.com/office/drawing/2016/5/10/chartex" xmlns:cx5="http://schemas.microsoft.com/office/drawing/2016/5/11/chartex" xmlns:cx6="http://schemas.microsoft.com/office/drawing/2016/5/12/chartex" xmlns:cx7="http://schemas.microsoft.com/office/drawing/2016/5/13/chartex" xmlns:cx8="http://schemas.microsoft.com/office/drawing/2016/5/14/chartex" xmlns:mc="http://schemas.openxmlformats.org/markup-compatibility/2006" xmlns:aink="http://schemas.microsoft.com/office/drawing/2016/ink" xmlns:am3d="http://schemas.microsoft.com/office/drawing/2017/model3d" xmlns:o="urn:schemas-microsoft-com:office:office" xmlns:oel="http://schemas.microsoft.com/office/2019/extlst" xmlns:r="http://schemas.openxmlformats.org/officeDocument/2006/relationships" xmlns:m="http://schemas.openxmlformats.org/officeDocument/2006/math" xmlns:v="urn:schemas-microsoft-com:vml" xmlns:wp14="http://schemas.microsoft.com/office/word/2010/wordprocessingDrawing" xmlns:wp="http://schemas.openxmlformats.org/drawingml/2006/wordprocessingDrawing" xmlns:w10="urn:schemas-microsoft-com:office:word" xmlns:w="http://schemas.openxmlformats.org/wordprocessingml/2006/main" xmlns:w14="http://schemas.microsoft.com/office/word/2010/wordml" xmlns:w15="http://schemas.microsoft.com/office/word/2012/wordml" xmlns:w16cex="http://schemas.microsoft.com/office/word/2018/wordml/cex" xmlns:w16cid="http://schemas.microsoft.com/office/word/2016/wordml/cid" xmlns:w16="http://schemas.microsoft.com/office/word/2018/wordml" xmlns:w16sdtdh="http://schemas.microsoft.com/office/word/2020/wordml/sdtdatahash" xmlns:w16se="http://schemas.microsoft.com/office/word/2015/wordml/symex" xmlns:wpg="http://schemas.microsoft.com/office/word/2010/wordprocessingGroup" xmlns:wpi="http://schemas.microsoft.com/office/word/2010/wordprocessingInk" xmlns:wne="http://schemas.microsoft.com/office/word/2006/wordml" xmlns:wps="http://schemas.microsoft.com/office/word/2010/wordprocessingShape" mc:Ignorable="w14 w15 w16se w16cid w16 w16cex w16sdtdh wp14">
   <w:abstractNum w:abstractNumId="0" w15:restartNumberingAfterBreak="0">
+    <w:nsid w:val="0D482877"/>
+    <w:multiLevelType w:val="multilevel"/>
+    <w:tmpl w:val="104691C8"/>
+    <w:lvl w:ilvl="0">
+      <w:start w:val="1"/>
+      <w:numFmt w:val="bullet"/>
+      <w:lvlText w:val=""/>
+      <w:lvlJc w:val="left"/>
+      <w:pPr>
+        <w:ind w:left="720" w:hanging="360"/>
+      </w:pPr>
+      <w:rPr>
+        <w:rFonts w:ascii="Symbol" w:hAnsi="Symbol" w:cs="Symbol" w:hint="default"/>
+      </w:rPr>
+    </w:lvl>
+    <w:lvl w:ilvl="1">
+      <w:start w:val="1"/>
+      <w:numFmt w:val="bullet"/>
+      <w:lvlText w:val="o"/>
+      <w:lvlJc w:val="left"/>
+      <w:pPr>
+        <w:ind w:left="1440" w:hanging="360"/>
+      </w:pPr>
+      <w:rPr>
+        <w:rFonts w:ascii="Courier New" w:hAnsi="Courier New" w:cs="Courier New" w:hint="default"/>
+      </w:rPr>
+    </w:lvl>
+    <w:lvl w:ilvl="2">
+      <w:start w:val="1"/>
+      <w:numFmt w:val="bullet"/>
+      <w:lvlText w:val=""/>
+      <w:lvlJc w:val="left"/>
+      <w:pPr>
+        <w:ind w:left="2160" w:hanging="360"/>
+      </w:pPr>
+      <w:rPr>
+        <w:rFonts w:ascii="Wingdings" w:hAnsi="Wingdings" w:cs="Wingdings" w:hint="default"/>
+      </w:rPr>
+    </w:lvl>
+    <w:lvl w:ilvl="3">
+      <w:start w:val="1"/>
+      <w:numFmt w:val="bullet"/>
+      <w:lvlText w:val=""/>
+      <w:lvlJc w:val="left"/>
+      <w:pPr>
+        <w:ind w:left="2880" w:hanging="360"/>
+      </w:pPr>
+      <w:rPr>
+        <w:rFonts w:ascii="Symbol" w:hAnsi="Symbol" w:cs="Symbol" w:hint="default"/>
+      </w:rPr>
+    </w:lvl>
+    <w:lvl w:ilvl="4">
+      <w:start w:val="1"/>
+      <w:numFmt w:val="bullet"/>
+      <w:lvlText w:val="o"/>
+      <w:lvlJc w:val="left"/>
+      <w:pPr>
+        <w:ind w:left="3600" w:hanging="360"/>
+      </w:pPr>
+      <w:rPr>
+        <w:rFonts w:ascii="Courier New" w:hAnsi="Courier New" w:cs="Courier New" w:hint="default"/>
+      </w:rPr>
+    </w:lvl>
+    <w:lvl w:ilvl="5">
+      <w:start w:val="1"/>
+      <w:numFmt w:val="bullet"/>
+      <w:lvlText w:val=""/>
+      <w:lvlJc w:val="left"/>
+      <w:pPr>
+        <w:ind w:left="4320" w:hanging="360"/>
+      </w:pPr>
+      <w:rPr>
+        <w:rFonts w:ascii="Wingdings" w:hAnsi="Wingdings" w:cs="Wingdings" w:hint="default"/>
+      </w:rPr>
+    </w:lvl>
+    <w:lvl w:ilvl="6">
+      <w:start w:val="1"/>
+      <w:numFmt w:val="bullet"/>
+      <w:lvlText w:val=""/>
+      <w:lvlJc w:val="left"/>
+      <w:pPr>
+        <w:ind w:left="5040" w:hanging="360"/>
+      </w:pPr>
+      <w:rPr>
+        <w:rFonts w:ascii="Symbol" w:hAnsi="Symbol" w:cs="Symbol" w:hint="default"/>
+      </w:rPr>
+    </w:lvl>
+    <w:lvl w:ilvl="7">
+      <w:start w:val="1"/>
+      <w:numFmt w:val="bullet"/>
+      <w:lvlText w:val="o"/>
+      <w:lvlJc w:val="left"/>
+      <w:pPr>
+        <w:ind w:left="5760" w:hanging="360"/>
+      </w:pPr>
+      <w:rPr>
+        <w:rFonts w:ascii="Courier New" w:hAnsi="Courier New" w:cs="Courier New" w:hint="default"/>
+      </w:rPr>
+    </w:lvl>
+    <w:lvl w:ilvl="8">
+      <w:start w:val="1"/>
+      <w:numFmt w:val="bullet"/>
+      <w:lvlText w:val=""/>
+      <w:lvlJc w:val="left"/>
+      <w:pPr>
+        <w:ind w:left="6480" w:hanging="360"/>
+      </w:pPr>
+      <w:rPr>
+        <w:rFonts w:ascii="Wingdings" w:hAnsi="Wingdings" w:cs="Wingdings" w:hint="default"/>
+      </w:rPr>
+    </w:lvl>
+  </w:abstractNum>
+  <w:abstractNum w:abstractNumId="1" w15:restartNumberingAfterBreak="0">
     <w:nsid w:val="13234FA4"/>
     <w:multiLevelType w:val="hybridMultilevel"/>
     <w:tmpl w:val="23D4F356"/>
@@ -51719,7 +52599,7 @@
       </w:rPr>
     </w:lvl>
   </w:abstractNum>
-  <w:abstractNum w:abstractNumId="1" w15:restartNumberingAfterBreak="0">
+  <w:abstractNum w:abstractNumId="2" w15:restartNumberingAfterBreak="0">
     <w:nsid w:val="2E110D6E"/>
     <w:multiLevelType w:val="hybridMultilevel"/>
     <w:tmpl w:val="B38A3938"/>
@@ -51832,7 +52712,7 @@
       </w:rPr>
     </w:lvl>
   </w:abstractNum>
-  <w:abstractNum w:abstractNumId="2" w15:restartNumberingAfterBreak="0">
+  <w:abstractNum w:abstractNumId="3" w15:restartNumberingAfterBreak="0">
     <w:nsid w:val="2EF536C1"/>
     <w:multiLevelType w:val="multilevel"/>
     <w:tmpl w:val="DDFEE4E4"/>
@@ -51947,7 +52827,7 @@
       </w:rPr>
     </w:lvl>
   </w:abstractNum>
-  <w:abstractNum w:abstractNumId="3" w15:restartNumberingAfterBreak="0">
+  <w:abstractNum w:abstractNumId="4" w15:restartNumberingAfterBreak="0">
     <w:nsid w:val="39203778"/>
     <w:multiLevelType w:val="hybridMultilevel"/>
     <w:tmpl w:val="7478955C"/>
@@ -52060,7 +52940,7 @@
       </w:rPr>
     </w:lvl>
   </w:abstractNum>
-  <w:abstractNum w:abstractNumId="4" w15:restartNumberingAfterBreak="0">
+  <w:abstractNum w:abstractNumId="5" w15:restartNumberingAfterBreak="0">
     <w:nsid w:val="40997DF5"/>
     <w:multiLevelType w:val="hybridMultilevel"/>
     <w:tmpl w:val="EE747550"/>
@@ -52173,7 +53053,7 @@
       </w:rPr>
     </w:lvl>
   </w:abstractNum>
-  <w:abstractNum w:abstractNumId="5" w15:restartNumberingAfterBreak="0">
+  <w:abstractNum w:abstractNumId="6" w15:restartNumberingAfterBreak="0">
     <w:nsid w:val="40EF47FC"/>
     <w:multiLevelType w:val="hybridMultilevel"/>
     <w:tmpl w:val="8C2C05AC"/>
@@ -52286,7 +53166,7 @@
       </w:rPr>
     </w:lvl>
   </w:abstractNum>
-  <w:abstractNum w:abstractNumId="6" w15:restartNumberingAfterBreak="0">
+  <w:abstractNum w:abstractNumId="7" w15:restartNumberingAfterBreak="0">
     <w:nsid w:val="45E77BBC"/>
     <w:multiLevelType w:val="hybridMultilevel"/>
     <w:tmpl w:val="7CFA1D8E"/>
@@ -52399,7 +53279,7 @@
       </w:rPr>
     </w:lvl>
   </w:abstractNum>
-  <w:abstractNum w:abstractNumId="7" w15:restartNumberingAfterBreak="0">
+  <w:abstractNum w:abstractNumId="8" w15:restartNumberingAfterBreak="0">
     <w:nsid w:val="48D316D8"/>
     <w:multiLevelType w:val="multilevel"/>
     <w:tmpl w:val="294A5DE4"/>
@@ -52516,13 +53396,13 @@
       </w:pPr>
     </w:lvl>
   </w:abstractNum>
-  <w:abstractNum w:abstractNumId="8" w15:restartNumberingAfterBreak="0">
+  <w:abstractNum w:abstractNumId="9" w15:restartNumberingAfterBreak="0">
     <w:nsid w:val="53D83D78"/>
     <w:multiLevelType w:val="multilevel"/>
     <w:tmpl w:val="294A5DE4"/>
     <w:numStyleLink w:val="Style1"/>
   </w:abstractNum>
-  <w:abstractNum w:abstractNumId="9" w15:restartNumberingAfterBreak="0">
+  <w:abstractNum w:abstractNumId="10" w15:restartNumberingAfterBreak="0">
     <w:nsid w:val="54784B4E"/>
     <w:multiLevelType w:val="multilevel"/>
     <w:tmpl w:val="30CAFA2E"/>
@@ -52639,7 +53519,7 @@
       </w:rPr>
     </w:lvl>
   </w:abstractNum>
-  <w:abstractNum w:abstractNumId="10" w15:restartNumberingAfterBreak="0">
+  <w:abstractNum w:abstractNumId="11" w15:restartNumberingAfterBreak="0">
     <w:nsid w:val="58852401"/>
     <w:multiLevelType w:val="multilevel"/>
     <w:tmpl w:val="97C4AB98"/>
@@ -52790,13 +53670,13 @@
       </w:rPr>
     </w:lvl>
   </w:abstractNum>
-  <w:abstractNum w:abstractNumId="11" w15:restartNumberingAfterBreak="0">
+  <w:abstractNum w:abstractNumId="12" w15:restartNumberingAfterBreak="0">
     <w:nsid w:val="5B4E0351"/>
     <w:multiLevelType w:val="multilevel"/>
     <w:tmpl w:val="294A5DE4"/>
     <w:numStyleLink w:val="Style1"/>
   </w:abstractNum>
-  <w:abstractNum w:abstractNumId="12" w15:restartNumberingAfterBreak="0">
+  <w:abstractNum w:abstractNumId="13" w15:restartNumberingAfterBreak="0">
     <w:nsid w:val="5B9A67B2"/>
     <w:multiLevelType w:val="multilevel"/>
     <w:tmpl w:val="BA5A9012"/>
@@ -52921,7 +53801,7 @@
       </w:rPr>
     </w:lvl>
   </w:abstractNum>
-  <w:abstractNum w:abstractNumId="13" w15:restartNumberingAfterBreak="0">
+  <w:abstractNum w:abstractNumId="14" w15:restartNumberingAfterBreak="0">
     <w:nsid w:val="5C991A00"/>
     <w:multiLevelType w:val="hybridMultilevel"/>
     <w:tmpl w:val="6FAC97D2"/>
@@ -53007,7 +53887,7 @@
       </w:pPr>
     </w:lvl>
   </w:abstractNum>
-  <w:abstractNum w:abstractNumId="14" w15:restartNumberingAfterBreak="0">
+  <w:abstractNum w:abstractNumId="15" w15:restartNumberingAfterBreak="0">
     <w:nsid w:val="5E286DED"/>
     <w:multiLevelType w:val="hybridMultilevel"/>
     <w:tmpl w:val="F1AAA5E4"/>
@@ -53120,7 +54000,7 @@
       </w:rPr>
     </w:lvl>
   </w:abstractNum>
-  <w:abstractNum w:abstractNumId="15" w15:restartNumberingAfterBreak="0">
+  <w:abstractNum w:abstractNumId="16" w15:restartNumberingAfterBreak="0">
     <w:nsid w:val="70A0088B"/>
     <w:multiLevelType w:val="hybridMultilevel"/>
     <w:tmpl w:val="CF3E26B2"/>
@@ -53233,7 +54113,7 @@
       </w:rPr>
     </w:lvl>
   </w:abstractNum>
-  <w:abstractNum w:abstractNumId="16" w15:restartNumberingAfterBreak="0">
+  <w:abstractNum w:abstractNumId="17" w15:restartNumberingAfterBreak="0">
     <w:nsid w:val="733A539F"/>
     <w:multiLevelType w:val="hybridMultilevel"/>
     <w:tmpl w:val="8BC0C310"/>
@@ -53346,13 +54226,13 @@
       </w:rPr>
     </w:lvl>
   </w:abstractNum>
-  <w:abstractNum w:abstractNumId="17" w15:restartNumberingAfterBreak="0">
+  <w:abstractNum w:abstractNumId="18" w15:restartNumberingAfterBreak="0">
     <w:nsid w:val="77473A61"/>
     <w:multiLevelType w:val="multilevel"/>
     <w:tmpl w:val="294A5DE4"/>
     <w:numStyleLink w:val="Style1"/>
   </w:abstractNum>
-  <w:abstractNum w:abstractNumId="18" w15:restartNumberingAfterBreak="0">
+  <w:abstractNum w:abstractNumId="19" w15:restartNumberingAfterBreak="0">
     <w:nsid w:val="788E42DC"/>
     <w:multiLevelType w:val="hybridMultilevel"/>
     <w:tmpl w:val="881C102A"/>
@@ -53465,7 +54345,7 @@
       </w:rPr>
     </w:lvl>
   </w:abstractNum>
-  <w:abstractNum w:abstractNumId="19" w15:restartNumberingAfterBreak="0">
+  <w:abstractNum w:abstractNumId="20" w15:restartNumberingAfterBreak="0">
     <w:nsid w:val="79EF24DE"/>
     <w:multiLevelType w:val="hybridMultilevel"/>
     <w:tmpl w:val="18F0F48C"/>
@@ -53579,64 +54459,67 @@
     </w:lvl>
   </w:abstractNum>
   <w:num w:numId="1" w16cid:durableId="1986202412">
+    <w:abstractNumId w:val="11"/>
+  </w:num>
+  <w:num w:numId="2" w16cid:durableId="1165242308">
+    <w:abstractNumId w:val="3"/>
+  </w:num>
+  <w:num w:numId="3" w16cid:durableId="610170025">
+    <w:abstractNumId w:val="8"/>
+  </w:num>
+  <w:num w:numId="4" w16cid:durableId="1884514590">
+    <w:abstractNumId w:val="13"/>
+  </w:num>
+  <w:num w:numId="5" w16cid:durableId="2040276259">
     <w:abstractNumId w:val="10"/>
   </w:num>
-  <w:num w:numId="2" w16cid:durableId="1165242308">
+  <w:num w:numId="6" w16cid:durableId="78335609">
+    <w:abstractNumId w:val="7"/>
+  </w:num>
+  <w:num w:numId="7" w16cid:durableId="1215311967">
+    <w:abstractNumId w:val="16"/>
+  </w:num>
+  <w:num w:numId="8" w16cid:durableId="783966224">
+    <w:abstractNumId w:val="1"/>
+  </w:num>
+  <w:num w:numId="9" w16cid:durableId="1320769920">
+    <w:abstractNumId w:val="12"/>
+  </w:num>
+  <w:num w:numId="10" w16cid:durableId="2092386498">
+    <w:abstractNumId w:val="18"/>
+  </w:num>
+  <w:num w:numId="11" w16cid:durableId="338973773">
+    <w:abstractNumId w:val="14"/>
+  </w:num>
+  <w:num w:numId="12" w16cid:durableId="635376860">
+    <w:abstractNumId w:val="20"/>
+  </w:num>
+  <w:num w:numId="13" w16cid:durableId="700589549">
+    <w:abstractNumId w:val="5"/>
+  </w:num>
+  <w:num w:numId="14" w16cid:durableId="1359548227">
+    <w:abstractNumId w:val="6"/>
+  </w:num>
+  <w:num w:numId="15" w16cid:durableId="1133518570">
+    <w:abstractNumId w:val="4"/>
+  </w:num>
+  <w:num w:numId="16" w16cid:durableId="254175888">
+    <w:abstractNumId w:val="9"/>
+  </w:num>
+  <w:num w:numId="17" w16cid:durableId="1711488362">
+    <w:abstractNumId w:val="15"/>
+  </w:num>
+  <w:num w:numId="18" w16cid:durableId="444813713">
+    <w:abstractNumId w:val="17"/>
+  </w:num>
+  <w:num w:numId="19" w16cid:durableId="682240570">
     <w:abstractNumId w:val="2"/>
   </w:num>
-  <w:num w:numId="3" w16cid:durableId="610170025">
-    <w:abstractNumId w:val="7"/>
-  </w:num>
-  <w:num w:numId="4" w16cid:durableId="1884514590">
-    <w:abstractNumId w:val="12"/>
-  </w:num>
-  <w:num w:numId="5" w16cid:durableId="2040276259">
-    <w:abstractNumId w:val="9"/>
-  </w:num>
-  <w:num w:numId="6" w16cid:durableId="78335609">
-    <w:abstractNumId w:val="6"/>
-  </w:num>
-  <w:num w:numId="7" w16cid:durableId="1215311967">
-    <w:abstractNumId w:val="15"/>
-  </w:num>
-  <w:num w:numId="8" w16cid:durableId="783966224">
-    <w:abstractNumId w:val="0"/>
-  </w:num>
-  <w:num w:numId="9" w16cid:durableId="1320769920">
-    <w:abstractNumId w:val="11"/>
-  </w:num>
-  <w:num w:numId="10" w16cid:durableId="2092386498">
-    <w:abstractNumId w:val="17"/>
-  </w:num>
-  <w:num w:numId="11" w16cid:durableId="338973773">
-    <w:abstractNumId w:val="13"/>
-  </w:num>
-  <w:num w:numId="12" w16cid:durableId="635376860">
+  <w:num w:numId="20" w16cid:durableId="2044206124">
     <w:abstractNumId w:val="19"/>
   </w:num>
-  <w:num w:numId="13" w16cid:durableId="700589549">
-    <w:abstractNumId w:val="4"/>
-  </w:num>
-  <w:num w:numId="14" w16cid:durableId="1359548227">
-    <w:abstractNumId w:val="5"/>
-  </w:num>
-  <w:num w:numId="15" w16cid:durableId="1133518570">
-    <w:abstractNumId w:val="3"/>
-  </w:num>
-  <w:num w:numId="16" w16cid:durableId="254175888">
-    <w:abstractNumId w:val="8"/>
-  </w:num>
-  <w:num w:numId="17" w16cid:durableId="1711488362">
-    <w:abstractNumId w:val="14"/>
-  </w:num>
-  <w:num w:numId="18" w16cid:durableId="444813713">
-    <w:abstractNumId w:val="16"/>
-  </w:num>
-  <w:num w:numId="19" w16cid:durableId="682240570">
-    <w:abstractNumId w:val="1"/>
-  </w:num>
-  <w:num w:numId="20" w16cid:durableId="2044206124">
-    <w:abstractNumId w:val="18"/>
+  <w:num w:numId="21" w16cid:durableId="530534499">
+    <w:abstractNumId w:val="0"/>
   </w:num>
   <w:numIdMacAtCleanup w:val="5"/>
 </w:numbering>
@@ -54868,6 +55751,7 @@
     <w:basedOn w:val="DefaultParagraphFont"/>
     <w:link w:val="FootnoteText"/>
     <w:uiPriority w:val="99"/>
+    <w:qFormat/>
     <w:rsid w:val="00CF10A2"/>
     <w:rPr>
       <w:rFonts w:ascii="Palatino Linotype" w:hAnsi="Palatino Linotype"/>
@@ -55109,6 +55993,25 @@
     <w:name w:val="pl-k"/>
     <w:basedOn w:val="DefaultParagraphFont"/>
     <w:rsid w:val="00DA18CD"/>
+  </w:style>
+  <w:style w:type="character" w:customStyle="1" w:styleId="FootnoteCharacters">
+    <w:name w:val="Footnote Characters"/>
+    <w:basedOn w:val="DefaultParagraphFont"/>
+    <w:uiPriority w:val="99"/>
+    <w:semiHidden/>
+    <w:unhideWhenUsed/>
+    <w:qFormat/>
+    <w:rsid w:val="00F07843"/>
+    <w:rPr>
+      <w:vertAlign w:val="superscript"/>
+    </w:rPr>
+  </w:style>
+  <w:style w:type="character" w:customStyle="1" w:styleId="FootnoteAnchor">
+    <w:name w:val="Footnote Anchor"/>
+    <w:rsid w:val="00F07843"/>
+    <w:rPr>
+      <w:vertAlign w:val="superscript"/>
+    </w:rPr>
   </w:style>
 </w:styles>
 </file>

</xml_diff>